<commit_message>
modificaciones en el formato y urls...
</commit_message>
<xml_diff>
--- a/Manual de usuario/Manual de usuario.docx
+++ b/Manual de usuario/Manual de usuario.docx
@@ -27,7 +27,7 @@
           </w:tcPr>
           <w:p>
             <w:pPr>
-              <w:pStyle w:val="NoSpacing"/>
+              <w:pStyle w:val="Sinespaciado"/>
               <w:rPr>
                 <w:rFonts w:ascii="Cambria" w:hAnsi="Cambria"/>
                 <w:sz w:val="24"/>
@@ -57,7 +57,7 @@
           </w:tcPr>
           <w:p>
             <w:pPr>
-              <w:pStyle w:val="NoSpacing"/>
+              <w:pStyle w:val="Sinespaciado"/>
               <w:rPr>
                 <w:rFonts w:ascii="Cambria" w:hAnsi="Cambria"/>
                 <w:color w:val="4F81BD"/>
@@ -107,7 +107,7 @@
           </w:tcPr>
           <w:p>
             <w:pPr>
-              <w:pStyle w:val="NoSpacing"/>
+              <w:pStyle w:val="Sinespaciado"/>
               <w:rPr>
                 <w:color w:val="4F81BD"/>
                 <w:lang w:val="es-AR"/>
@@ -123,7 +123,7 @@
           </w:p>
           <w:p>
             <w:pPr>
-              <w:pStyle w:val="NoSpacing"/>
+              <w:pStyle w:val="Sinespaciado"/>
               <w:rPr>
                 <w:color w:val="4F81BD"/>
                 <w:lang w:val="es-AR"/>
@@ -146,7 +146,7 @@
           </w:p>
           <w:p>
             <w:pPr>
-              <w:pStyle w:val="NoSpacing"/>
+              <w:pStyle w:val="Sinespaciado"/>
               <w:rPr>
                 <w:color w:val="4F81BD"/>
                 <w:lang w:val="es-AR"/>
@@ -169,7 +169,7 @@
           </w:tcPr>
           <w:p>
             <w:pPr>
-              <w:pStyle w:val="NoSpacing"/>
+              <w:pStyle w:val="Sinespaciado"/>
               <w:rPr>
                 <w:color w:val="4F81BD"/>
               </w:rPr>
@@ -211,7 +211,7 @@
           </w:tcPr>
           <w:p>
             <w:pPr>
-              <w:pStyle w:val="NoSpacing"/>
+              <w:pStyle w:val="Sinespaciado"/>
               <w:rPr>
                 <w:color w:val="4F81BD"/>
                 <w:lang w:val="es-AR"/>
@@ -234,7 +234,7 @@
           </w:tcPr>
           <w:p>
             <w:pPr>
-              <w:pStyle w:val="NoSpacing"/>
+              <w:pStyle w:val="Sinespaciado"/>
               <w:rPr>
                 <w:color w:val="4F81BD"/>
               </w:rPr>
@@ -245,7 +245,7 @@
     </w:tbl>
     <w:p>
       <w:pPr>
-        <w:pStyle w:val="TOCHeading"/>
+        <w:pStyle w:val="TtulodeTDC"/>
       </w:pPr>
       <w:bookmarkStart w:id="0" w:name="_Toc264998486"/>
       <w:r>
@@ -254,7 +254,7 @@
     </w:p>
     <w:p>
       <w:pPr>
-        <w:pStyle w:val="TOC1"/>
+        <w:pStyle w:val="TDC1"/>
         <w:tabs>
           <w:tab w:val="right" w:leader="dot" w:pos="10456"/>
         </w:tabs>
@@ -278,7 +278,7 @@
       <w:hyperlink w:anchor="_Toc277842226" w:history="1">
         <w:r>
           <w:rPr>
-            <w:rStyle w:val="Hyperlink"/>
+            <w:rStyle w:val="Hipervnculo"/>
             <w:noProof/>
             <w:lang w:val="es-AR"/>
           </w:rPr>
@@ -308,6 +308,7 @@
         <w:r>
           <w:rPr>
             <w:noProof/>
+            <w:webHidden/>
           </w:rPr>
         </w:r>
         <w:r>
@@ -335,7 +336,7 @@
     </w:p>
     <w:p>
       <w:pPr>
-        <w:pStyle w:val="TOC1"/>
+        <w:pStyle w:val="TDC1"/>
         <w:tabs>
           <w:tab w:val="right" w:leader="dot" w:pos="10456"/>
         </w:tabs>
@@ -350,7 +351,7 @@
       <w:hyperlink w:anchor="_Toc277842227" w:history="1">
         <w:r>
           <w:rPr>
-            <w:rStyle w:val="Hyperlink"/>
+            <w:rStyle w:val="Hipervnculo"/>
             <w:noProof/>
           </w:rPr>
           <w:t>Introducción</w:t>
@@ -379,6 +380,7 @@
         <w:r>
           <w:rPr>
             <w:noProof/>
+            <w:webHidden/>
           </w:rPr>
         </w:r>
         <w:r>
@@ -406,7 +408,7 @@
     </w:p>
     <w:p>
       <w:pPr>
-        <w:pStyle w:val="TOC1"/>
+        <w:pStyle w:val="TDC1"/>
         <w:tabs>
           <w:tab w:val="right" w:leader="dot" w:pos="10456"/>
         </w:tabs>
@@ -421,7 +423,7 @@
       <w:hyperlink w:anchor="_Toc277842228" w:history="1">
         <w:r>
           <w:rPr>
-            <w:rStyle w:val="Hyperlink"/>
+            <w:rStyle w:val="Hipervnculo"/>
             <w:noProof/>
           </w:rPr>
           <w:t>Sección 1: Usuario Agente</w:t>
@@ -450,6 +452,7 @@
         <w:r>
           <w:rPr>
             <w:noProof/>
+            <w:webHidden/>
           </w:rPr>
         </w:r>
         <w:r>
@@ -477,7 +480,7 @@
     </w:p>
     <w:p>
       <w:pPr>
-        <w:pStyle w:val="TOC2"/>
+        <w:pStyle w:val="TDC2"/>
         <w:tabs>
           <w:tab w:val="right" w:leader="dot" w:pos="10456"/>
         </w:tabs>
@@ -492,7 +495,7 @@
       <w:hyperlink w:anchor="_Toc277842229" w:history="1">
         <w:r>
           <w:rPr>
-            <w:rStyle w:val="Hyperlink"/>
+            <w:rStyle w:val="Hipervnculo"/>
             <w:noProof/>
           </w:rPr>
           <w:t>Iniciar sesión</w:t>
@@ -521,6 +524,7 @@
         <w:r>
           <w:rPr>
             <w:noProof/>
+            <w:webHidden/>
           </w:rPr>
         </w:r>
         <w:r>
@@ -548,7 +552,7 @@
     </w:p>
     <w:p>
       <w:pPr>
-        <w:pStyle w:val="TOC2"/>
+        <w:pStyle w:val="TDC2"/>
         <w:tabs>
           <w:tab w:val="right" w:leader="dot" w:pos="10456"/>
         </w:tabs>
@@ -563,7 +567,7 @@
       <w:hyperlink w:anchor="_Toc277842230" w:history="1">
         <w:r>
           <w:rPr>
-            <w:rStyle w:val="Hyperlink"/>
+            <w:rStyle w:val="Hipervnculo"/>
             <w:noProof/>
           </w:rPr>
           <w:t>Consultar Salario por agente</w:t>
@@ -592,6 +596,7 @@
         <w:r>
           <w:rPr>
             <w:noProof/>
+            <w:webHidden/>
           </w:rPr>
         </w:r>
         <w:r>
@@ -619,7 +624,7 @@
     </w:p>
     <w:p>
       <w:pPr>
-        <w:pStyle w:val="TOC2"/>
+        <w:pStyle w:val="TDC2"/>
         <w:tabs>
           <w:tab w:val="right" w:leader="dot" w:pos="10456"/>
         </w:tabs>
@@ -634,7 +639,7 @@
       <w:hyperlink w:anchor="_Toc277842231" w:history="1">
         <w:r>
           <w:rPr>
-            <w:rStyle w:val="Hyperlink"/>
+            <w:rStyle w:val="Hipervnculo"/>
             <w:noProof/>
           </w:rPr>
           <w:t>Salir</w:t>
@@ -663,6 +668,7 @@
         <w:r>
           <w:rPr>
             <w:noProof/>
+            <w:webHidden/>
           </w:rPr>
         </w:r>
         <w:r>
@@ -690,7 +696,7 @@
     </w:p>
     <w:p>
       <w:pPr>
-        <w:pStyle w:val="TOC1"/>
+        <w:pStyle w:val="TDC1"/>
         <w:tabs>
           <w:tab w:val="right" w:leader="dot" w:pos="10456"/>
         </w:tabs>
@@ -705,7 +711,7 @@
       <w:hyperlink w:anchor="_Toc277842232" w:history="1">
         <w:r>
           <w:rPr>
-            <w:rStyle w:val="Hyperlink"/>
+            <w:rStyle w:val="Hipervnculo"/>
             <w:noProof/>
           </w:rPr>
           <w:t>Sección 2: Usuario Supervisor</w:t>
@@ -734,6 +740,7 @@
         <w:r>
           <w:rPr>
             <w:noProof/>
+            <w:webHidden/>
           </w:rPr>
         </w:r>
         <w:r>
@@ -761,7 +768,7 @@
     </w:p>
     <w:p>
       <w:pPr>
-        <w:pStyle w:val="TOC2"/>
+        <w:pStyle w:val="TDC2"/>
         <w:tabs>
           <w:tab w:val="right" w:leader="dot" w:pos="10456"/>
         </w:tabs>
@@ -776,7 +783,7 @@
       <w:hyperlink w:anchor="_Toc277842233" w:history="1">
         <w:r>
           <w:rPr>
-            <w:rStyle w:val="Hyperlink"/>
+            <w:rStyle w:val="Hipervnculo"/>
             <w:noProof/>
           </w:rPr>
           <w:t>Iniciar sesión</w:t>
@@ -805,6 +812,7 @@
         <w:r>
           <w:rPr>
             <w:noProof/>
+            <w:webHidden/>
           </w:rPr>
         </w:r>
         <w:r>
@@ -832,7 +840,7 @@
     </w:p>
     <w:p>
       <w:pPr>
-        <w:pStyle w:val="TOC2"/>
+        <w:pStyle w:val="TDC2"/>
         <w:tabs>
           <w:tab w:val="right" w:leader="dot" w:pos="10456"/>
         </w:tabs>
@@ -847,7 +855,7 @@
       <w:hyperlink w:anchor="_Toc277842234" w:history="1">
         <w:r>
           <w:rPr>
-            <w:rStyle w:val="Hyperlink"/>
+            <w:rStyle w:val="Hipervnculo"/>
             <w:noProof/>
           </w:rPr>
           <w:t>Consultar Salario por agente</w:t>
@@ -876,6 +884,7 @@
         <w:r>
           <w:rPr>
             <w:noProof/>
+            <w:webHidden/>
           </w:rPr>
         </w:r>
         <w:r>
@@ -903,7 +912,7 @@
     </w:p>
     <w:p>
       <w:pPr>
-        <w:pStyle w:val="TOC2"/>
+        <w:pStyle w:val="TDC2"/>
         <w:tabs>
           <w:tab w:val="right" w:leader="dot" w:pos="10456"/>
         </w:tabs>
@@ -918,7 +927,7 @@
       <w:hyperlink w:anchor="_Toc277842235" w:history="1">
         <w:r>
           <w:rPr>
-            <w:rStyle w:val="Hyperlink"/>
+            <w:rStyle w:val="Hipervnculo"/>
             <w:noProof/>
           </w:rPr>
           <w:t>Consultar Totales por supervisor</w:t>
@@ -947,6 +956,7 @@
         <w:r>
           <w:rPr>
             <w:noProof/>
+            <w:webHidden/>
           </w:rPr>
         </w:r>
         <w:r>
@@ -974,7 +984,7 @@
     </w:p>
     <w:p>
       <w:pPr>
-        <w:pStyle w:val="TOC2"/>
+        <w:pStyle w:val="TDC2"/>
         <w:tabs>
           <w:tab w:val="right" w:leader="dot" w:pos="10456"/>
         </w:tabs>
@@ -989,7 +999,7 @@
       <w:hyperlink w:anchor="_Toc277842236" w:history="1">
         <w:r>
           <w:rPr>
-            <w:rStyle w:val="Hyperlink"/>
+            <w:rStyle w:val="Hipervnculo"/>
             <w:noProof/>
           </w:rPr>
           <w:t>Salir</w:t>
@@ -1018,6 +1028,7 @@
         <w:r>
           <w:rPr>
             <w:noProof/>
+            <w:webHidden/>
           </w:rPr>
         </w:r>
         <w:r>
@@ -1045,7 +1056,7 @@
     </w:p>
     <w:p>
       <w:pPr>
-        <w:pStyle w:val="TOC1"/>
+        <w:pStyle w:val="TDC1"/>
         <w:tabs>
           <w:tab w:val="right" w:leader="dot" w:pos="10456"/>
         </w:tabs>
@@ -1060,7 +1071,7 @@
       <w:hyperlink w:anchor="_Toc277842237" w:history="1">
         <w:r>
           <w:rPr>
-            <w:rStyle w:val="Hyperlink"/>
+            <w:rStyle w:val="Hipervnculo"/>
             <w:noProof/>
           </w:rPr>
           <w:t>Sección 3: Usuario Jefe de cuenta</w:t>
@@ -1089,6 +1100,7 @@
         <w:r>
           <w:rPr>
             <w:noProof/>
+            <w:webHidden/>
           </w:rPr>
         </w:r>
         <w:r>
@@ -1116,7 +1128,7 @@
     </w:p>
     <w:p>
       <w:pPr>
-        <w:pStyle w:val="TOC2"/>
+        <w:pStyle w:val="TDC2"/>
         <w:tabs>
           <w:tab w:val="right" w:leader="dot" w:pos="10456"/>
         </w:tabs>
@@ -1131,7 +1143,7 @@
       <w:hyperlink w:anchor="_Toc277842238" w:history="1">
         <w:r>
           <w:rPr>
-            <w:rStyle w:val="Hyperlink"/>
+            <w:rStyle w:val="Hipervnculo"/>
             <w:noProof/>
           </w:rPr>
           <w:t>Iniciar sesión</w:t>
@@ -1160,6 +1172,7 @@
         <w:r>
           <w:rPr>
             <w:noProof/>
+            <w:webHidden/>
           </w:rPr>
         </w:r>
         <w:r>
@@ -1187,7 +1200,7 @@
     </w:p>
     <w:p>
       <w:pPr>
-        <w:pStyle w:val="TOC2"/>
+        <w:pStyle w:val="TDC2"/>
         <w:tabs>
           <w:tab w:val="right" w:leader="dot" w:pos="10456"/>
         </w:tabs>
@@ -1202,7 +1215,7 @@
       <w:hyperlink w:anchor="_Toc277842239" w:history="1">
         <w:r>
           <w:rPr>
-            <w:rStyle w:val="Hyperlink"/>
+            <w:rStyle w:val="Hipervnculo"/>
             <w:noProof/>
           </w:rPr>
           <w:t>Supervisores</w:t>
@@ -1231,6 +1244,7 @@
         <w:r>
           <w:rPr>
             <w:noProof/>
+            <w:webHidden/>
           </w:rPr>
         </w:r>
         <w:r>
@@ -1258,7 +1272,7 @@
     </w:p>
     <w:p>
       <w:pPr>
-        <w:pStyle w:val="TOC2"/>
+        <w:pStyle w:val="TDC2"/>
         <w:tabs>
           <w:tab w:val="right" w:leader="dot" w:pos="10456"/>
         </w:tabs>
@@ -1273,7 +1287,7 @@
       <w:hyperlink w:anchor="_Toc277842240" w:history="1">
         <w:r>
           <w:rPr>
-            <w:rStyle w:val="Hyperlink"/>
+            <w:rStyle w:val="Hipervnculo"/>
             <w:noProof/>
           </w:rPr>
           <w:t>Campañas</w:t>
@@ -1302,6 +1316,7 @@
         <w:r>
           <w:rPr>
             <w:noProof/>
+            <w:webHidden/>
           </w:rPr>
         </w:r>
         <w:r>
@@ -1329,7 +1344,7 @@
     </w:p>
     <w:p>
       <w:pPr>
-        <w:pStyle w:val="TOC2"/>
+        <w:pStyle w:val="TDC2"/>
         <w:tabs>
           <w:tab w:val="right" w:leader="dot" w:pos="10456"/>
         </w:tabs>
@@ -1344,7 +1359,7 @@
       <w:hyperlink w:anchor="_Toc277842241" w:history="1">
         <w:r>
           <w:rPr>
-            <w:rStyle w:val="Hyperlink"/>
+            <w:rStyle w:val="Hipervnculo"/>
             <w:noProof/>
           </w:rPr>
           <w:t>Consultar Totales por Campaña</w:t>
@@ -1373,6 +1388,7 @@
         <w:r>
           <w:rPr>
             <w:noProof/>
+            <w:webHidden/>
           </w:rPr>
         </w:r>
         <w:r>
@@ -1400,7 +1416,7 @@
     </w:p>
     <w:p>
       <w:pPr>
-        <w:pStyle w:val="TOC2"/>
+        <w:pStyle w:val="TDC2"/>
         <w:tabs>
           <w:tab w:val="right" w:leader="dot" w:pos="10456"/>
         </w:tabs>
@@ -1415,7 +1431,7 @@
       <w:hyperlink w:anchor="_Toc277842242" w:history="1">
         <w:r>
           <w:rPr>
-            <w:rStyle w:val="Hyperlink"/>
+            <w:rStyle w:val="Hipervnculo"/>
             <w:noProof/>
           </w:rPr>
           <w:t>Salir</w:t>
@@ -1444,6 +1460,7 @@
         <w:r>
           <w:rPr>
             <w:noProof/>
+            <w:webHidden/>
           </w:rPr>
         </w:r>
         <w:r>
@@ -1471,7 +1488,7 @@
     </w:p>
     <w:p>
       <w:pPr>
-        <w:pStyle w:val="TOC2"/>
+        <w:pStyle w:val="TDC2"/>
         <w:tabs>
           <w:tab w:val="right" w:leader="dot" w:pos="10456"/>
         </w:tabs>
@@ -1486,7 +1503,7 @@
       <w:hyperlink w:anchor="_Toc277842243" w:history="1">
         <w:r>
           <w:rPr>
-            <w:rStyle w:val="Hyperlink"/>
+            <w:rStyle w:val="Hipervnculo"/>
             <w:noProof/>
           </w:rPr>
           <w:t>Importar archivos entrantes</w:t>
@@ -1515,6 +1532,7 @@
         <w:r>
           <w:rPr>
             <w:noProof/>
+            <w:webHidden/>
           </w:rPr>
         </w:r>
         <w:r>
@@ -1542,7 +1560,7 @@
     </w:p>
     <w:p>
       <w:pPr>
-        <w:pStyle w:val="TOC2"/>
+        <w:pStyle w:val="TDC2"/>
         <w:tabs>
           <w:tab w:val="right" w:leader="dot" w:pos="10456"/>
         </w:tabs>
@@ -1557,7 +1575,7 @@
       <w:hyperlink w:anchor="_Toc277842244" w:history="1">
         <w:r>
           <w:rPr>
-            <w:rStyle w:val="Hyperlink"/>
+            <w:rStyle w:val="Hipervnculo"/>
             <w:noProof/>
           </w:rPr>
           <w:t>Manejo de errores en archivos importados</w:t>
@@ -1586,6 +1604,7 @@
         <w:r>
           <w:rPr>
             <w:noProof/>
+            <w:webHidden/>
           </w:rPr>
         </w:r>
         <w:r>
@@ -1633,7 +1652,7 @@
     </w:p>
     <w:p>
       <w:pPr>
-        <w:pStyle w:val="Heading1"/>
+        <w:pStyle w:val="Ttulo1"/>
         <w:rPr>
           <w:lang w:val="es-AR"/>
         </w:rPr>
@@ -1798,7 +1817,7 @@
                 <w:bCs/>
                 <w:lang w:val="es-AR"/>
               </w:rPr>
-              <w:t>1</w:t>
+              <w:t>0</w:t>
             </w:r>
           </w:p>
         </w:tc>
@@ -1849,7 +1868,94 @@
           </w:p>
         </w:tc>
       </w:tr>
+      <w:tr>
+        <w:tc>
+          <w:tcPr>
+            <w:tcW w:w="829" w:type="pct"/>
+            <w:tcBorders>
+              <w:top w:val="single" w:sz="8" w:space="0" w:color="4F81BD"/>
+              <w:bottom w:val="single" w:sz="8" w:space="0" w:color="4F81BD"/>
+            </w:tcBorders>
+          </w:tcPr>
+          <w:p>
+            <w:pPr>
+              <w:spacing w:after="0" w:line="240" w:lineRule="auto"/>
+              <w:rPr>
+                <w:bCs/>
+                <w:lang w:val="es-AR"/>
+              </w:rPr>
+            </w:pPr>
+            <w:r>
+              <w:rPr>
+                <w:bCs/>
+                <w:lang w:val="es-AR"/>
+              </w:rPr>
+              <w:t>27/11/2010</w:t>
+            </w:r>
+          </w:p>
+        </w:tc>
+        <w:tc>
+          <w:tcPr>
+            <w:tcW w:w="2650" w:type="pct"/>
+            <w:tcBorders>
+              <w:top w:val="single" w:sz="8" w:space="0" w:color="4F81BD"/>
+              <w:bottom w:val="single" w:sz="8" w:space="0" w:color="4F81BD"/>
+            </w:tcBorders>
+          </w:tcPr>
+          <w:p>
+            <w:pPr>
+              <w:spacing w:after="0" w:line="240" w:lineRule="auto"/>
+              <w:rPr>
+                <w:lang w:val="es-AR"/>
+              </w:rPr>
+            </w:pPr>
+            <w:r>
+              <w:rPr>
+                <w:lang w:val="es-AR"/>
+              </w:rPr>
+              <w:t>Correcciones de formato y urls</w:t>
+            </w:r>
+          </w:p>
+        </w:tc>
+        <w:tc>
+          <w:tcPr>
+            <w:tcW w:w="1521" w:type="pct"/>
+            <w:tcBorders>
+              <w:top w:val="single" w:sz="8" w:space="0" w:color="4F81BD"/>
+              <w:bottom w:val="single" w:sz="8" w:space="0" w:color="4F81BD"/>
+            </w:tcBorders>
+          </w:tcPr>
+          <w:p>
+            <w:pPr>
+              <w:spacing w:after="0" w:line="240" w:lineRule="auto"/>
+              <w:rPr>
+                <w:lang w:val="es-AR"/>
+              </w:rPr>
+            </w:pPr>
+            <w:r>
+              <w:rPr>
+                <w:lang w:val="es-AR"/>
+              </w:rPr>
+              <w:t>Sergio Colinas</w:t>
+            </w:r>
+          </w:p>
+        </w:tc>
+      </w:tr>
     </w:tbl>
+    <w:p/>
+    <w:p/>
+    <w:p/>
+    <w:p/>
+    <w:p/>
+    <w:p/>
+    <w:p/>
+    <w:p/>
+    <w:p/>
+    <w:p/>
+    <w:p/>
+    <w:p/>
+    <w:p/>
+    <w:p/>
     <w:p>
       <w:pPr>
         <w:rPr>
@@ -1861,16 +1967,86 @@
           <w:szCs w:val="28"/>
         </w:rPr>
       </w:pPr>
-      <w:r>
-        <w:br w:type="page"/>
-      </w:r>
-    </w:p>
-    <w:p>
-      <w:pPr>
-        <w:pStyle w:val="Heading1"/>
+    </w:p>
+    <w:p>
+      <w:pPr>
+        <w:rPr>
+          <w:rFonts w:ascii="Cambria" w:hAnsi="Cambria"/>
+          <w:b/>
+          <w:bCs/>
+          <w:color w:val="365F91"/>
+          <w:sz w:val="28"/>
+          <w:szCs w:val="28"/>
+        </w:rPr>
+      </w:pPr>
+    </w:p>
+    <w:p>
+      <w:pPr>
+        <w:rPr>
+          <w:rFonts w:ascii="Cambria" w:hAnsi="Cambria"/>
+          <w:b/>
+          <w:bCs/>
+          <w:color w:val="365F91"/>
+          <w:sz w:val="28"/>
+          <w:szCs w:val="28"/>
+        </w:rPr>
+      </w:pPr>
+    </w:p>
+    <w:p>
+      <w:pPr>
+        <w:rPr>
+          <w:rFonts w:ascii="Cambria" w:hAnsi="Cambria"/>
+          <w:b/>
+          <w:bCs/>
+          <w:color w:val="365F91"/>
+          <w:sz w:val="28"/>
+          <w:szCs w:val="28"/>
+        </w:rPr>
+      </w:pPr>
+    </w:p>
+    <w:p>
+      <w:pPr>
+        <w:rPr>
+          <w:rFonts w:ascii="Cambria" w:hAnsi="Cambria"/>
+          <w:b/>
+          <w:bCs/>
+          <w:color w:val="365F91"/>
+          <w:sz w:val="28"/>
+          <w:szCs w:val="28"/>
+        </w:rPr>
+      </w:pPr>
+    </w:p>
+    <w:p>
+      <w:pPr>
+        <w:rPr>
+          <w:rFonts w:ascii="Cambria" w:hAnsi="Cambria"/>
+          <w:b/>
+          <w:bCs/>
+          <w:color w:val="365F91"/>
+          <w:sz w:val="28"/>
+          <w:szCs w:val="28"/>
+        </w:rPr>
+      </w:pPr>
+    </w:p>
+    <w:p>
+      <w:pPr>
+        <w:rPr>
+          <w:rFonts w:ascii="Cambria" w:hAnsi="Cambria"/>
+          <w:b/>
+          <w:bCs/>
+          <w:color w:val="365F91"/>
+          <w:sz w:val="28"/>
+          <w:szCs w:val="28"/>
+        </w:rPr>
+      </w:pPr>
+    </w:p>
+    <w:p>
+      <w:pPr>
+        <w:pStyle w:val="Ttulo1"/>
       </w:pPr>
       <w:bookmarkStart w:id="3" w:name="_Toc277842227"/>
       <w:r>
+        <w:lastRenderedPageBreak/>
         <w:t>Introducción</w:t>
       </w:r>
       <w:bookmarkEnd w:id="0"/>
@@ -1883,6 +2059,7 @@
         <w:autoSpaceDN w:val="0"/>
         <w:adjustRightInd w:val="0"/>
         <w:spacing w:after="0" w:line="240" w:lineRule="auto"/>
+        <w:jc w:val="both"/>
         <w:rPr>
           <w:rFonts w:cs="Arial"/>
           <w:lang w:eastAsia="es-ES"/>
@@ -1933,6 +2110,7 @@
         <w:autoSpaceDN w:val="0"/>
         <w:adjustRightInd w:val="0"/>
         <w:spacing w:after="0" w:line="240" w:lineRule="auto"/>
+        <w:jc w:val="both"/>
         <w:rPr>
           <w:rFonts w:cs="Arial"/>
           <w:lang w:eastAsia="es-ES"/>
@@ -1940,6 +2118,9 @@
       </w:pPr>
     </w:p>
     <w:p>
+      <w:pPr>
+        <w:jc w:val="both"/>
+      </w:pPr>
       <w:r>
         <w:t xml:space="preserve">El objetivo de este manual es el de dar a conocer las distintas formas de utilización del sistema para cada tipo de usuario del mismo, para lo cual </w:t>
       </w:r>
@@ -1961,17 +2142,207 @@
           <w:szCs w:val="26"/>
         </w:rPr>
       </w:pPr>
-      <w:r>
-        <w:br w:type="page"/>
-      </w:r>
-    </w:p>
-    <w:p>
-      <w:pPr>
-        <w:pStyle w:val="Heading1"/>
+    </w:p>
+    <w:p>
+      <w:pPr>
+        <w:rPr>
+          <w:rFonts w:ascii="Cambria" w:hAnsi="Cambria"/>
+          <w:b/>
+          <w:bCs/>
+          <w:color w:val="4F81BD"/>
+          <w:sz w:val="26"/>
+          <w:szCs w:val="26"/>
+        </w:rPr>
+      </w:pPr>
+    </w:p>
+    <w:p>
+      <w:pPr>
+        <w:rPr>
+          <w:rFonts w:ascii="Cambria" w:hAnsi="Cambria"/>
+          <w:b/>
+          <w:bCs/>
+          <w:color w:val="4F81BD"/>
+          <w:sz w:val="26"/>
+          <w:szCs w:val="26"/>
+        </w:rPr>
+      </w:pPr>
+    </w:p>
+    <w:p>
+      <w:pPr>
+        <w:rPr>
+          <w:rFonts w:ascii="Cambria" w:hAnsi="Cambria"/>
+          <w:b/>
+          <w:bCs/>
+          <w:color w:val="4F81BD"/>
+          <w:sz w:val="26"/>
+          <w:szCs w:val="26"/>
+        </w:rPr>
+      </w:pPr>
+    </w:p>
+    <w:p>
+      <w:pPr>
+        <w:rPr>
+          <w:rFonts w:ascii="Cambria" w:hAnsi="Cambria"/>
+          <w:b/>
+          <w:bCs/>
+          <w:color w:val="4F81BD"/>
+          <w:sz w:val="26"/>
+          <w:szCs w:val="26"/>
+        </w:rPr>
+      </w:pPr>
+    </w:p>
+    <w:p>
+      <w:pPr>
+        <w:rPr>
+          <w:rFonts w:ascii="Cambria" w:hAnsi="Cambria"/>
+          <w:b/>
+          <w:bCs/>
+          <w:color w:val="4F81BD"/>
+          <w:sz w:val="26"/>
+          <w:szCs w:val="26"/>
+        </w:rPr>
+      </w:pPr>
+    </w:p>
+    <w:p>
+      <w:pPr>
+        <w:rPr>
+          <w:rFonts w:ascii="Cambria" w:hAnsi="Cambria"/>
+          <w:b/>
+          <w:bCs/>
+          <w:color w:val="4F81BD"/>
+          <w:sz w:val="26"/>
+          <w:szCs w:val="26"/>
+        </w:rPr>
+      </w:pPr>
+    </w:p>
+    <w:p>
+      <w:pPr>
+        <w:rPr>
+          <w:rFonts w:ascii="Cambria" w:hAnsi="Cambria"/>
+          <w:b/>
+          <w:bCs/>
+          <w:color w:val="4F81BD"/>
+          <w:sz w:val="26"/>
+          <w:szCs w:val="26"/>
+        </w:rPr>
+      </w:pPr>
+    </w:p>
+    <w:p>
+      <w:pPr>
+        <w:rPr>
+          <w:rFonts w:ascii="Cambria" w:hAnsi="Cambria"/>
+          <w:b/>
+          <w:bCs/>
+          <w:color w:val="4F81BD"/>
+          <w:sz w:val="26"/>
+          <w:szCs w:val="26"/>
+        </w:rPr>
+      </w:pPr>
+    </w:p>
+    <w:p>
+      <w:pPr>
+        <w:rPr>
+          <w:rFonts w:ascii="Cambria" w:hAnsi="Cambria"/>
+          <w:b/>
+          <w:bCs/>
+          <w:color w:val="4F81BD"/>
+          <w:sz w:val="26"/>
+          <w:szCs w:val="26"/>
+        </w:rPr>
+      </w:pPr>
+    </w:p>
+    <w:p>
+      <w:pPr>
+        <w:rPr>
+          <w:rFonts w:ascii="Cambria" w:hAnsi="Cambria"/>
+          <w:b/>
+          <w:bCs/>
+          <w:color w:val="4F81BD"/>
+          <w:sz w:val="26"/>
+          <w:szCs w:val="26"/>
+        </w:rPr>
+      </w:pPr>
+    </w:p>
+    <w:p>
+      <w:pPr>
+        <w:rPr>
+          <w:rFonts w:ascii="Cambria" w:hAnsi="Cambria"/>
+          <w:b/>
+          <w:bCs/>
+          <w:color w:val="4F81BD"/>
+          <w:sz w:val="26"/>
+          <w:szCs w:val="26"/>
+        </w:rPr>
+      </w:pPr>
+    </w:p>
+    <w:p>
+      <w:pPr>
+        <w:rPr>
+          <w:rFonts w:ascii="Cambria" w:hAnsi="Cambria"/>
+          <w:b/>
+          <w:bCs/>
+          <w:color w:val="4F81BD"/>
+          <w:sz w:val="26"/>
+          <w:szCs w:val="26"/>
+        </w:rPr>
+      </w:pPr>
+    </w:p>
+    <w:p>
+      <w:pPr>
+        <w:rPr>
+          <w:rFonts w:ascii="Cambria" w:hAnsi="Cambria"/>
+          <w:b/>
+          <w:bCs/>
+          <w:color w:val="4F81BD"/>
+          <w:sz w:val="26"/>
+          <w:szCs w:val="26"/>
+        </w:rPr>
+      </w:pPr>
+    </w:p>
+    <w:p>
+      <w:pPr>
+        <w:rPr>
+          <w:rFonts w:ascii="Cambria" w:hAnsi="Cambria"/>
+          <w:b/>
+          <w:bCs/>
+          <w:color w:val="4F81BD"/>
+          <w:sz w:val="26"/>
+          <w:szCs w:val="26"/>
+        </w:rPr>
+      </w:pPr>
+    </w:p>
+    <w:p>
+      <w:pPr>
+        <w:rPr>
+          <w:rFonts w:ascii="Cambria" w:hAnsi="Cambria"/>
+          <w:b/>
+          <w:bCs/>
+          <w:color w:val="4F81BD"/>
+          <w:sz w:val="26"/>
+          <w:szCs w:val="26"/>
+        </w:rPr>
+      </w:pPr>
+    </w:p>
+    <w:p>
+      <w:pPr>
+        <w:rPr>
+          <w:rFonts w:ascii="Cambria" w:hAnsi="Cambria"/>
+          <w:b/>
+          <w:bCs/>
+          <w:color w:val="4F81BD"/>
+          <w:sz w:val="26"/>
+          <w:szCs w:val="26"/>
+        </w:rPr>
+      </w:pPr>
+    </w:p>
+    <w:p>
+      <w:pPr>
+        <w:pStyle w:val="Ttulo1"/>
       </w:pPr>
       <w:bookmarkStart w:id="4" w:name="_Toc264998487"/>
       <w:bookmarkStart w:id="5" w:name="_Toc277842228"/>
       <w:r>
+        <w:lastRenderedPageBreak/>
         <w:t xml:space="preserve">Sección 1: Usuario </w:t>
       </w:r>
       <w:bookmarkEnd w:id="4"/>
@@ -1982,7 +2353,7 @@
     </w:p>
     <w:p>
       <w:pPr>
-        <w:pStyle w:val="Heading2"/>
+        <w:pStyle w:val="Ttulo2"/>
       </w:pPr>
       <w:bookmarkStart w:id="6" w:name="_Toc277842229"/>
       <w:r>
@@ -1996,41 +2367,153 @@
       </w:r>
     </w:p>
     <w:p>
+      <w:pPr>
+        <w:rPr>
+          <w:lang w:val="en-US"/>
+        </w:rPr>
+      </w:pPr>
       <w:hyperlink r:id="rId7" w:history="1">
         <w:r>
           <w:rPr>
-            <w:rStyle w:val="Hyperlink"/>
-          </w:rPr>
-          <w:t>http://190.30.182.22:8080/self_managment_web/login.jsf</w:t>
+            <w:rStyle w:val="Hipervnculo"/>
+            <w:lang w:val="en-US"/>
+          </w:rPr>
+          <w:t>../self_managment_web/login.jsf</w:t>
         </w:r>
       </w:hyperlink>
     </w:p>
+    <w:p>
+      <w:r>
+        <w:t>Una vez que el usuario se haya dirigido a la pantalla de login, deberá completar los campos con su usuario y password y luego ejecutar el botón  “</w:t>
+      </w:r>
+      <w:r>
+        <w:rPr>
+          <w:b/>
+        </w:rPr>
+        <w:t>E</w:t>
+      </w:r>
+      <w:r>
+        <w:rPr>
+          <w:b/>
+        </w:rPr>
+        <w:t>ntrar</w:t>
+      </w:r>
+      <w:r>
+        <w:t>”.</w:t>
+      </w:r>
+    </w:p>
+    <w:p>
+      <w:r>
+        <w:pict>
+          <v:shape id="_x0000_i1025" type="#_x0000_t75" style="width:516.75pt;height:94.5pt">
+            <v:imagedata r:id="rId8" o:title=""/>
+          </v:shape>
+        </w:pict>
+      </w:r>
+    </w:p>
+    <w:p>
+      <w:pPr>
+        <w:pStyle w:val="Ttulo2"/>
+      </w:pPr>
+      <w:bookmarkStart w:id="7" w:name="_Toc277842230"/>
+      <w:r>
+        <w:t>Consultar Salario por agente</w:t>
+      </w:r>
+      <w:bookmarkEnd w:id="7"/>
+    </w:p>
     <w:p/>
     <w:p>
       <w:r>
-        <w:t>Una vez que el usuario se haya dirigido a la pantalla de login, deberá completar los campos con su usuario y password y luego ejecutar el botón  “</w:t>
-      </w:r>
-      <w:r>
-        <w:rPr>
-          <w:b/>
-        </w:rPr>
-        <w:t>E</w:t>
-      </w:r>
-      <w:r>
-        <w:rPr>
-          <w:b/>
-        </w:rPr>
-        <w:t>ntrar</w:t>
+        <w:t>Una vez logueado el usuario agente, el mismo deberá ver la siguiente pantalla.</w:t>
+      </w:r>
+    </w:p>
+    <w:p>
+      <w:r>
+        <w:pict>
+          <v:shape id="_x0000_i1026" type="#_x0000_t75" style="width:515.25pt;height:53.25pt">
+            <v:imagedata r:id="rId9" o:title=""/>
+          </v:shape>
+        </w:pict>
+      </w:r>
+    </w:p>
+    <w:p>
+      <w:pPr>
+        <w:jc w:val="both"/>
+      </w:pPr>
+      <w:r>
+        <w:t>Se observa que en el extremo superior derecho, aparece la información de cu</w:t>
+      </w:r>
+      <w:r>
+        <w:t>á</w:t>
+      </w:r>
+      <w:r>
+        <w:t>l es el usuario logueado y su rol.</w:t>
+      </w:r>
+    </w:p>
+    <w:p>
+      <w:pPr>
+        <w:jc w:val="both"/>
+      </w:pPr>
+      <w:r>
+        <w:t>El agente podrá consultar su información salarial del mes actual y la información histórica, ejecutando la opción “</w:t>
+      </w:r>
+      <w:r>
+        <w:rPr>
+          <w:b/>
+        </w:rPr>
+        <w:t>Salario por agente</w:t>
       </w:r>
       <w:r>
         <w:t>”.</w:t>
       </w:r>
     </w:p>
     <w:p>
-      <w:r>
-        <w:pict>
-          <v:shape id="_x0000_i1026" type="#_x0000_t75" style="width:516.75pt;height:94.5pt">
-            <v:imagedata r:id="rId8" o:title=""/>
+      <w:pPr>
+        <w:jc w:val="both"/>
+      </w:pPr>
+      <w:r>
+        <w:t>Una vez efectuada esta opción el agente vera la siguiente información para el mes en curso.</w:t>
+      </w:r>
+    </w:p>
+    <w:p>
+      <w:r>
+        <w:lastRenderedPageBreak/>
+        <w:pict>
+          <v:shape id="_x0000_i1027" type="#_x0000_t75" style="width:519pt;height:273.75pt">
+            <v:imagedata r:id="rId10" o:title=""/>
+          </v:shape>
+        </w:pict>
+      </w:r>
+    </w:p>
+    <w:p>
+      <w:pPr>
+        <w:jc w:val="both"/>
+      </w:pPr>
+      <w:r>
+        <w:t>Vemos que el agente, visualiza información como ser, sueldo total proyectado, sueldo fijo, sueldo en hs extras, sueldo variable proyectado de acuerdo a cual sea la proyección de las métricas asociadas a la campaña.</w:t>
+      </w:r>
+    </w:p>
+    <w:p>
+      <w:pPr>
+        <w:jc w:val="both"/>
+      </w:pPr>
+      <w:r>
+        <w:t xml:space="preserve">Además se visualiza información de las diferentes métricas así como también los gráficos de las métricas correspondientes al mes en curso. </w:t>
+      </w:r>
+    </w:p>
+    <w:p>
+      <w:pPr>
+        <w:jc w:val="both"/>
+      </w:pPr>
+      <w:r>
+        <w:t>En caso que el agente quisiera consultar alguna información histórica, debería modificar el periodo, y colocar el periodo histórico el cual desea consultar. El agente deberá visualizar la siguiente información:</w:t>
+      </w:r>
+    </w:p>
+    <w:p>
+      <w:r>
+        <w:pict>
+          <v:shape id="_x0000_i1028" type="#_x0000_t75" style="width:516pt;height:273.75pt">
+            <v:imagedata r:id="rId11" o:title=""/>
           </v:shape>
         </w:pict>
       </w:r>
@@ -2038,95 +2521,15 @@
     <w:p/>
     <w:p>
       <w:pPr>
-        <w:pStyle w:val="Heading2"/>
-      </w:pPr>
-      <w:bookmarkStart w:id="7" w:name="_Toc277842230"/>
-      <w:r>
-        <w:t>Consultar Salario por agente</w:t>
-      </w:r>
-      <w:bookmarkEnd w:id="7"/>
-    </w:p>
-    <w:p>
-      <w:r>
-        <w:t>Una vez logueado el usuario agente, el mismo deberá ver la siguiente pantalla.</w:t>
-      </w:r>
-    </w:p>
-    <w:p>
-      <w:r>
-        <w:pict>
-          <v:shape id="_x0000_i1027" type="#_x0000_t75" style="width:515.25pt;height:53.25pt">
-            <v:imagedata r:id="rId9" o:title=""/>
-          </v:shape>
-        </w:pict>
-      </w:r>
-    </w:p>
-    <w:p>
-      <w:r>
-        <w:t>Se observa que en el extremo superior derecho, aparece la información de cual es el usuario logueado y su rol.</w:t>
-      </w:r>
-    </w:p>
-    <w:p>
-      <w:r>
-        <w:t>El agente podrá consultar su información salarial del mes actual y la información histórica, ejecutando la opción “</w:t>
-      </w:r>
-      <w:r>
-        <w:rPr>
-          <w:b/>
-        </w:rPr>
-        <w:t>Salario por agente</w:t>
-      </w:r>
-      <w:r>
-        <w:t>”.</w:t>
-      </w:r>
-    </w:p>
-    <w:p>
-      <w:r>
-        <w:t>Una vez efectuada esta opción el agente vera la siguiente información para el mes en curso.</w:t>
-      </w:r>
-    </w:p>
-    <w:p>
-      <w:r>
-        <w:pict>
-          <v:shape id="_x0000_i1028" type="#_x0000_t75" style="width:519pt;height:273.75pt">
-            <v:imagedata r:id="rId10" o:title=""/>
-          </v:shape>
-        </w:pict>
-      </w:r>
-    </w:p>
-    <w:p>
-      <w:r>
-        <w:t>Vemos que el agente, visualiza información como ser, sueldo total proyectado, sueldo fijo, sueldo en hs extras, sueldo variable proyectado de acuerdo a cual sea la proyección de las métricas asociadas a la campaña.</w:t>
-      </w:r>
-    </w:p>
-    <w:p>
-      <w:r>
-        <w:t xml:space="preserve">Además se visualiza información de las diferentes métricas así como también los gráficos de las métricas correspondientes al mes en curso. </w:t>
-      </w:r>
-    </w:p>
-    <w:p>
-      <w:r>
-        <w:t>En caso que el agente quisiera consultar alguna información histórica, debería modificar el periodo, y colocar el periodo histórico el cual desea consultar. El agente deberá visualizar la siguiente información:</w:t>
-      </w:r>
-    </w:p>
-    <w:p>
-      <w:r>
-        <w:pict>
-          <v:shape id="_x0000_i1029" type="#_x0000_t75" style="width:516pt;height:273.75pt">
-            <v:imagedata r:id="rId11" o:title=""/>
-          </v:shape>
-        </w:pict>
-      </w:r>
-    </w:p>
-    <w:p/>
-    <w:p>
+        <w:jc w:val="both"/>
+      </w:pPr>
       <w:r>
         <w:t>Vemos que en este caso, el agente no visualiza lo proyectado, esto es porque estamos consultando un periodo histórico, es decir, que ya se completo, por lo cual no hay información proyectada, sino que existe la información que dicho agente logro en el periodo consultado.</w:t>
       </w:r>
     </w:p>
-    <w:p/>
-    <w:p>
-      <w:pPr>
-        <w:pStyle w:val="Heading2"/>
+    <w:p>
+      <w:pPr>
+        <w:pStyle w:val="Ttulo2"/>
       </w:pPr>
       <w:bookmarkStart w:id="8" w:name="_Toc277842231"/>
       <w:bookmarkStart w:id="9" w:name="_Toc264998489"/>
@@ -2136,6 +2539,9 @@
       <w:bookmarkEnd w:id="8"/>
     </w:p>
     <w:p>
+      <w:pPr>
+        <w:jc w:val="both"/>
+      </w:pPr>
       <w:r>
         <w:t>Una vez que el agente desee salir de la aplicación, el mismo deberá ejecutar la opción “</w:t>
       </w:r>
@@ -2150,6 +2556,9 @@
       </w:r>
     </w:p>
     <w:p>
+      <w:pPr>
+        <w:jc w:val="both"/>
+      </w:pPr>
       <w:r>
         <w:t>La opción salir se visualizara en el extremo superior derecho de la pantalla.</w:t>
       </w:r>
@@ -2157,7 +2566,7 @@
     <w:p>
       <w:r>
         <w:pict>
-          <v:shape id="_x0000_i1030" type="#_x0000_t75" style="width:21.75pt;height:13.5pt">
+          <v:shape id="_x0000_i1029" type="#_x0000_t75" style="width:21.75pt;height:13.5pt">
             <v:imagedata r:id="rId12" o:title=""/>
           </v:shape>
         </w:pict>
@@ -2165,12 +2574,7 @@
     </w:p>
     <w:p>
       <w:pPr>
-        <w:pStyle w:val="Heading2"/>
-      </w:pPr>
-    </w:p>
-    <w:p>
-      <w:pPr>
-        <w:pStyle w:val="Heading1"/>
+        <w:pStyle w:val="Ttulo1"/>
       </w:pPr>
       <w:bookmarkStart w:id="10" w:name="_Toc277842232"/>
       <w:r>
@@ -2180,7 +2584,7 @@
     </w:p>
     <w:p>
       <w:pPr>
-        <w:pStyle w:val="Heading2"/>
+        <w:pStyle w:val="Ttulo2"/>
       </w:pPr>
       <w:bookmarkStart w:id="11" w:name="_Toc277842233"/>
       <w:r>
@@ -2194,41 +2598,168 @@
       </w:r>
     </w:p>
     <w:p>
+      <w:pPr>
+        <w:rPr>
+          <w:lang w:val="es-AR"/>
+        </w:rPr>
+      </w:pPr>
       <w:hyperlink r:id="rId13" w:history="1">
         <w:r>
           <w:rPr>
-            <w:rStyle w:val="Hyperlink"/>
-          </w:rPr>
-          <w:t>http://190.30.182.22:8080/self_managment_web/login.jsf</w:t>
+            <w:rStyle w:val="Hipervnculo"/>
+            <w:lang w:val="es-AR"/>
+          </w:rPr>
+          <w:t>..</w:t>
+        </w:r>
+        <w:r>
+          <w:rPr>
+            <w:rStyle w:val="Hipervnculo"/>
+            <w:lang w:val="es-AR"/>
+          </w:rPr>
+          <w:t>/self_managment_web/login.jsf</w:t>
         </w:r>
       </w:hyperlink>
     </w:p>
+    <w:p>
+      <w:pPr>
+        <w:jc w:val="both"/>
+      </w:pPr>
+      <w:r>
+        <w:t>Una vez que el usuario se haya dirigido a la pantalla de login, deberá completar los campos con su usuario y password y luego ejecutar el botón  “</w:t>
+      </w:r>
+      <w:r>
+        <w:rPr>
+          <w:b/>
+        </w:rPr>
+        <w:t>E</w:t>
+      </w:r>
+      <w:r>
+        <w:rPr>
+          <w:b/>
+        </w:rPr>
+        <w:t>ntrar</w:t>
+      </w:r>
+      <w:r>
+        <w:t>”.</w:t>
+      </w:r>
+    </w:p>
+    <w:p>
+      <w:r>
+        <w:pict>
+          <v:shape id="_x0000_i1030" type="#_x0000_t75" style="width:516.75pt;height:94.5pt">
+            <v:imagedata r:id="rId8" o:title=""/>
+          </v:shape>
+        </w:pict>
+      </w:r>
+    </w:p>
     <w:p/>
     <w:p>
-      <w:r>
-        <w:t>Una vez que el usuario se haya dirigido a la pantalla de login, deberá completar los campos con su usuario y password y luego ejecutar el botón  “</w:t>
-      </w:r>
-      <w:r>
-        <w:rPr>
-          <w:b/>
-        </w:rPr>
-        <w:t>E</w:t>
-      </w:r>
-      <w:r>
-        <w:rPr>
-          <w:b/>
-        </w:rPr>
-        <w:t>ntrar</w:t>
+      <w:pPr>
+        <w:pStyle w:val="Ttulo2"/>
+      </w:pPr>
+      <w:bookmarkStart w:id="12" w:name="_Toc277842234"/>
+      <w:r>
+        <w:t>Consultar Salario por agente</w:t>
+      </w:r>
+      <w:bookmarkEnd w:id="12"/>
+    </w:p>
+    <w:p>
+      <w:r>
+        <w:t>Una vez logueado el usuario supervisor, el mismo deberá ver la siguiente pantalla.</w:t>
+      </w:r>
+    </w:p>
+    <w:p>
+      <w:r>
+        <w:pict>
+          <v:shape id="_x0000_i1031" type="#_x0000_t75" style="width:517.5pt;height:18pt">
+            <v:imagedata r:id="rId14" o:title=""/>
+          </v:shape>
+        </w:pict>
+      </w:r>
+    </w:p>
+    <w:p>
+      <w:pPr>
+        <w:jc w:val="both"/>
+      </w:pPr>
+      <w:r>
+        <w:t>Se observa que en el extremo superior derecho, aparece la información de cu</w:t>
+      </w:r>
+      <w:r>
+        <w:t>á</w:t>
+      </w:r>
+      <w:r>
+        <w:t>l es el usuario logueado y su rol.</w:t>
+      </w:r>
+    </w:p>
+    <w:p>
+      <w:pPr>
+        <w:jc w:val="both"/>
+      </w:pPr>
+      <w:r>
+        <w:t>El supervisor podrá consultar la información salarial del mes actual y la información histórica para cualquiera de los agentes asociados a dicho supervisor, ejecutando la opción “</w:t>
+      </w:r>
+      <w:r>
+        <w:rPr>
+          <w:b/>
+        </w:rPr>
+        <w:t>Salario por agente</w:t>
       </w:r>
       <w:r>
         <w:t>”.</w:t>
       </w:r>
     </w:p>
     <w:p>
-      <w:r>
-        <w:pict>
-          <v:shape id="_x0000_i1031" type="#_x0000_t75" style="width:516.75pt;height:94.5pt">
-            <v:imagedata r:id="rId8" o:title=""/>
+      <w:pPr>
+        <w:jc w:val="both"/>
+      </w:pPr>
+      <w:r>
+        <w:t>Además se visualizara la información de a que campaña esta asociado dicho supervisor y en consecuencia sus agentes.</w:t>
+      </w:r>
+    </w:p>
+    <w:p>
+      <w:pPr>
+        <w:jc w:val="both"/>
+      </w:pPr>
+    </w:p>
+    <w:p>
+      <w:pPr>
+        <w:jc w:val="both"/>
+      </w:pPr>
+      <w:r>
+        <w:lastRenderedPageBreak/>
+        <w:t>El agente sobre el cual se consultara la información puede modificarse a partir del combo:</w:t>
+      </w:r>
+    </w:p>
+    <w:p>
+      <w:r>
+        <w:pict>
+          <v:shape id="_x0000_i1032" type="#_x0000_t75" style="width:223.5pt;height:16.5pt">
+            <v:imagedata r:id="rId15" o:title=""/>
+          </v:shape>
+        </w:pict>
+      </w:r>
+    </w:p>
+    <w:p>
+      <w:pPr>
+        <w:jc w:val="both"/>
+      </w:pPr>
+      <w:r>
+        <w:t>Dicho combo contiene todos los agentes asignados al supervisor logueado.</w:t>
+      </w:r>
+    </w:p>
+    <w:p>
+      <w:pPr>
+        <w:jc w:val="both"/>
+      </w:pPr>
+      <w:r>
+        <w:t>Una vez efectuada esta opción él supervisor vera la siguiente información para el mes en curso.</w:t>
+      </w:r>
+    </w:p>
+    <w:p>
+      <w:r>
+        <w:pict>
+          <v:shape id="_x0000_i1033" type="#_x0000_t75" style="width:519pt;height:278.25pt">
+            <v:imagedata r:id="rId16" o:title=""/>
           </v:shape>
         </w:pict>
       </w:r>
@@ -2236,36 +2767,64 @@
     <w:p/>
     <w:p>
       <w:pPr>
-        <w:pStyle w:val="Heading2"/>
-      </w:pPr>
-      <w:bookmarkStart w:id="12" w:name="_Toc277842234"/>
-      <w:r>
-        <w:t>Consultar Salario por agente</w:t>
-      </w:r>
-      <w:bookmarkEnd w:id="12"/>
-    </w:p>
-    <w:p>
-      <w:r>
-        <w:t>Una vez logueado el usuario supervisor, el mismo deberá ver la siguiente pantalla.</w:t>
-      </w:r>
-    </w:p>
-    <w:p>
-      <w:r>
-        <w:pict>
-          <v:shape id="_x0000_i1032" type="#_x0000_t75" style="width:517.5pt;height:18pt">
-            <v:imagedata r:id="rId14" o:title=""/>
-          </v:shape>
-        </w:pict>
-      </w:r>
-    </w:p>
-    <w:p>
-      <w:r>
-        <w:t>Se observa que en el extremo superior derecho, aparece la información de cual es el usuario logueado y su rol.</w:t>
-      </w:r>
-    </w:p>
-    <w:p>
-      <w:r>
-        <w:t>El supervisor podrá consultar la información salarial del mes actual y la información histórica para cualquiera de los agentes asociados a dicho supervisor, ejecutando la opción “</w:t>
+        <w:jc w:val="both"/>
+      </w:pPr>
+      <w:r>
+        <w:t>Vemos que el supervisor, visualiza información como ser, sueldo total proyectado, sueldo fijo, sueldo en hs extras, sueldo variable proyectado de acuerdo a cual sea la proyección de las métricas asociadas a la campaña.</w:t>
+      </w:r>
+    </w:p>
+    <w:p>
+      <w:pPr>
+        <w:jc w:val="both"/>
+      </w:pPr>
+      <w:r>
+        <w:t xml:space="preserve">Además se visualiza información de las diferentes métricas así como también los gráficos de las métricas correspondientes al mes en curso. </w:t>
+      </w:r>
+    </w:p>
+    <w:p>
+      <w:pPr>
+        <w:jc w:val="both"/>
+      </w:pPr>
+      <w:r>
+        <w:t>En caso que el supervisor quisiera consultar alguna información histórica, debería modificar el periodo, y colocar el periodo histórico el cual desea consultar. El supervisor deberá visualizar la siguiente información:</w:t>
+      </w:r>
+    </w:p>
+    <w:p/>
+    <w:p>
+      <w:r>
+        <w:lastRenderedPageBreak/>
+        <w:pict>
+          <v:shape id="_x0000_i1034" type="#_x0000_t75" style="width:518.25pt;height:277.5pt">
+            <v:imagedata r:id="rId17" o:title=""/>
+          </v:shape>
+        </w:pict>
+      </w:r>
+    </w:p>
+    <w:p/>
+    <w:p>
+      <w:pPr>
+        <w:jc w:val="both"/>
+      </w:pPr>
+      <w:r>
+        <w:t>Vemos que en este caso, el supervisor no visualiza lo proyectado, esto es porque estamos consultando un periodo histórico, es decir, que ya se completo, por lo cual no hay información proyectada, sino que existe la información que dicho agente logro en el periodo consultado.</w:t>
+      </w:r>
+    </w:p>
+    <w:p>
+      <w:pPr>
+        <w:pStyle w:val="Ttulo2"/>
+      </w:pPr>
+      <w:bookmarkStart w:id="13" w:name="_Toc277842235"/>
+      <w:r>
+        <w:t>Consultar Totales por supervisor</w:t>
+      </w:r>
+      <w:bookmarkEnd w:id="13"/>
+    </w:p>
+    <w:p>
+      <w:pPr>
+        <w:jc w:val="both"/>
+      </w:pPr>
+      <w:r>
+        <w:t>Esta opción es similar a la opción “</w:t>
       </w:r>
       <w:r>
         <w:rPr>
@@ -2274,159 +2833,95 @@
         <w:t>Salario por agente</w:t>
       </w:r>
       <w:r>
-        <w:t>”.</w:t>
-      </w:r>
-    </w:p>
-    <w:p>
-      <w:r>
-        <w:t>Además se visualizara la información de a que campaña esta asociado dicho supervisor y en consecuencia sus agentes.</w:t>
-      </w:r>
-    </w:p>
-    <w:p>
-      <w:r>
-        <w:t>El agente sobre el cual se consultara la información puede modificarse a partir del combo:</w:t>
-      </w:r>
-    </w:p>
-    <w:p>
-      <w:r>
-        <w:pict>
-          <v:shape id="_x0000_i1033" type="#_x0000_t75" style="width:223.5pt;height:16.5pt">
-            <v:imagedata r:id="rId15" o:title=""/>
-          </v:shape>
-        </w:pict>
-      </w:r>
-    </w:p>
-    <w:p>
-      <w:r>
-        <w:t>Dicho combo contiene todos los agentes asignados al supervisor logueado.</w:t>
-      </w:r>
-    </w:p>
-    <w:p>
-      <w:r>
-        <w:t>Una vez efectuada esta opción él supervisor vera la siguiente información para el mes en curso.</w:t>
-      </w:r>
-    </w:p>
-    <w:p>
-      <w:r>
-        <w:pict>
-          <v:shape id="_x0000_i1034" type="#_x0000_t75" style="width:519pt;height:278.25pt">
-            <v:imagedata r:id="rId16" o:title=""/>
+        <w:t>” con la particularidad de que el supervisor visualizara la información totalizada para TODOS los agentes que le fueron asociados.</w:t>
+      </w:r>
+    </w:p>
+    <w:p>
+      <w:pPr>
+        <w:jc w:val="both"/>
+      </w:pPr>
+      <w:r>
+        <w:t>Aquí nuevamente el supervisor podrá consultar la información totalizada para el periodo corriente, o la información histórica.</w:t>
+      </w:r>
+    </w:p>
+    <w:p>
+      <w:pPr>
+        <w:jc w:val="both"/>
+      </w:pPr>
+      <w:r>
+        <w:t>Si consulta la información para el periodo vigente, visualizara la siguiente información:</w:t>
+      </w:r>
+    </w:p>
+    <w:p>
+      <w:r>
+        <w:lastRenderedPageBreak/>
+        <w:pict>
+          <v:shape id="_x0000_i1035" type="#_x0000_t75" style="width:516pt;height:264.75pt">
+            <v:imagedata r:id="rId18" o:title=""/>
           </v:shape>
         </w:pict>
       </w:r>
     </w:p>
     <w:p/>
     <w:p>
-      <w:r>
-        <w:t>Vemos que el supervisor, visualiza información como ser, sueldo total proyectado, sueldo fijo, sueldo en hs extras, sueldo variable proyectado de acuerdo a cual sea la proyección de las métricas asociadas a la campaña.</w:t>
-      </w:r>
-    </w:p>
-    <w:p>
-      <w:r>
-        <w:t xml:space="preserve">Además se visualiza información de las diferentes métricas así como también los gráficos de las métricas correspondientes al mes en curso. </w:t>
-      </w:r>
-    </w:p>
-    <w:p>
-      <w:r>
-        <w:t>En caso que el supervisor quisiera consultar alguna información histórica, debería modificar el periodo, y colocar el periodo histórico el cual desea consultar. El supervisor deberá visualizar la siguiente información:</w:t>
-      </w:r>
+      <w:pPr>
+        <w:jc w:val="both"/>
+      </w:pPr>
+      <w:r>
+        <w:t xml:space="preserve">Si consulta la información histórica, deberá modificar el periodo y visualizara: </w:t>
+      </w:r>
+    </w:p>
+    <w:p>
+      <w:r>
+        <w:pict>
+          <v:shape id="_x0000_i1036" type="#_x0000_t75" style="width:517.5pt;height:268.5pt">
+            <v:imagedata r:id="rId19" o:title=""/>
+          </v:shape>
+        </w:pict>
+      </w:r>
+    </w:p>
+    <w:p>
+      <w:pPr>
+        <w:pStyle w:val="Ttulo2"/>
+        <w:rPr>
+          <w:rFonts w:ascii="Calibri" w:eastAsia="Calibri" w:hAnsi="Calibri"/>
+          <w:b w:val="0"/>
+          <w:bCs w:val="0"/>
+          <w:color w:val="auto"/>
+          <w:sz w:val="22"/>
+          <w:szCs w:val="22"/>
+        </w:rPr>
+      </w:pPr>
     </w:p>
     <w:p/>
     <w:p>
-      <w:r>
-        <w:pict>
-          <v:shape id="_x0000_i1035" type="#_x0000_t75" style="width:518.25pt;height:277.5pt">
-            <v:imagedata r:id="rId17" o:title=""/>
-          </v:shape>
-        </w:pict>
-      </w:r>
-    </w:p>
-    <w:p/>
-    <w:p>
-      <w:r>
-        <w:t>Vemos que en este caso, el supervisor no visualiza lo proyectado, esto es porque estamos consultando un periodo histórico, es decir, que ya se completo, por lo cual no hay información proyectada, sino que existe la información que dicho agente logro en el periodo consultado.</w:t>
-      </w:r>
-    </w:p>
-    <w:p/>
-    <w:p>
-      <w:pPr>
-        <w:pStyle w:val="Heading2"/>
-      </w:pPr>
-      <w:bookmarkStart w:id="13" w:name="_Toc277842235"/>
-      <w:r>
-        <w:t>Consultar Totales por supervisor</w:t>
-      </w:r>
-      <w:bookmarkEnd w:id="13"/>
-    </w:p>
-    <w:p>
-      <w:r>
-        <w:t>Esta opción es similar a la opción “</w:t>
-      </w:r>
-      <w:r>
-        <w:rPr>
-          <w:b/>
-        </w:rPr>
-        <w:t>Salario por agente</w:t>
-      </w:r>
-      <w:r>
-        <w:t>” con la particularidad de que el supervisor visualizara la información totalizada para TODOS los agentes que le fueron asociados.</w:t>
-      </w:r>
-    </w:p>
-    <w:p>
-      <w:r>
-        <w:t>Aquí nuevamente el supervisor podrá consultar la información totalizada para el periodo corriente, o la información histórica.</w:t>
-      </w:r>
-    </w:p>
-    <w:p>
-      <w:r>
-        <w:t>Si consulta la información para el periodo vigente, visualizara la siguiente información:</w:t>
-      </w:r>
-    </w:p>
-    <w:p>
-      <w:r>
-        <w:pict>
-          <v:shape id="_x0000_i1036" type="#_x0000_t75" style="width:516pt;height:264.75pt">
-            <v:imagedata r:id="rId18" o:title=""/>
-          </v:shape>
-        </w:pict>
-      </w:r>
-    </w:p>
-    <w:p/>
-    <w:p>
-      <w:r>
-        <w:t xml:space="preserve">Si consulta la información histórica, deberá modificar el periodo y visualizara: </w:t>
-      </w:r>
-    </w:p>
-    <w:p>
-      <w:r>
-        <w:pict>
-          <v:shape id="_x0000_i1037" type="#_x0000_t75" style="width:517.5pt;height:268.5pt">
-            <v:imagedata r:id="rId19" o:title=""/>
-          </v:shape>
-        </w:pict>
-      </w:r>
-    </w:p>
-    <w:p/>
-    <w:p>
-      <w:pPr>
-        <w:pStyle w:val="Heading2"/>
-      </w:pPr>
-    </w:p>
-    <w:p>
-      <w:r>
-        <w:t>Si el supervisor quisiera ver los gráficos más grandes, para ver mas en detalle como fue la evolución de las métricas, debe ejecutar la opción que se encuentra debajo de la matriz de umbrales de las métricas. Esta opción es la siguiente:</w:t>
-      </w:r>
-    </w:p>
-    <w:p>
-      <w:r>
-        <w:pict>
-          <v:shape id="_x0000_i1038" type="#_x0000_t75" style="width:150pt;height:19.5pt">
+      <w:pPr>
+        <w:jc w:val="both"/>
+      </w:pPr>
+      <w:r>
+        <w:lastRenderedPageBreak/>
+        <w:t>Si el supervisor quisiera ver los g</w:t>
+      </w:r>
+      <w:r>
+        <w:t>ráficos más grandes, para ver má</w:t>
+      </w:r>
+      <w:r>
+        <w:t>s en detalle como fue la evolución de las métricas, debe ejecutar la opción que se encuentra debajo de la matriz de umbrales de las métricas. Esta opción es la siguiente:</w:t>
+      </w:r>
+    </w:p>
+    <w:p>
+      <w:r>
+        <w:pict>
+          <v:shape id="_x0000_i1037" type="#_x0000_t75" style="width:150pt;height:19.5pt">
             <v:imagedata r:id="rId20" o:title=""/>
           </v:shape>
         </w:pict>
       </w:r>
     </w:p>
     <w:p>
+      <w:pPr>
+        <w:jc w:val="both"/>
+      </w:pPr>
       <w:r>
         <w:t xml:space="preserve">Si el supervisor lleva al indicador desde </w:t>
       </w:r>
@@ -2439,10 +2934,19 @@
         </w:r>
       </w:smartTag>
       <w:r>
-        <w:t xml:space="preserve"> 1, vera los gráficos uno debajo del otro ocupando todo el ancho de la pantalla y permitiéndole ver en mas detalle la evolución de los gráficos.</w:t>
-      </w:r>
-    </w:p>
-    <w:p>
+        <w:t xml:space="preserve"> 1, vera los gráficos uno debajo del otro ocupando todo el ancho de la pa</w:t>
+      </w:r>
+      <w:r>
+        <w:t>ntalla y permitiéndole ver en má</w:t>
+      </w:r>
+      <w:r>
+        <w:t>s detalle la evolución de los gráficos.</w:t>
+      </w:r>
+    </w:p>
+    <w:p>
+      <w:pPr>
+        <w:jc w:val="both"/>
+      </w:pPr>
       <w:r>
         <w:t>Para el periodo actual vera:</w:t>
       </w:r>
@@ -2450,7 +2954,7 @@
     <w:p>
       <w:r>
         <w:pict>
-          <v:shape id="_x0000_i1039" type="#_x0000_t75" style="width:522pt;height:228pt">
+          <v:shape id="_x0000_i1038" type="#_x0000_t75" style="width:522pt;height:217.5pt">
             <v:imagedata r:id="rId21" o:title=""/>
           </v:shape>
         </w:pict>
@@ -2461,343 +2965,338 @@
         <w:t>Es decir cada una de las métricas una debajo de la otra.</w:t>
       </w:r>
     </w:p>
+    <w:p>
+      <w:r>
+        <w:t>Para un periodo histórico vera:</w:t>
+      </w:r>
+    </w:p>
+    <w:p>
+      <w:r>
+        <w:pict>
+          <v:shape id="_x0000_i1039" type="#_x0000_t75" style="width:519pt;height:229.5pt">
+            <v:imagedata r:id="rId22" o:title=""/>
+          </v:shape>
+        </w:pict>
+      </w:r>
+    </w:p>
+    <w:p>
+      <w:r>
+        <w:t>Es decir cada una de las métricas una debajo de la otra.</w:t>
+      </w:r>
+    </w:p>
+    <w:p>
+      <w:pPr>
+        <w:pStyle w:val="Ttulo2"/>
+      </w:pPr>
+      <w:bookmarkStart w:id="14" w:name="_Toc277842236"/>
+      <w:r>
+        <w:lastRenderedPageBreak/>
+        <w:t>Salir</w:t>
+      </w:r>
+      <w:bookmarkEnd w:id="14"/>
+    </w:p>
+    <w:p>
+      <w:pPr>
+        <w:jc w:val="both"/>
+      </w:pPr>
+      <w:r>
+        <w:t>Una vez que el supervisor desee salir de la aplicación, el mismo deberá ejecutar la opción “</w:t>
+      </w:r>
+      <w:r>
+        <w:rPr>
+          <w:b/>
+        </w:rPr>
+        <w:t>Salir</w:t>
+      </w:r>
+      <w:r>
+        <w:t>” que lo redireccionara a la pantalla de login.</w:t>
+      </w:r>
+    </w:p>
+    <w:p>
+      <w:pPr>
+        <w:jc w:val="both"/>
+      </w:pPr>
+      <w:r>
+        <w:t>La opción salir se visualizara en el extremo superior derecho de la pantalla.</w:t>
+      </w:r>
+    </w:p>
+    <w:p>
+      <w:r>
+        <w:pict>
+          <v:shape id="_x0000_i1040" type="#_x0000_t75" style="width:21.75pt;height:13.5pt">
+            <v:imagedata r:id="rId12" o:title=""/>
+          </v:shape>
+        </w:pict>
+      </w:r>
+    </w:p>
+    <w:p>
+      <w:pPr>
+        <w:pStyle w:val="Ttulo1"/>
+      </w:pPr>
+      <w:bookmarkStart w:id="15" w:name="_Toc277842237"/>
+      <w:r>
+        <w:t>Sección 3: Usuario Jefe de cuenta</w:t>
+      </w:r>
+      <w:bookmarkEnd w:id="15"/>
+    </w:p>
+    <w:p>
+      <w:pPr>
+        <w:pStyle w:val="Ttulo2"/>
+      </w:pPr>
+      <w:bookmarkStart w:id="16" w:name="_Toc277842238"/>
+      <w:r>
+        <w:t>Iniciar sesión</w:t>
+      </w:r>
+      <w:bookmarkEnd w:id="16"/>
+    </w:p>
+    <w:p>
+      <w:r>
+        <w:t>El usuario Jefe de cuenta se dirigirá a la pantalla de login de la aplicación. La misma es:</w:t>
+      </w:r>
+    </w:p>
+    <w:p>
+      <w:pPr>
+        <w:rPr>
+          <w:lang w:val="es-AR"/>
+        </w:rPr>
+      </w:pPr>
+      <w:hyperlink r:id="rId23" w:history="1">
+        <w:r>
+          <w:rPr>
+            <w:rStyle w:val="Hipervnculo"/>
+            <w:lang w:val="es-AR"/>
+          </w:rPr>
+          <w:t>..</w:t>
+        </w:r>
+        <w:r>
+          <w:rPr>
+            <w:rStyle w:val="Hipervnculo"/>
+            <w:lang w:val="es-AR"/>
+          </w:rPr>
+          <w:t>/self_managment_web/login.jsf</w:t>
+        </w:r>
+      </w:hyperlink>
+    </w:p>
+    <w:p>
+      <w:pPr>
+        <w:jc w:val="both"/>
+      </w:pPr>
+      <w:r>
+        <w:t>Una vez que el usuario se haya dirigido a la pantalla de login, deberá completar los campos con su usuario y password y luego ejecutar el botón  “</w:t>
+      </w:r>
+      <w:r>
+        <w:rPr>
+          <w:b/>
+        </w:rPr>
+        <w:t>E</w:t>
+      </w:r>
+      <w:r>
+        <w:rPr>
+          <w:b/>
+        </w:rPr>
+        <w:t>ntrar</w:t>
+      </w:r>
+      <w:r>
+        <w:t>”.</w:t>
+      </w:r>
+    </w:p>
+    <w:p>
+      <w:r>
+        <w:pict>
+          <v:shape id="_x0000_i1041" type="#_x0000_t75" style="width:516.75pt;height:94.5pt">
+            <v:imagedata r:id="rId8" o:title=""/>
+          </v:shape>
+        </w:pict>
+      </w:r>
+    </w:p>
     <w:p/>
+    <w:p>
+      <w:pPr>
+        <w:pStyle w:val="Ttulo2"/>
+      </w:pPr>
+      <w:bookmarkStart w:id="17" w:name="_Toc277842239"/>
+      <w:r>
+        <w:t>Supervisores</w:t>
+      </w:r>
+      <w:bookmarkEnd w:id="17"/>
+    </w:p>
     <w:p/>
+    <w:p>
+      <w:r>
+        <w:t>El jefe de cuenta al loguearse vera la siguiente pantalla:</w:t>
+      </w:r>
+    </w:p>
+    <w:p>
+      <w:r>
+        <w:pict>
+          <v:shape id="_x0000_i1042" type="#_x0000_t75" style="width:516.75pt;height:21pt">
+            <v:imagedata r:id="rId24" o:title=""/>
+          </v:shape>
+        </w:pict>
+      </w:r>
+    </w:p>
+    <w:p>
+      <w:r>
+        <w:t>Si vamos a la opción “</w:t>
+      </w:r>
+      <w:r>
+        <w:rPr>
+          <w:b/>
+        </w:rPr>
+        <w:t>Supervisores</w:t>
+      </w:r>
+      <w:r>
+        <w:t>” desde aquí podremos administrar los diferentes supervisores.</w:t>
+      </w:r>
+    </w:p>
+    <w:p>
+      <w:r>
+        <w:pict>
+          <v:shape id="_x0000_i1043" type="#_x0000_t75" style="width:517.5pt;height:153.75pt">
+            <v:imagedata r:id="rId25" o:title=""/>
+          </v:shape>
+        </w:pict>
+      </w:r>
+    </w:p>
+    <w:p>
+      <w:pPr>
+        <w:jc w:val="both"/>
+      </w:pPr>
+      <w:r>
+        <w:lastRenderedPageBreak/>
+        <w:t>Desde aquí el jefe de cuenta podrá editar un supervisor existente, crear uno nuevo o eliminar alguno de los existentes.</w:t>
+      </w:r>
+    </w:p>
+    <w:p>
+      <w:pPr>
+        <w:rPr>
+          <w:b/>
+        </w:rPr>
+      </w:pPr>
+      <w:r>
+        <w:rPr>
+          <w:b/>
+        </w:rPr>
+        <w:t>CREAR NUEVO SUPERVISOR</w:t>
+      </w:r>
+    </w:p>
+    <w:p>
+      <w:pPr>
+        <w:rPr>
+          <w:b/>
+        </w:rPr>
+      </w:pPr>
+      <w:r>
+        <w:rPr>
+          <w:b/>
+        </w:rPr>
+        <w:pict>
+          <v:shape id="_x0000_i1044" type="#_x0000_t75" style="width:81.75pt;height:16.5pt">
+            <v:imagedata r:id="rId26" o:title=""/>
+          </v:shape>
+        </w:pict>
+      </w:r>
+    </w:p>
+    <w:p>
+      <w:pPr>
+        <w:jc w:val="both"/>
+      </w:pPr>
+      <w:r>
+        <w:t>Cuando</w:t>
+      </w:r>
+      <w:r>
+        <w:t xml:space="preserve"> ejecutamos </w:t>
+      </w:r>
+      <w:r>
+        <w:rPr>
+          <w:b/>
+        </w:rPr>
+        <w:t xml:space="preserve">nuevo supervisor </w:t>
+      </w:r>
+      <w:r>
+        <w:t>nos abrirá la siguiente pantalla, en la cual se insertaran los datos d</w:t>
+      </w:r>
+      <w:r>
+        <w:t>e</w:t>
+      </w:r>
+      <w:r>
+        <w:t>l supervisor a generar.</w:t>
+      </w:r>
+    </w:p>
+    <w:p>
+      <w:r>
+        <w:pict>
+          <v:shape id="_x0000_i1045" type="#_x0000_t75" style="width:420pt;height:302.25pt">
+            <v:imagedata r:id="rId27" o:title=""/>
+          </v:shape>
+        </w:pict>
+      </w:r>
+    </w:p>
+    <w:p>
+      <w:pPr>
+        <w:jc w:val="both"/>
+      </w:pPr>
+      <w:r>
+        <w:t>Donde ID es un valor numérico al igual que DNI. A su vez se deberá ingresar Nombre y Apellido del supervisor y si el mismo esta asociado a una campaña. Una vez completados los datos:</w:t>
+      </w:r>
+    </w:p>
+    <w:p>
+      <w:r>
+        <w:lastRenderedPageBreak/>
+        <w:pict>
+          <v:shape id="_x0000_i1046" type="#_x0000_t75" style="width:392.25pt;height:284.25pt">
+            <v:imagedata r:id="rId28" o:title=""/>
+          </v:shape>
+        </w:pict>
+      </w:r>
+    </w:p>
+    <w:p>
+      <w:pPr>
+        <w:jc w:val="both"/>
+      </w:pPr>
+      <w:r>
+        <w:t xml:space="preserve">El usuario ejecutara el botón </w:t>
+      </w:r>
+      <w:r>
+        <w:pict>
+          <v:shape id="_x0000_i1047" type="#_x0000_t75" style="width:13.5pt;height:12pt">
+            <v:imagedata r:id="rId29" o:title=""/>
+          </v:shape>
+        </w:pict>
+      </w:r>
+      <w:r>
+        <w:t xml:space="preserve"> para crear el nuevo supervisor o </w:t>
+      </w:r>
+      <w:r>
+        <w:pict>
+          <v:shape id="_x0000_i1048" type="#_x0000_t75" style="width:12pt;height:12.75pt">
+            <v:imagedata r:id="rId30" o:title=""/>
+          </v:shape>
+        </w:pict>
+      </w:r>
+      <w:r>
+        <w:t xml:space="preserve"> para cancelar.</w:t>
+      </w:r>
+    </w:p>
+    <w:p>
+      <w:pPr>
+        <w:jc w:val="both"/>
+      </w:pPr>
+      <w:r>
+        <w:t>En caso de crear al supervisor el sistema debe emitir el listado de supervisores con el nuevo supervisor ingresado.</w:t>
+      </w:r>
+    </w:p>
+    <w:p>
+      <w:r>
+        <w:pict>
+          <v:shape id="_x0000_i1049" type="#_x0000_t75" style="width:518.25pt;height:146.25pt">
+            <v:imagedata r:id="rId31" o:title=""/>
+          </v:shape>
+        </w:pict>
+      </w:r>
+    </w:p>
     <w:p/>
     <w:p>
-      <w:r>
-        <w:t>Para un periodo histórico vera:</w:t>
-      </w:r>
-    </w:p>
-    <w:p>
-      <w:r>
-        <w:pict>
-          <v:shape id="_x0000_i1040" type="#_x0000_t75" style="width:519pt;height:229.5pt">
-            <v:imagedata r:id="rId22" o:title=""/>
-          </v:shape>
-        </w:pict>
-      </w:r>
-    </w:p>
-    <w:p>
-      <w:pPr>
-        <w:pStyle w:val="Heading2"/>
-      </w:pPr>
-    </w:p>
-    <w:p>
-      <w:r>
-        <w:t>Es decir cada una de las métricas una debajo de la otra.</w:t>
-      </w:r>
-    </w:p>
-    <w:p>
-      <w:pPr>
-        <w:pStyle w:val="Heading2"/>
-      </w:pPr>
-    </w:p>
-    <w:p>
-      <w:pPr>
-        <w:pStyle w:val="Heading2"/>
-      </w:pPr>
-      <w:bookmarkStart w:id="14" w:name="_Toc277842236"/>
-      <w:r>
-        <w:t>Salir</w:t>
-      </w:r>
-      <w:bookmarkEnd w:id="14"/>
-    </w:p>
-    <w:p>
-      <w:r>
-        <w:t>Una vez que el supervisor desee salir de la aplicación, el mismo deberá ejecutar la opción “</w:t>
-      </w:r>
-      <w:r>
-        <w:rPr>
-          <w:b/>
-        </w:rPr>
-        <w:t>Salir</w:t>
-      </w:r>
-      <w:r>
-        <w:t>” que lo redireccionara a la pantalla de login.</w:t>
-      </w:r>
-    </w:p>
-    <w:p>
-      <w:r>
-        <w:t>La opción salir se visualizara en el extremo superior derecho de la pantalla.</w:t>
-      </w:r>
-    </w:p>
-    <w:p>
-      <w:r>
-        <w:pict>
-          <v:shape id="_x0000_i1041" type="#_x0000_t75" style="width:21.75pt;height:13.5pt">
-            <v:imagedata r:id="rId12" o:title=""/>
-          </v:shape>
-        </w:pict>
-      </w:r>
-    </w:p>
-    <w:p>
-      <w:pPr>
-        <w:pStyle w:val="Heading2"/>
-      </w:pPr>
-    </w:p>
-    <w:p>
-      <w:pPr>
-        <w:pStyle w:val="Heading2"/>
-      </w:pPr>
-    </w:p>
-    <w:p>
-      <w:pPr>
-        <w:pStyle w:val="Heading2"/>
-      </w:pPr>
-    </w:p>
-    <w:p>
-      <w:pPr>
-        <w:pStyle w:val="Heading2"/>
-      </w:pPr>
-    </w:p>
-    <w:p>
-      <w:pPr>
-        <w:pStyle w:val="Heading2"/>
-      </w:pPr>
-    </w:p>
-    <w:p>
-      <w:pPr>
-        <w:pStyle w:val="Heading2"/>
-      </w:pPr>
-    </w:p>
-    <w:p>
-      <w:pPr>
-        <w:pStyle w:val="Heading2"/>
-      </w:pPr>
-    </w:p>
-    <w:p>
-      <w:pPr>
-        <w:pStyle w:val="Heading1"/>
-      </w:pPr>
-      <w:bookmarkStart w:id="15" w:name="_Toc277842237"/>
-      <w:r>
-        <w:t>Sección 3: Usuario Jefe de cuenta</w:t>
-      </w:r>
-      <w:bookmarkEnd w:id="15"/>
-    </w:p>
-    <w:p>
-      <w:pPr>
-        <w:pStyle w:val="Heading2"/>
-      </w:pPr>
-      <w:bookmarkStart w:id="16" w:name="_Toc277842238"/>
-      <w:r>
-        <w:t>Iniciar sesión</w:t>
-      </w:r>
-      <w:bookmarkEnd w:id="16"/>
-    </w:p>
-    <w:p>
-      <w:r>
-        <w:t>El usuario Jefe de cuenta se dirigirá a la pantalla de login de la aplicación. La misma es:</w:t>
-      </w:r>
-    </w:p>
-    <w:p>
-      <w:hyperlink r:id="rId23" w:history="1">
-        <w:r>
-          <w:rPr>
-            <w:rStyle w:val="Hyperlink"/>
-          </w:rPr>
-          <w:t>http://190.30.182.22:8080/self_managment_web/login.jsf</w:t>
-        </w:r>
-      </w:hyperlink>
-    </w:p>
-    <w:p/>
-    <w:p>
-      <w:r>
-        <w:t>Una vez que el usuario se haya dirigido a la pantalla de login, deberá completar los campos con su usuario y password y luego ejecutar el botón  “</w:t>
-      </w:r>
-      <w:r>
-        <w:rPr>
-          <w:b/>
-        </w:rPr>
-        <w:t>E</w:t>
-      </w:r>
-      <w:r>
-        <w:rPr>
-          <w:b/>
-        </w:rPr>
-        <w:t>ntrar</w:t>
-      </w:r>
-      <w:r>
-        <w:t>”.</w:t>
-      </w:r>
-    </w:p>
-    <w:p>
-      <w:r>
-        <w:pict>
-          <v:shape id="_x0000_i1042" type="#_x0000_t75" style="width:516.75pt;height:94.5pt">
-            <v:imagedata r:id="rId8" o:title=""/>
-          </v:shape>
-        </w:pict>
-      </w:r>
-    </w:p>
-    <w:p/>
-    <w:p>
-      <w:pPr>
-        <w:pStyle w:val="Heading2"/>
-      </w:pPr>
-      <w:bookmarkStart w:id="17" w:name="_Toc277842239"/>
-      <w:r>
-        <w:t>Supervisores</w:t>
-      </w:r>
-      <w:bookmarkEnd w:id="17"/>
-    </w:p>
-    <w:p/>
-    <w:p>
-      <w:r>
-        <w:t>El jefe de cuenta al loguearse vera la siguiente pantalla:</w:t>
-      </w:r>
-    </w:p>
-    <w:p>
-      <w:r>
-        <w:pict>
-          <v:shape id="_x0000_i1043" type="#_x0000_t75" style="width:516.75pt;height:21pt">
-            <v:imagedata r:id="rId24" o:title=""/>
-          </v:shape>
-        </w:pict>
-      </w:r>
-    </w:p>
-    <w:p>
-      <w:r>
-        <w:t>Si vamos a la opción “</w:t>
-      </w:r>
-      <w:r>
-        <w:rPr>
-          <w:b/>
-        </w:rPr>
-        <w:t>Supervisores</w:t>
-      </w:r>
-      <w:r>
-        <w:t>” desde aquí podremos administrar los diferentes supervisores.</w:t>
-      </w:r>
-    </w:p>
-    <w:p/>
-    <w:p>
-      <w:r>
-        <w:pict>
-          <v:shape id="_x0000_i1044" type="#_x0000_t75" style="width:517.5pt;height:153.75pt">
-            <v:imagedata r:id="rId25" o:title=""/>
-          </v:shape>
-        </w:pict>
-      </w:r>
-    </w:p>
-    <w:p>
-      <w:r>
-        <w:t>Desde aquí el jefe de cuenta podrá editar un supervisor existente, crear uno nuevo o eliminar alguno de los existentes.</w:t>
-      </w:r>
-    </w:p>
-    <w:p/>
-    <w:p>
-      <w:pPr>
-        <w:rPr>
-          <w:b/>
-        </w:rPr>
-      </w:pPr>
-      <w:r>
-        <w:rPr>
-          <w:b/>
-        </w:rPr>
-        <w:t>CREAR NUEVO SUPERVISOR</w:t>
-      </w:r>
-    </w:p>
-    <w:p>
-      <w:pPr>
-        <w:rPr>
-          <w:b/>
-        </w:rPr>
-      </w:pPr>
-      <w:r>
-        <w:rPr>
-          <w:b/>
-        </w:rPr>
-        <w:pict>
-          <v:shape id="_x0000_i1045" type="#_x0000_t75" style="width:81.75pt;height:16.5pt">
-            <v:imagedata r:id="rId26" o:title=""/>
-          </v:shape>
-        </w:pict>
-      </w:r>
-    </w:p>
-    <w:p>
-      <w:r>
-        <w:t>Cuando</w:t>
-      </w:r>
-      <w:r>
-        <w:t xml:space="preserve"> ejecutamos </w:t>
-      </w:r>
-      <w:r>
-        <w:rPr>
-          <w:b/>
-        </w:rPr>
-        <w:t xml:space="preserve">nuevo supervisor </w:t>
-      </w:r>
-      <w:r>
-        <w:t>nos abrirá la siguiente pantalla, en la cual se insertaran los datos dél supervisor a generar.</w:t>
-      </w:r>
-    </w:p>
-    <w:p>
-      <w:r>
-        <w:pict>
-          <v:shape id="_x0000_i1046" type="#_x0000_t75" style="width:420pt;height:302.25pt">
-            <v:imagedata r:id="rId27" o:title=""/>
-          </v:shape>
-        </w:pict>
-      </w:r>
-    </w:p>
-    <w:p>
-      <w:r>
-        <w:t>Donde ID es un valor numérico al igual que DNI. A su vez se deberá ingresar Nombre y Apellido del supervisor y si el mismo esta asociado a una campaña. Una vez completados los datos:</w:t>
-      </w:r>
-    </w:p>
-    <w:p>
-      <w:r>
-        <w:pict>
-          <v:shape id="_x0000_i1047" type="#_x0000_t75" style="width:392.25pt;height:284.25pt">
-            <v:imagedata r:id="rId28" o:title=""/>
-          </v:shape>
-        </w:pict>
-      </w:r>
-    </w:p>
-    <w:p>
-      <w:r>
-        <w:t xml:space="preserve">El usuario ejecutara el botón </w:t>
-      </w:r>
-      <w:r>
-        <w:pict>
-          <v:shape id="_x0000_i1048" type="#_x0000_t75" style="width:28.5pt;height:25.5pt">
-            <v:imagedata r:id="rId29" o:title=""/>
-          </v:shape>
-        </w:pict>
-      </w:r>
-      <w:r>
-        <w:t xml:space="preserve"> para crear el nuevo supervisor o </w:t>
-      </w:r>
-      <w:r>
-        <w:pict>
-          <v:shape id="_x0000_i1049" type="#_x0000_t75" style="width:27.75pt;height:30pt">
-            <v:imagedata r:id="rId30" o:title=""/>
-          </v:shape>
-        </w:pict>
-      </w:r>
-      <w:r>
-        <w:t xml:space="preserve"> para cancelar.</w:t>
-      </w:r>
-    </w:p>
-    <w:p>
-      <w:r>
-        <w:t>En caso de crear al supervisor el sistema debe emitir el listado de supervisores con el nuevo supervisor ingresado.</w:t>
-      </w:r>
-    </w:p>
-    <w:p>
-      <w:r>
-        <w:pict>
-          <v:shape id="_x0000_i1050" type="#_x0000_t75" style="width:518.25pt;height:146.25pt">
-            <v:imagedata r:id="rId31" o:title=""/>
-          </v:shape>
-        </w:pict>
-      </w:r>
-    </w:p>
-    <w:p/>
-    <w:p>
       <w:pPr>
         <w:rPr>
           <w:b/>
@@ -2812,17 +3311,31 @@
     </w:p>
     <w:p>
       <w:pPr>
-        <w:rPr>
-          <w:b/>
-        </w:rPr>
-      </w:pPr>
-    </w:p>
-    <w:p>
+        <w:jc w:val="both"/>
+      </w:pPr>
       <w:r>
         <w:t>Ejecutando</w:t>
       </w:r>
       <w:r>
         <w:t xml:space="preserve"> el botón </w:t>
+      </w:r>
+      <w:r>
+        <w:pict>
+          <v:shape id="_x0000_i1050" type="#_x0000_t75" style="width:19.5pt;height:14.25pt">
+            <v:imagedata r:id="rId32" o:title=""/>
+          </v:shape>
+        </w:pict>
+      </w:r>
+      <w:r>
+        <w:t xml:space="preserve"> podremos editar cualquiera de los supervisores existentes.</w:t>
+      </w:r>
+    </w:p>
+    <w:p>
+      <w:pPr>
+        <w:jc w:val="both"/>
+      </w:pPr>
+      <w:r>
+        <w:t xml:space="preserve">Al apretar el botón </w:t>
       </w:r>
       <w:r>
         <w:pict>
@@ -2832,40 +3345,555 @@
         </w:pict>
       </w:r>
       <w:r>
-        <w:t xml:space="preserve"> podremos editar cualquiera de los supervisores existentes.</w:t>
-      </w:r>
-    </w:p>
-    <w:p>
+        <w:t xml:space="preserve"> el sistema nos abrirá una pantalla con los datos de dicho supervisor dándonos la posibilidad de modificar los datos del mismo.</w:t>
+      </w:r>
+    </w:p>
+    <w:p>
+      <w:r>
+        <w:lastRenderedPageBreak/>
+        <w:pict>
+          <v:shape id="_x0000_i1052" type="#_x0000_t75" style="width:401.25pt;height:295.5pt">
+            <v:imagedata r:id="rId33" o:title=""/>
+          </v:shape>
+        </w:pict>
+      </w:r>
+    </w:p>
+    <w:p>
+      <w:pPr>
+        <w:jc w:val="both"/>
+      </w:pPr>
+      <w:r>
+        <w:t xml:space="preserve">Una vez que se hayan modificados los valores de un supervisor el jefe de cuenta ejecutara el botón </w:t>
+      </w:r>
+      <w:r>
+        <w:pict>
+          <v:shape id="_x0000_i1079" type="#_x0000_t75" style="width:13.5pt;height:12pt">
+            <v:imagedata r:id="rId29" o:title=""/>
+          </v:shape>
+        </w:pict>
+      </w:r>
+      <w:r>
+        <w:t xml:space="preserve"> para confirmar los cambios o </w:t>
+      </w:r>
+      <w:r>
+        <w:pict>
+          <v:shape id="_x0000_i1082" type="#_x0000_t75" style="width:12pt;height:12.75pt">
+            <v:imagedata r:id="rId30" o:title=""/>
+          </v:shape>
+        </w:pict>
+      </w:r>
+      <w:r>
+        <w:t xml:space="preserve"> para cancelarlos.</w:t>
+      </w:r>
+    </w:p>
+    <w:p>
+      <w:r>
+        <w:pict>
+          <v:shape id="_x0000_i1053" type="#_x0000_t75" style="width:517.5pt;height:147.75pt">
+            <v:imagedata r:id="rId34" o:title=""/>
+          </v:shape>
+        </w:pict>
+      </w:r>
+    </w:p>
+    <w:p>
+      <w:pPr>
+        <w:rPr>
+          <w:b/>
+        </w:rPr>
+      </w:pPr>
+    </w:p>
+    <w:p>
+      <w:pPr>
+        <w:rPr>
+          <w:b/>
+        </w:rPr>
+      </w:pPr>
+      <w:r>
+        <w:rPr>
+          <w:b/>
+        </w:rPr>
+        <w:t>ELIMINAR SUPERVISOR</w:t>
+      </w:r>
+    </w:p>
+    <w:p>
+      <w:r>
+        <w:t>Ejecutando</w:t>
+      </w:r>
+      <w:r>
+        <w:t xml:space="preserve"> el botón </w:t>
+      </w:r>
+      <w:r>
+        <w:pict>
+          <v:shape id="_x0000_i1054" type="#_x0000_t75" style="width:15.75pt;height:17.25pt">
+            <v:imagedata r:id="rId35" o:title=""/>
+          </v:shape>
+        </w:pict>
+      </w:r>
+      <w:r>
+        <w:t xml:space="preserve"> podremos eliminar alguno de los supervisores existentes.</w:t>
+      </w:r>
+    </w:p>
+    <w:p>
+      <w:r>
+        <w:t xml:space="preserve">Si ejecutamos </w:t>
+      </w:r>
+      <w:r>
+        <w:pict>
+          <v:shape id="_x0000_i1055" type="#_x0000_t75" style="width:15.75pt;height:17.25pt">
+            <v:imagedata r:id="rId35" o:title=""/>
+          </v:shape>
+        </w:pict>
+      </w:r>
+      <w:r>
+        <w:t xml:space="preserve"> el sistema nos preguntara si estamos seguros de la eliminación.</w:t>
+      </w:r>
+    </w:p>
+    <w:p>
+      <w:r>
+        <w:lastRenderedPageBreak/>
+        <w:pict>
+          <v:shape id="_x0000_i1056" type="#_x0000_t75" style="width:396.75pt;height:225.75pt">
+            <v:imagedata r:id="rId36" o:title=""/>
+          </v:shape>
+        </w:pict>
+      </w:r>
+    </w:p>
+    <w:p>
+      <w:pPr>
+        <w:jc w:val="both"/>
+      </w:pPr>
+      <w:r>
+        <w:t>Si el jefe de cuenta ejecuta el botón “</w:t>
+      </w:r>
+      <w:r>
+        <w:rPr>
+          <w:b/>
+        </w:rPr>
+        <w:t>Borrar</w:t>
+      </w:r>
+      <w:r>
+        <w:t>” se eliminara al supervisor, si ejecuta “</w:t>
+      </w:r>
+      <w:r>
+        <w:rPr>
+          <w:b/>
+        </w:rPr>
+        <w:t>Cancelar</w:t>
+      </w:r>
+      <w:r>
+        <w:t>” la eliminación será cancelada.</w:t>
+      </w:r>
+    </w:p>
+    <w:p>
+      <w:pPr>
+        <w:pStyle w:val="Ttulo2"/>
+      </w:pPr>
+      <w:bookmarkStart w:id="18" w:name="_Toc277842240"/>
+      <w:r>
+        <w:t>Campañas</w:t>
+      </w:r>
+      <w:bookmarkEnd w:id="18"/>
+    </w:p>
+    <w:p/>
+    <w:p>
+      <w:r>
+        <w:t>El jefe de cuenta al loguearse vera la siguiente pantalla:</w:t>
+      </w:r>
+    </w:p>
+    <w:p>
+      <w:r>
+        <w:pict>
+          <v:shape id="_x0000_i1057" type="#_x0000_t75" style="width:516.75pt;height:21pt">
+            <v:imagedata r:id="rId24" o:title=""/>
+          </v:shape>
+        </w:pict>
+      </w:r>
+    </w:p>
+    <w:p>
+      <w:r>
+        <w:t>Si vamos a la opción “</w:t>
+      </w:r>
+      <w:r>
+        <w:rPr>
+          <w:b/>
+        </w:rPr>
+        <w:t>Campañas</w:t>
+      </w:r>
+      <w:r>
+        <w:t>” desde aquí podremos administrar las diferentes campañas.</w:t>
+      </w:r>
+    </w:p>
+    <w:p>
+      <w:r>
+        <w:pict>
+          <v:shape id="_x0000_i1058" type="#_x0000_t75" style="width:517.5pt;height:93pt">
+            <v:imagedata r:id="rId37" o:title=""/>
+          </v:shape>
+        </w:pict>
+      </w:r>
+    </w:p>
+    <w:p>
+      <w:r>
+        <w:t>Desde aquí el jefe de cuenta podrá editar una campaña existente o crear una nueva</w:t>
+      </w:r>
+    </w:p>
+    <w:p>
+      <w:pPr>
+        <w:rPr>
+          <w:b/>
+        </w:rPr>
+      </w:pPr>
+      <w:r>
+        <w:rPr>
+          <w:b/>
+        </w:rPr>
+        <w:t>CREAR NUEVA CAMPAÑA</w:t>
+      </w:r>
+    </w:p>
+    <w:p>
+      <w:pPr>
+        <w:rPr>
+          <w:b/>
+        </w:rPr>
+      </w:pPr>
+      <w:r>
+        <w:rPr>
+          <w:b/>
+        </w:rPr>
+        <w:pict>
+          <v:shape id="_x0000_i1059" type="#_x0000_t75" style="width:91.5pt;height:18.75pt">
+            <v:imagedata r:id="rId38" o:title=""/>
+          </v:shape>
+        </w:pict>
+      </w:r>
+    </w:p>
+    <w:p>
+      <w:pPr>
+        <w:jc w:val="both"/>
+      </w:pPr>
+      <w:r>
+        <w:t>Cuando</w:t>
+      </w:r>
+      <w:r>
+        <w:t xml:space="preserve"> ejecutamos </w:t>
+      </w:r>
+      <w:r>
+        <w:rPr>
+          <w:b/>
+        </w:rPr>
+        <w:t>nueva campaña</w:t>
+      </w:r>
+      <w:r>
+        <w:rPr>
+          <w:b/>
+        </w:rPr>
+        <w:t xml:space="preserve"> </w:t>
+      </w:r>
+      <w:r>
+        <w:t>nos abrirá la siguiente pantalla, en la cual se insertaran los datos de la campaña a generar.</w:t>
+      </w:r>
+    </w:p>
+    <w:p/>
+    <w:p>
+      <w:r>
+        <w:lastRenderedPageBreak/>
+        <w:pict>
+          <v:shape id="_x0000_i1060" type="#_x0000_t75" style="width:519.75pt;height:276.75pt">
+            <v:imagedata r:id="rId39" o:title=""/>
+          </v:shape>
+        </w:pict>
+      </w:r>
+    </w:p>
+    <w:p>
+      <w:pPr>
+        <w:jc w:val="both"/>
+      </w:pPr>
+      <w:r>
+        <w:t>Aquí deberemos colocar las fechas de inicio y fin (Este ultimo dato opcional), considerando que la fecha de inicio debe ser anterior a la de fin. ID campaña que deberá ser un valor numérico. Nombre de la misma. Tipo (Si es INBOUND o OUTBOUND). Descripción (Dato opcional).Valor optimo, objetivo y mínimo.</w:t>
+      </w:r>
+    </w:p>
+    <w:p>
+      <w:pPr>
+        <w:jc w:val="both"/>
+      </w:pPr>
+      <w:r>
+        <w:t xml:space="preserve">Además ejecutando el link </w:t>
+      </w:r>
+      <w:r>
+        <w:pict>
+          <v:shape id="_x0000_i1061" type="#_x0000_t75" style="width:71.25pt;height:10.5pt">
+            <v:imagedata r:id="rId40" o:title=""/>
+          </v:shape>
+        </w:pict>
+      </w:r>
+      <w:r>
+        <w:t xml:space="preserve"> se podrán asociar supervisores existentes a dicha campaña.</w:t>
+      </w:r>
+    </w:p>
+    <w:p>
+      <w:pPr>
+        <w:jc w:val="both"/>
+      </w:pPr>
+      <w:r>
+        <w:t>En caso de ejecutarse el sistema nos abrirá otra pantalla como la siguiente:</w:t>
+      </w:r>
+    </w:p>
+    <w:p>
+      <w:r>
+        <w:pict>
+          <v:shape id="_x0000_i1062" type="#_x0000_t75" style="width:519.75pt;height:276.75pt">
+            <v:imagedata r:id="rId41" o:title=""/>
+          </v:shape>
+        </w:pict>
+      </w:r>
+    </w:p>
+    <w:p>
+      <w:pPr>
+        <w:jc w:val="both"/>
+      </w:pPr>
+      <w:r>
+        <w:lastRenderedPageBreak/>
+        <w:t xml:space="preserve">Una vez que se seleccione el supervisor el jefe de cuenta ejecutara </w:t>
+      </w:r>
+      <w:r>
+        <w:pict>
+          <v:shape id="_x0000_i1078" type="#_x0000_t75" style="width:18pt;height:15pt">
+            <v:imagedata r:id="rId42" o:title=""/>
+          </v:shape>
+        </w:pict>
+      </w:r>
+      <w:r>
+        <w:t xml:space="preserve"> para asociar dicho supervisor a la campaña o </w:t>
+      </w:r>
+      <w:r>
+        <w:pict>
+          <v:shape id="_x0000_i1083" type="#_x0000_t75" style="width:12pt;height:12.75pt">
+            <v:imagedata r:id="rId30" o:title=""/>
+          </v:shape>
+        </w:pict>
+      </w:r>
+      <w:r>
+        <w:t xml:space="preserve"> para cancelar la asignación.</w:t>
+      </w:r>
+    </w:p>
+    <w:p>
+      <w:pPr>
+        <w:jc w:val="both"/>
+      </w:pPr>
+      <w:r>
+        <w:t xml:space="preserve">Ejecutando el link </w:t>
+      </w:r>
+      <w:r>
+        <w:pict>
+          <v:shape id="_x0000_i1063" type="#_x0000_t75" style="width:60pt;height:9pt">
+            <v:imagedata r:id="rId43" o:title=""/>
+          </v:shape>
+        </w:pict>
+      </w:r>
+      <w:r>
+        <w:t xml:space="preserve"> podremos asociarle a la campaña métricas (Para que una campaña pueda ser dada de alta debe tener al menos 1 métrica asociada y como máximo 3)</w:t>
+      </w:r>
+    </w:p>
+    <w:p>
+      <w:pPr>
+        <w:jc w:val="both"/>
+      </w:pPr>
+      <w:r>
+        <w:t>En caso de ejecutarse el sistema nos abrirá otra pantalla como la siguiente:</w:t>
+      </w:r>
+    </w:p>
+    <w:p>
+      <w:r>
+        <w:pict>
+          <v:shape id="_x0000_i1064" type="#_x0000_t75" style="width:518.25pt;height:274.5pt">
+            <v:imagedata r:id="rId44" o:title=""/>
+          </v:shape>
+        </w:pict>
+      </w:r>
+    </w:p>
+    <w:p>
+      <w:pPr>
+        <w:jc w:val="both"/>
+      </w:pPr>
+      <w:r>
+        <w:t xml:space="preserve">Una vez que se seleccione la métrica el jefe de cuenta ejecutara </w:t>
+      </w:r>
+      <w:r>
+        <w:pict>
+          <v:shape id="_x0000_i1087" type="#_x0000_t75" style="width:18pt;height:15pt">
+            <v:imagedata r:id="rId42" o:title=""/>
+          </v:shape>
+        </w:pict>
+      </w:r>
+      <w:r>
+        <w:t xml:space="preserve"> para asociar dicha métrica  a la campaña o </w:t>
+      </w:r>
+      <w:r>
+        <w:pict>
+          <v:shape id="_x0000_i1084" type="#_x0000_t75" style="width:12pt;height:12.75pt">
+            <v:imagedata r:id="rId30" o:title=""/>
+          </v:shape>
+        </w:pict>
+      </w:r>
+      <w:r>
+        <w:t xml:space="preserve"> para cancelar la asignación.</w:t>
+      </w:r>
+    </w:p>
+    <w:p>
+      <w:pPr>
+        <w:jc w:val="both"/>
+      </w:pPr>
+    </w:p>
+    <w:p>
+      <w:pPr>
+        <w:jc w:val="both"/>
+      </w:pPr>
+      <w:r>
+        <w:t>Una vez completados los datos:</w:t>
+      </w:r>
+    </w:p>
+    <w:p>
+      <w:r>
+        <w:lastRenderedPageBreak/>
+        <w:pict>
+          <v:shape id="_x0000_i1065" type="#_x0000_t75" style="width:518.25pt;height:273pt">
+            <v:imagedata r:id="rId45" o:title=""/>
+          </v:shape>
+        </w:pict>
+      </w:r>
+    </w:p>
+    <w:p>
+      <w:pPr>
+        <w:jc w:val="both"/>
+      </w:pPr>
+      <w:r>
+        <w:t xml:space="preserve">El usuario ejecutara el botón </w:t>
+      </w:r>
+      <w:r>
+        <w:pict>
+          <v:shape id="_x0000_i1080" type="#_x0000_t75" style="width:13.5pt;height:12pt">
+            <v:imagedata r:id="rId29" o:title=""/>
+          </v:shape>
+        </w:pict>
+      </w:r>
+      <w:r>
+        <w:t xml:space="preserve"> para crear la nueva campaña o </w:t>
+      </w:r>
+      <w:r>
+        <w:pict>
+          <v:shape id="_x0000_i1085" type="#_x0000_t75" style="width:12pt;height:12.75pt">
+            <v:imagedata r:id="rId30" o:title=""/>
+          </v:shape>
+        </w:pict>
+      </w:r>
+      <w:r>
+        <w:t xml:space="preserve"> para cancelarla.</w:t>
+      </w:r>
+    </w:p>
+    <w:p>
+      <w:pPr>
+        <w:jc w:val="both"/>
+      </w:pPr>
+      <w:r>
+        <w:t>En caso de guardarse la nueva campaña el sistema mostrara el listado de campañas con la nueva campaña ingresada.</w:t>
+      </w:r>
+    </w:p>
+    <w:p>
+      <w:r>
+        <w:pict>
+          <v:shape id="_x0000_i1066" type="#_x0000_t75" style="width:517.5pt;height:99.75pt">
+            <v:imagedata r:id="rId46" o:title=""/>
+          </v:shape>
+        </w:pict>
+      </w:r>
+    </w:p>
+    <w:p>
+      <w:pPr>
+        <w:jc w:val="both"/>
+      </w:pPr>
+      <w:r>
+        <w:t>En caso de cancelar el sistema mostrara las campañas sin la nueva campaña.</w:t>
+      </w:r>
+    </w:p>
+    <w:p>
+      <w:pPr>
+        <w:jc w:val="both"/>
+        <w:rPr>
+          <w:b/>
+        </w:rPr>
+      </w:pPr>
+      <w:r>
+        <w:rPr>
+          <w:b/>
+        </w:rPr>
+        <w:t>EDITAR</w:t>
+      </w:r>
+      <w:r>
+        <w:rPr>
+          <w:b/>
+        </w:rPr>
+        <w:t xml:space="preserve"> CAMPAÑA</w:t>
+      </w:r>
+    </w:p>
+    <w:p>
+      <w:pPr>
+        <w:jc w:val="both"/>
+      </w:pPr>
+      <w:r>
+        <w:t>Ejecutando</w:t>
+      </w:r>
+      <w:r>
+        <w:t xml:space="preserve"> el botón </w:t>
+      </w:r>
+      <w:r>
+        <w:pict>
+          <v:shape id="_x0000_i1067" type="#_x0000_t75" style="width:19.5pt;height:14.25pt">
+            <v:imagedata r:id="rId32" o:title=""/>
+          </v:shape>
+        </w:pict>
+      </w:r>
+      <w:r>
+        <w:t xml:space="preserve"> podremos editar cualquiera de las campañas existentes.</w:t>
+      </w:r>
+    </w:p>
+    <w:p>
+      <w:pPr>
+        <w:jc w:val="both"/>
+      </w:pPr>
       <w:r>
         <w:t xml:space="preserve">Al apretar el botón </w:t>
       </w:r>
       <w:r>
         <w:pict>
-          <v:shape id="_x0000_i1052" type="#_x0000_t75" style="width:19.5pt;height:14.25pt">
+          <v:shape id="_x0000_i1068" type="#_x0000_t75" style="width:19.5pt;height:14.25pt">
             <v:imagedata r:id="rId32" o:title=""/>
           </v:shape>
         </w:pict>
       </w:r>
       <w:r>
-        <w:t xml:space="preserve"> el sistema nos abrirá una pantalla con los datos de dicho supervisor dándonos la posibilidad de modificar los datos del mismo.</w:t>
-      </w:r>
-    </w:p>
-    <w:p>
-      <w:r>
-        <w:pict>
-          <v:shape id="_x0000_i1053" type="#_x0000_t75" style="width:401.25pt;height:295.5pt">
-            <v:imagedata r:id="rId33" o:title=""/>
-          </v:shape>
-        </w:pict>
-      </w:r>
-    </w:p>
-    <w:p>
-      <w:r>
-        <w:t xml:space="preserve">Una vez que se hayan modificados los valores de un supervisor el jefe de cuenta ejecutara el botón </w:t>
-      </w:r>
-      <w:r>
-        <w:pict>
-          <v:shape id="_x0000_i1054" type="#_x0000_t75" style="width:28.5pt;height:25.5pt">
+        <w:t xml:space="preserve"> el sistema nos abrirá una pantalla con los datos de dicha campaña dándonos la posibilidad de modificar los datos de la misma.</w:t>
+      </w:r>
+    </w:p>
+    <w:p>
+      <w:r>
+        <w:lastRenderedPageBreak/>
+        <w:pict>
+          <v:shape id="_x0000_i1069" type="#_x0000_t75" style="width:519pt;height:276.75pt">
+            <v:imagedata r:id="rId47" o:title=""/>
+          </v:shape>
+        </w:pict>
+      </w:r>
+    </w:p>
+    <w:p>
+      <w:pPr>
+        <w:jc w:val="both"/>
+      </w:pPr>
+      <w:r>
+        <w:t xml:space="preserve">Una vez que se hayan modificados los valores de una campaña el jefe de cuenta ejecutara el botón </w:t>
+      </w:r>
+      <w:r>
+        <w:pict>
+          <v:shape id="_x0000_i1081" type="#_x0000_t75" style="width:13.5pt;height:12pt">
             <v:imagedata r:id="rId29" o:title=""/>
           </v:shape>
         </w:pict>
@@ -2875,7 +3903,7 @@
       </w:r>
       <w:r>
         <w:pict>
-          <v:shape id="_x0000_i1055" type="#_x0000_t75" style="width:27.75pt;height:30pt">
+          <v:shape id="_x0000_i1086" type="#_x0000_t75" style="width:12pt;height:12.75pt">
             <v:imagedata r:id="rId30" o:title=""/>
           </v:shape>
         </w:pict>
@@ -2885,611 +3913,268 @@
       </w:r>
     </w:p>
     <w:p>
-      <w:r>
-        <w:pict>
-          <v:shape id="_x0000_i1056" type="#_x0000_t75" style="width:517.5pt;height:147.75pt">
-            <v:imagedata r:id="rId34" o:title=""/>
-          </v:shape>
-        </w:pict>
-      </w:r>
-    </w:p>
-    <w:p>
-      <w:pPr>
-        <w:rPr>
-          <w:b/>
-        </w:rPr>
-      </w:pPr>
-    </w:p>
-    <w:p>
-      <w:pPr>
-        <w:rPr>
-          <w:b/>
-        </w:rPr>
-      </w:pPr>
-      <w:r>
-        <w:rPr>
-          <w:b/>
-        </w:rPr>
-        <w:t>ELIMINAR SUPERVISOR</w:t>
-      </w:r>
-    </w:p>
-    <w:p>
-      <w:pPr>
-        <w:rPr>
-          <w:b/>
-        </w:rPr>
-      </w:pPr>
-    </w:p>
-    <w:p>
-      <w:r>
-        <w:t>Ejecutando</w:t>
-      </w:r>
-      <w:r>
-        <w:t xml:space="preserve"> el botón </w:t>
-      </w:r>
-      <w:r>
-        <w:pict>
-          <v:shape id="_x0000_i1057" type="#_x0000_t75" style="width:15.75pt;height:17.25pt">
-            <v:imagedata r:id="rId35" o:title=""/>
-          </v:shape>
-        </w:pict>
-      </w:r>
-      <w:r>
-        <w:t xml:space="preserve"> podremos eliminar alguno de los supervisores existentes.</w:t>
-      </w:r>
-    </w:p>
-    <w:p>
-      <w:r>
-        <w:t xml:space="preserve">Si ejecutamos </w:t>
-      </w:r>
-      <w:r>
-        <w:pict>
-          <v:shape id="_x0000_i1058" type="#_x0000_t75" style="width:15.75pt;height:17.25pt">
-            <v:imagedata r:id="rId35" o:title=""/>
-          </v:shape>
-        </w:pict>
-      </w:r>
-      <w:r>
-        <w:t xml:space="preserve"> el sistema nos preguntara si estamos seguros de la eliminación.</w:t>
-      </w:r>
-    </w:p>
-    <w:p>
-      <w:r>
-        <w:pict>
-          <v:shape id="_x0000_i1059" type="#_x0000_t75" style="width:396.75pt;height:225.75pt">
-            <v:imagedata r:id="rId36" o:title=""/>
-          </v:shape>
-        </w:pict>
-      </w:r>
-    </w:p>
-    <w:p>
-      <w:r>
-        <w:t>Si el jefe de cuenta ejecuta el botón “</w:t>
-      </w:r>
-      <w:r>
-        <w:rPr>
-          <w:b/>
-        </w:rPr>
-        <w:t>Borrar</w:t>
-      </w:r>
-      <w:r>
-        <w:t>” se eliminara al supervisor, si ejecuta “</w:t>
-      </w:r>
-      <w:r>
-        <w:rPr>
-          <w:b/>
-        </w:rPr>
-        <w:t>Cancelar</w:t>
-      </w:r>
-      <w:r>
-        <w:t>” la eliminación será cancelada.</w:t>
-      </w:r>
-    </w:p>
-    <w:p>
-      <w:pPr>
-        <w:rPr>
-          <w:b/>
-        </w:rPr>
-      </w:pPr>
+      <w:pPr>
+        <w:pStyle w:val="Ttulo2"/>
+      </w:pPr>
+      <w:bookmarkStart w:id="19" w:name="_Toc277842241"/>
+      <w:r>
+        <w:t>Consultar Totales por Campaña</w:t>
+      </w:r>
+      <w:bookmarkEnd w:id="19"/>
+    </w:p>
+    <w:p>
+      <w:pPr>
+        <w:jc w:val="both"/>
+      </w:pPr>
+      <w:r>
+        <w:t>Esta opción permitirá al jefe de cuenta visualizar la información totalizada para TODA una campaña.</w:t>
+      </w:r>
+    </w:p>
+    <w:p>
+      <w:pPr>
+        <w:jc w:val="both"/>
+      </w:pPr>
+      <w:r>
+        <w:t>Aquí nuevamente el jefe de cuenta podrá consultar la información totalizada para el periodo corriente, o la información histórica. Para modificar la campaña a consultar el jefe de cuenta podrá realizarlo eligiendo la campaña a consultar a través del siguiente combo:</w:t>
+      </w:r>
+    </w:p>
+    <w:p>
+      <w:pPr>
+        <w:jc w:val="both"/>
+      </w:pPr>
+      <w:r>
+        <w:pict>
+          <v:shape id="_x0000_i1070" type="#_x0000_t75" style="width:243pt;height:15.75pt">
+            <v:imagedata r:id="rId48" o:title=""/>
+          </v:shape>
+        </w:pict>
+      </w:r>
+    </w:p>
+    <w:p>
+      <w:pPr>
+        <w:jc w:val="both"/>
+      </w:pPr>
+      <w:r>
+        <w:t>Si consulta la información para el periodo vigente, visualizara la siguiente información:</w:t>
+      </w:r>
+    </w:p>
+    <w:p>
+      <w:r>
+        <w:lastRenderedPageBreak/>
+        <w:pict>
+          <v:shape id="_x0000_i1071" type="#_x0000_t75" style="width:517.5pt;height:258.75pt">
+            <v:imagedata r:id="rId49" o:title=""/>
+          </v:shape>
+        </w:pict>
+      </w:r>
     </w:p>
     <w:p/>
     <w:p>
-      <w:pPr>
-        <w:pStyle w:val="Heading2"/>
-      </w:pPr>
-      <w:bookmarkStart w:id="18" w:name="_Toc277842240"/>
-      <w:r>
-        <w:t>Campañas</w:t>
-      </w:r>
-      <w:bookmarkEnd w:id="18"/>
+      <w:r>
+        <w:t xml:space="preserve">Si consulta la información histórica, deberá modificar el periodo y visualizara: </w:t>
+      </w:r>
+    </w:p>
+    <w:p>
+      <w:r>
+        <w:pict>
+          <v:shape id="_x0000_i1072" type="#_x0000_t75" style="width:518.25pt;height:258.75pt">
+            <v:imagedata r:id="rId50" o:title=""/>
+          </v:shape>
+        </w:pict>
+      </w:r>
     </w:p>
     <w:p/>
     <w:p>
-      <w:r>
-        <w:t>El jefe de cuenta al loguearse vera la siguiente pantalla:</w:t>
-      </w:r>
-    </w:p>
-    <w:p>
-      <w:r>
-        <w:pict>
-          <v:shape id="_x0000_i1060" type="#_x0000_t75" style="width:516.75pt;height:21pt">
-            <v:imagedata r:id="rId24" o:title=""/>
-          </v:shape>
-        </w:pict>
-      </w:r>
-    </w:p>
-    <w:p>
-      <w:r>
-        <w:t>Si vamos a la opción “</w:t>
-      </w:r>
-      <w:r>
-        <w:rPr>
-          <w:b/>
-        </w:rPr>
-        <w:t>Campañas</w:t>
-      </w:r>
-      <w:r>
-        <w:t>” desde aquí podremos administrar las diferentes campañas.</w:t>
-      </w:r>
-    </w:p>
-    <w:p/>
-    <w:p>
-      <w:r>
-        <w:pict>
-          <v:shape id="_x0000_i1061" type="#_x0000_t75" style="width:517.5pt;height:93pt">
-            <v:imagedata r:id="rId37" o:title=""/>
-          </v:shape>
-        </w:pict>
-      </w:r>
-    </w:p>
-    <w:p>
-      <w:r>
-        <w:t>Desde aquí el jefe de cuenta podrá editar una campaña existente o crear una nueva</w:t>
-      </w:r>
-    </w:p>
-    <w:p/>
-    <w:p>
-      <w:pPr>
-        <w:rPr>
-          <w:b/>
-        </w:rPr>
-      </w:pPr>
-      <w:r>
-        <w:rPr>
-          <w:b/>
-        </w:rPr>
-        <w:t>CREAR NUEVA CAMPAÑA</w:t>
-      </w:r>
-    </w:p>
-    <w:p>
-      <w:pPr>
-        <w:rPr>
-          <w:b/>
-        </w:rPr>
-      </w:pPr>
-      <w:r>
-        <w:rPr>
-          <w:b/>
-        </w:rPr>
-        <w:pict>
-          <v:shape id="_x0000_i1062" type="#_x0000_t75" style="width:91.5pt;height:18.75pt">
-            <v:imagedata r:id="rId38" o:title=""/>
-          </v:shape>
-        </w:pict>
-      </w:r>
-    </w:p>
-    <w:p>
-      <w:r>
-        <w:t>Cuando</w:t>
-      </w:r>
-      <w:r>
-        <w:t xml:space="preserve"> ejecutamos </w:t>
-      </w:r>
-      <w:r>
-        <w:rPr>
-          <w:b/>
-        </w:rPr>
-        <w:t>nueva campaña</w:t>
-      </w:r>
-      <w:r>
-        <w:rPr>
-          <w:b/>
-        </w:rPr>
-        <w:t xml:space="preserve"> </w:t>
-      </w:r>
-      <w:r>
-        <w:t>nos abrirá la siguiente pantalla, en la cual se insertaran los datos de la campaña a generar.</w:t>
-      </w:r>
-    </w:p>
-    <w:p/>
-    <w:p>
-      <w:r>
-        <w:pict>
-          <v:shape id="_x0000_i1063" type="#_x0000_t75" style="width:519.75pt;height:276.75pt">
-            <v:imagedata r:id="rId39" o:title=""/>
-          </v:shape>
-        </w:pict>
-      </w:r>
-    </w:p>
-    <w:p>
-      <w:r>
-        <w:t>Aquí deberemos colocar las fechas de inicio y fin (Este ultimo dato opcional), considerando que la fecha de inicio debe ser anterior a la de fin. ID campaña que deberá ser un valor numérico. Nombre de la misma. Tipo (Si es INBOUND o OUTBOUND). Descripción (Dato opcional).Valor optimo, objetivo y mínimo.</w:t>
-      </w:r>
-    </w:p>
-    <w:p>
-      <w:r>
-        <w:t xml:space="preserve">Además ejecutando el link </w:t>
-      </w:r>
-      <w:r>
-        <w:pict>
-          <v:shape id="_x0000_i1064" type="#_x0000_t75" style="width:71.25pt;height:10.5pt">
-            <v:imagedata r:id="rId40" o:title=""/>
-          </v:shape>
-        </w:pict>
-      </w:r>
-      <w:r>
-        <w:t xml:space="preserve"> se podrán asociar supervisores existentes a dicha campaña.</w:t>
-      </w:r>
-    </w:p>
-    <w:p>
-      <w:r>
-        <w:t>En caso de ejecutarse el sistema nos abrirá otra pantalla como la siguiente:</w:t>
-      </w:r>
-    </w:p>
-    <w:p>
-      <w:r>
-        <w:pict>
-          <v:shape id="_x0000_i1065" type="#_x0000_t75" style="width:519.75pt;height:276.75pt">
-            <v:imagedata r:id="rId41" o:title=""/>
-          </v:shape>
-        </w:pict>
-      </w:r>
-    </w:p>
-    <w:p>
-      <w:r>
-        <w:t xml:space="preserve">Una vez que se seleccione el supervisor el jefe de cuenta ejecutara </w:t>
-      </w:r>
-      <w:r>
-        <w:pict>
-          <v:shape id="_x0000_i1066" type="#_x0000_t75" style="width:36pt;height:30pt">
-            <v:imagedata r:id="rId42" o:title=""/>
-          </v:shape>
-        </w:pict>
-      </w:r>
-      <w:r>
-        <w:t xml:space="preserve"> para asociar dicho supervisor a la campaña o </w:t>
-      </w:r>
-      <w:r>
-        <w:pict>
-          <v:shape id="_x0000_i1067" type="#_x0000_t75" style="width:31.5pt;height:30.75pt">
-            <v:imagedata r:id="rId43" o:title=""/>
-          </v:shape>
-        </w:pict>
-      </w:r>
-      <w:r>
-        <w:t xml:space="preserve"> para cancelar la asignación.</w:t>
-      </w:r>
-    </w:p>
-    <w:p/>
-    <w:p>
-      <w:r>
-        <w:t xml:space="preserve">Ejecutando el link </w:t>
-      </w:r>
-      <w:r>
-        <w:pict>
-          <v:shape id="_x0000_i1068" type="#_x0000_t75" style="width:60pt;height:9pt">
-            <v:imagedata r:id="rId44" o:title=""/>
-          </v:shape>
-        </w:pict>
-      </w:r>
-      <w:r>
-        <w:t xml:space="preserve"> podremos asociarle a la campaña métricas (Para que una campaña pueda ser dada de alta debe tener al menos 1 métrica asociada y como máximo 3)</w:t>
-      </w:r>
-    </w:p>
-    <w:p>
-      <w:r>
-        <w:t>En caso de ejecutarse el sistema nos abrirá otra pantalla como la siguiente:</w:t>
-      </w:r>
-    </w:p>
-    <w:p>
-      <w:r>
-        <w:pict>
-          <v:shape id="_x0000_i1069" type="#_x0000_t75" style="width:518.25pt;height:274.5pt">
-            <v:imagedata r:id="rId45" o:title=""/>
-          </v:shape>
-        </w:pict>
-      </w:r>
-    </w:p>
-    <w:p>
-      <w:r>
-        <w:t xml:space="preserve">Una vez que se seleccione la métrica el jefe de cuenta ejecutara </w:t>
-      </w:r>
-      <w:r>
-        <w:pict>
-          <v:shape id="_x0000_i1070" type="#_x0000_t75" style="width:36pt;height:30pt">
-            <v:imagedata r:id="rId42" o:title=""/>
-          </v:shape>
-        </w:pict>
-      </w:r>
-      <w:r>
-        <w:t xml:space="preserve"> para asociar dicha métrica  a la campaña o </w:t>
-      </w:r>
-      <w:r>
-        <w:pict>
-          <v:shape id="_x0000_i1071" type="#_x0000_t75" style="width:31.5pt;height:30.75pt">
-            <v:imagedata r:id="rId43" o:title=""/>
-          </v:shape>
-        </w:pict>
-      </w:r>
-      <w:r>
-        <w:t xml:space="preserve"> para cancelar la asignación.</w:t>
-      </w:r>
-    </w:p>
-    <w:p/>
-    <w:p>
-      <w:r>
-        <w:t>Una vez completados los datos:</w:t>
-      </w:r>
-    </w:p>
-    <w:p>
-      <w:r>
-        <w:pict>
-          <v:shape id="_x0000_i1072" type="#_x0000_t75" style="width:518.25pt;height:273pt">
-            <v:imagedata r:id="rId46" o:title=""/>
-          </v:shape>
-        </w:pict>
-      </w:r>
-    </w:p>
-    <w:p/>
-    <w:p>
-      <w:r>
-        <w:t xml:space="preserve">El usuario ejecutara el botón </w:t>
-      </w:r>
-      <w:r>
-        <w:pict>
-          <v:shape id="_x0000_i1073" type="#_x0000_t75" style="width:28.5pt;height:25.5pt">
-            <v:imagedata r:id="rId29" o:title=""/>
-          </v:shape>
-        </w:pict>
-      </w:r>
-      <w:r>
-        <w:t xml:space="preserve"> para crear la nueva campaña o </w:t>
-      </w:r>
-      <w:r>
-        <w:pict>
-          <v:shape id="_x0000_i1074" type="#_x0000_t75" style="width:27.75pt;height:30pt">
-            <v:imagedata r:id="rId30" o:title=""/>
-          </v:shape>
-        </w:pict>
-      </w:r>
-      <w:r>
-        <w:t xml:space="preserve"> para cancelarla.</w:t>
-      </w:r>
-    </w:p>
-    <w:p/>
-    <w:p>
-      <w:r>
-        <w:t>En caso de guardarse la nueva campaña el sistema mostrara el listado de campañas con la nueva campaña ingresada.</w:t>
-      </w:r>
-    </w:p>
-    <w:p>
-      <w:r>
-        <w:pict>
-          <v:shape id="_x0000_i1075" type="#_x0000_t75" style="width:517.5pt;height:99.75pt">
-            <v:imagedata r:id="rId47" o:title=""/>
-          </v:shape>
-        </w:pict>
-      </w:r>
-    </w:p>
-    <w:p>
-      <w:r>
-        <w:t>En caso de cancelar el sistema mostrara las campañas sin la nueva campaña.</w:t>
-      </w:r>
-    </w:p>
-    <w:p/>
-    <w:p>
-      <w:pPr>
-        <w:rPr>
-          <w:b/>
-        </w:rPr>
-      </w:pPr>
-      <w:r>
-        <w:rPr>
-          <w:b/>
-        </w:rPr>
-        <w:t>EDITAR</w:t>
-      </w:r>
-      <w:r>
-        <w:rPr>
-          <w:b/>
-        </w:rPr>
-        <w:t xml:space="preserve"> CAMPAÑA</w:t>
-      </w:r>
-    </w:p>
-    <w:p>
-      <w:r>
-        <w:t>Ejecutando</w:t>
-      </w:r>
-      <w:r>
-        <w:t xml:space="preserve"> el botón </w:t>
-      </w:r>
-      <w:r>
-        <w:pict>
-          <v:shape id="_x0000_i1076" type="#_x0000_t75" style="width:19.5pt;height:14.25pt">
-            <v:imagedata r:id="rId32" o:title=""/>
-          </v:shape>
-        </w:pict>
-      </w:r>
-      <w:r>
-        <w:t xml:space="preserve"> podremos editar cualquiera de las campañas existentes.</w:t>
-      </w:r>
-    </w:p>
-    <w:p>
-      <w:r>
-        <w:t xml:space="preserve">Al apretar el botón </w:t>
-      </w:r>
-      <w:r>
-        <w:pict>
-          <v:shape id="_x0000_i1077" type="#_x0000_t75" style="width:19.5pt;height:14.25pt">
-            <v:imagedata r:id="rId32" o:title=""/>
-          </v:shape>
-        </w:pict>
-      </w:r>
-      <w:r>
-        <w:t xml:space="preserve"> el sistema nos abrirá una pantalla con los datos de dicha campaña dándonos la posibilidad de modificar los datos de la misma.</w:t>
-      </w:r>
-    </w:p>
-    <w:p>
-      <w:r>
-        <w:pict>
-          <v:shape id="_x0000_i1078" type="#_x0000_t75" style="width:519pt;height:276.75pt">
-            <v:imagedata r:id="rId48" o:title=""/>
-          </v:shape>
-        </w:pict>
-      </w:r>
-    </w:p>
-    <w:p>
-      <w:r>
-        <w:t xml:space="preserve">Una vez que se hayan modificados los valores de una campaña el jefe de cuenta ejecutara el botón </w:t>
-      </w:r>
-      <w:r>
-        <w:pict>
-          <v:shape id="_x0000_i1079" type="#_x0000_t75" style="width:28.5pt;height:25.5pt">
-            <v:imagedata r:id="rId29" o:title=""/>
-          </v:shape>
-        </w:pict>
-      </w:r>
-      <w:r>
-        <w:t xml:space="preserve"> para confirmar los cambios o </w:t>
-      </w:r>
-      <w:r>
-        <w:pict>
-          <v:shape id="_x0000_i1080" type="#_x0000_t75" style="width:27.75pt;height:30pt">
-            <v:imagedata r:id="rId30" o:title=""/>
-          </v:shape>
-        </w:pict>
-      </w:r>
-      <w:r>
-        <w:t xml:space="preserve"> para cancelarlos.</w:t>
-      </w:r>
-    </w:p>
-    <w:p/>
-    <w:p/>
-    <w:p/>
-    <w:p>
-      <w:pPr>
-        <w:pStyle w:val="Heading2"/>
-      </w:pPr>
-      <w:bookmarkStart w:id="19" w:name="_Toc277842241"/>
-      <w:r>
-        <w:t>Consultar Totales por Campaña</w:t>
-      </w:r>
-      <w:bookmarkEnd w:id="19"/>
-    </w:p>
-    <w:p>
-      <w:r>
-        <w:t>Esta opción permitirá al jefe de cuenta visualizar la información totalizada para TODA una campaña.</w:t>
-      </w:r>
-    </w:p>
-    <w:p>
-      <w:r>
-        <w:t>Aquí nuevamente el jefe de cuenta podrá consultar la información totalizada para el periodo corriente, o la información histórica. Para modificar la campaña a consultar el jefe de cuenta podrá realizarlo eligiendo la campaña a consultar a través del siguiente combo:</w:t>
-      </w:r>
-    </w:p>
-    <w:p>
-      <w:r>
-        <w:pict>
-          <v:shape id="_x0000_i1081" type="#_x0000_t75" style="width:243pt;height:15.75pt">
-            <v:imagedata r:id="rId49" o:title=""/>
-          </v:shape>
-        </w:pict>
-      </w:r>
-    </w:p>
-    <w:p>
-      <w:r>
-        <w:t>Si consulta la información para el periodo vigente, visualizara la siguiente información:</w:t>
-      </w:r>
-    </w:p>
-    <w:p>
-      <w:r>
-        <w:pict>
-          <v:shape id="_x0000_i1082" type="#_x0000_t75" style="width:517.5pt;height:258.75pt">
-            <v:imagedata r:id="rId50" o:title=""/>
-          </v:shape>
-        </w:pict>
-      </w:r>
-    </w:p>
-    <w:p/>
-    <w:p>
-      <w:r>
-        <w:t xml:space="preserve">Si consulta la información histórica, deberá modificar el periodo y visualizara: </w:t>
-      </w:r>
-    </w:p>
-    <w:p>
-      <w:r>
-        <w:pict>
-          <v:shape id="_x0000_i1083" type="#_x0000_t75" style="width:518.25pt;height:258.75pt">
+      <w:pPr>
+        <w:pStyle w:val="Ttulo2"/>
+      </w:pPr>
+    </w:p>
+    <w:p>
+      <w:pPr>
+        <w:jc w:val="both"/>
+      </w:pPr>
+      <w:r>
+        <w:t>Si el jefe de cuenta quisiera ver los gráficos mas grandes, para ver mas en detalle como fue la evolución de las métricas, debe ejecutar la opción que se encuentra debajo de la matriz de umbrales de las métricas. Esta opción es la siguiente:</w:t>
+      </w:r>
+    </w:p>
+    <w:p>
+      <w:r>
+        <w:lastRenderedPageBreak/>
+        <w:pict>
+          <v:shape id="_x0000_i1073" type="#_x0000_t75" style="width:150pt;height:19.5pt">
+            <v:imagedata r:id="rId20" o:title=""/>
+          </v:shape>
+        </w:pict>
+      </w:r>
+    </w:p>
+    <w:p>
+      <w:pPr>
+        <w:jc w:val="both"/>
+      </w:pPr>
+      <w:r>
+        <w:t>Si el jefe de cuenta lleva al indicador desde 0 a 1, vera los gráficos uno debajo del otro ocupando todo el ancho de la pantalla y permitiéndole ver en m</w:t>
+      </w:r>
+      <w:r>
+        <w:t>á</w:t>
+      </w:r>
+      <w:r>
+        <w:t>s detalle la evolución de los gráficos.</w:t>
+      </w:r>
+    </w:p>
+    <w:p>
+      <w:pPr>
+        <w:jc w:val="both"/>
+      </w:pPr>
+      <w:r>
+        <w:t>Para el periodo actual vera:</w:t>
+      </w:r>
+    </w:p>
+    <w:p>
+      <w:r>
+        <w:pict>
+          <v:shape id="_x0000_i1074" type="#_x0000_t75" style="width:516.75pt;height:225pt">
             <v:imagedata r:id="rId51" o:title=""/>
           </v:shape>
         </w:pict>
       </w:r>
     </w:p>
-    <w:p/>
-    <w:p>
-      <w:pPr>
-        <w:pStyle w:val="Heading2"/>
-      </w:pPr>
-    </w:p>
-    <w:p>
-      <w:r>
-        <w:t>Si el jefe de cuenta quisiera ver los gráficos mas grandes, para ver mas en detalle como fue la evolución de las métricas, debe ejecutar la opción que se encuentra debajo de la matriz de umbrales de las métricas. Esta opción es la siguiente:</w:t>
-      </w:r>
-    </w:p>
-    <w:p>
-      <w:r>
-        <w:pict>
-          <v:shape id="_x0000_i1084" type="#_x0000_t75" style="width:150pt;height:19.5pt">
-            <v:imagedata r:id="rId20" o:title=""/>
-          </v:shape>
-        </w:pict>
-      </w:r>
-    </w:p>
-    <w:p>
-      <w:r>
-        <w:t>Si el jefe de cuenta lleva al indicador desde 0 a 1, vera los gráficos uno debajo del otro ocupando todo el ancho de la pantalla y permitiéndole ver en mas detalle la evolución de los gráficos.</w:t>
-      </w:r>
-    </w:p>
-    <w:p>
-      <w:r>
-        <w:t>Para el periodo actual vera:</w:t>
-      </w:r>
-    </w:p>
-    <w:p>
-      <w:r>
-        <w:pict>
-          <v:shape id="_x0000_i1085" type="#_x0000_t75" style="width:516.75pt;height:225pt">
+    <w:p>
+      <w:r>
+        <w:t>Es decir cada una de las métricas una debajo de la otra.</w:t>
+      </w:r>
+    </w:p>
+    <w:p>
+      <w:r>
+        <w:t>Para un periodo histórico vera:</w:t>
+      </w:r>
+    </w:p>
+    <w:p>
+      <w:r>
+        <w:pict>
+          <v:shape id="_x0000_i1075" type="#_x0000_t75" style="width:520.5pt;height:242.25pt">
             <v:imagedata r:id="rId52" o:title=""/>
           </v:shape>
         </w:pict>
       </w:r>
     </w:p>
     <w:p>
+      <w:pPr>
+        <w:pStyle w:val="Ttulo2"/>
+      </w:pPr>
+    </w:p>
+    <w:p>
       <w:r>
         <w:t>Es decir cada una de las métricas una debajo de la otra.</w:t>
       </w:r>
     </w:p>
-    <w:p/>
-    <w:p/>
-    <w:p/>
-    <w:p>
-      <w:r>
-        <w:t>Para un periodo histórico vera:</w:t>
-      </w:r>
-    </w:p>
-    <w:p>
-      <w:r>
-        <w:pict>
-          <v:shape id="_x0000_i1086" type="#_x0000_t75" style="width:520.5pt;height:242.25pt">
+    <w:p>
+      <w:pPr>
+        <w:pStyle w:val="Ttulo2"/>
+      </w:pPr>
+    </w:p>
+    <w:p>
+      <w:pPr>
+        <w:pStyle w:val="Ttulo2"/>
+      </w:pPr>
+      <w:bookmarkStart w:id="20" w:name="_Toc277842242"/>
+      <w:r>
+        <w:t>Salir</w:t>
+      </w:r>
+      <w:bookmarkEnd w:id="20"/>
+    </w:p>
+    <w:p>
+      <w:pPr>
+        <w:jc w:val="both"/>
+      </w:pPr>
+      <w:r>
+        <w:t>Una vez que el supervisor desee salir de la aplicación, el mismo deberá ejecutar la opción “</w:t>
+      </w:r>
+      <w:r>
+        <w:rPr>
+          <w:b/>
+        </w:rPr>
+        <w:t>Salir</w:t>
+      </w:r>
+      <w:r>
+        <w:t>” que lo redireccionara a la pantalla de login.</w:t>
+      </w:r>
+    </w:p>
+    <w:p>
+      <w:pPr>
+        <w:jc w:val="both"/>
+      </w:pPr>
+      <w:r>
+        <w:t>La opción salir se visualizara en el extremo superior derecho de la pantalla.</w:t>
+      </w:r>
+    </w:p>
+    <w:p>
+      <w:r>
+        <w:pict>
+          <v:shape id="_x0000_i1076" type="#_x0000_t75" style="width:21.75pt;height:13.5pt" o:bullet="t">
+            <v:imagedata r:id="rId12" o:title=""/>
+          </v:shape>
+        </w:pict>
+      </w:r>
+    </w:p>
+    <w:p>
+      <w:pPr>
+        <w:pStyle w:val="Ttulo2"/>
+      </w:pPr>
+      <w:bookmarkStart w:id="21" w:name="_Toc277842243"/>
+      <w:bookmarkEnd w:id="9"/>
+      <w:r>
+        <w:t>Importar archivos entrantes</w:t>
+      </w:r>
+      <w:bookmarkEnd w:id="21"/>
+    </w:p>
+    <w:p>
+      <w:pPr>
+        <w:jc w:val="both"/>
+      </w:pPr>
+      <w:r>
+        <w:t>Para realizar la importación de archivos, el jefe de cuenta deberá ejecutar el archivo “</w:t>
+      </w:r>
+      <w:r>
+        <w:rPr>
+          <w:b/>
+        </w:rPr>
+        <w:t>import.bat</w:t>
+      </w:r>
+      <w:r>
+        <w:t>”, el mismo realizara la importación de los archivos existentes  y generara los archivos de errores para su posterior manejo explicado en la siguiente sección.</w:t>
+      </w:r>
+    </w:p>
+    <w:p>
+      <w:pPr>
+        <w:pStyle w:val="Ttulo2"/>
+      </w:pPr>
+      <w:bookmarkStart w:id="22" w:name="_Toc277842244"/>
+      <w:r>
+        <w:t>Manejo de errores en archivos importados</w:t>
+      </w:r>
+      <w:bookmarkEnd w:id="22"/>
+    </w:p>
+    <w:p>
+      <w:pPr>
+        <w:jc w:val="both"/>
+      </w:pPr>
+      <w:r>
+        <w:t>En caso de existir algún error en la importación de archivos (Ver Documento Validación de archivos), el sistema guardara en la carpeta donde se encuentra el archivo erróneo un archivo de log cuyo nombre será “</w:t>
+      </w:r>
+      <w:r>
+        <w:rPr>
+          <w:b/>
+        </w:rPr>
+        <w:t>NombreDeArchivo_error_Fecha Hora</w:t>
+      </w:r>
+      <w:r>
+        <w:t>”. Los jefes de cuenta al abrir los mismos podrán saber que registro del archivo fue el que no se ha ingresado correctamente.</w:t>
+      </w:r>
+    </w:p>
+    <w:p>
+      <w:r>
+        <w:pict>
+          <v:shape id="_x0000_i1077" type="#_x0000_t75" style="width:515.25pt;height:79.5pt">
             <v:imagedata r:id="rId53" o:title=""/>
           </v:shape>
         </w:pict>
@@ -3497,134 +4182,15 @@
     </w:p>
     <w:p>
       <w:pPr>
-        <w:pStyle w:val="Heading2"/>
-      </w:pPr>
-    </w:p>
-    <w:p>
-      <w:r>
-        <w:t>Es decir cada una de las métricas una debajo de la otra.</w:t>
-      </w:r>
-    </w:p>
-    <w:p>
-      <w:pPr>
-        <w:pStyle w:val="Heading2"/>
-      </w:pPr>
-    </w:p>
-    <w:p>
-      <w:pPr>
-        <w:pStyle w:val="Heading2"/>
-      </w:pPr>
-      <w:bookmarkStart w:id="20" w:name="_Toc277842242"/>
-      <w:r>
-        <w:t>Salir</w:t>
-      </w:r>
-      <w:bookmarkEnd w:id="20"/>
-    </w:p>
-    <w:p>
-      <w:r>
-        <w:t>Una vez que el supervisor desee salir de la aplicación, el mismo deberá ejecutar la opción “</w:t>
-      </w:r>
-      <w:r>
-        <w:rPr>
-          <w:b/>
-        </w:rPr>
-        <w:t>Salir</w:t>
-      </w:r>
-      <w:r>
-        <w:t>” que lo redireccionara a la pantalla de login.</w:t>
-      </w:r>
-    </w:p>
-    <w:p>
-      <w:r>
-        <w:t>La opción salir se visualizara en el extremo superior derecho de la pantalla.</w:t>
-      </w:r>
-    </w:p>
-    <w:p>
-      <w:r>
-        <w:pict>
-          <v:shape id="_x0000_i1087" type="#_x0000_t75" style="width:21.75pt;height:13.5pt" o:bullet="t">
-            <v:imagedata r:id="rId12" o:title=""/>
-          </v:shape>
-        </w:pict>
-      </w:r>
-    </w:p>
-    <w:p/>
-    <w:bookmarkEnd w:id="9"/>
-    <w:p>
-      <w:pPr>
-        <w:pStyle w:val="Heading2"/>
-      </w:pPr>
-    </w:p>
-    <w:p>
-      <w:pPr>
-        <w:pStyle w:val="Heading2"/>
-      </w:pPr>
-      <w:bookmarkStart w:id="21" w:name="_Toc277842243"/>
-      <w:r>
-        <w:t>Importar archivos entrantes</w:t>
-      </w:r>
-      <w:bookmarkEnd w:id="21"/>
-    </w:p>
-    <w:p>
-      <w:r>
-        <w:t>Para realizar la importación de archivos, el jefe de cuenta deberá ejecutar el archivo “</w:t>
-      </w:r>
-      <w:r>
-        <w:rPr>
-          <w:b/>
-        </w:rPr>
-        <w:t>import.bat</w:t>
-      </w:r>
-      <w:r>
-        <w:t>”, el mismo realizara la importación de los archivos existentes  y generara los archivos de errores para su posterior manejo explicado en la siguiente sección.</w:t>
-      </w:r>
-    </w:p>
-    <w:p>
-      <w:pPr>
-        <w:pStyle w:val="Heading2"/>
-      </w:pPr>
-    </w:p>
-    <w:p>
-      <w:pPr>
-        <w:pStyle w:val="Heading2"/>
-      </w:pPr>
-      <w:bookmarkStart w:id="22" w:name="_Toc277842244"/>
-      <w:r>
-        <w:t>Manejo de errores en archivos importados</w:t>
-      </w:r>
-      <w:bookmarkEnd w:id="22"/>
-    </w:p>
-    <w:p>
-      <w:r>
-        <w:t>En caso de existir algún error en la importación de archivos (Ver Documento Validación de archivos), el sistema guardara en la carpeta donde se encuentra el archivo erróneo un archivo de log cuyo nombre será “</w:t>
-      </w:r>
-      <w:r>
-        <w:rPr>
-          <w:b/>
-        </w:rPr>
-        <w:t>NombreDeArchivo_error_Fecha Hora</w:t>
-      </w:r>
-      <w:r>
-        <w:t>”. Los jefes de cuenta al abrir los mismos podrán saber que registro del archivo fue el que no se ha ingresado correctamente.</w:t>
-      </w:r>
-    </w:p>
-    <w:p>
-      <w:r>
-        <w:pict>
-          <v:shape id="_x0000_i1088" type="#_x0000_t75" style="width:515.25pt;height:79.5pt">
-            <v:imagedata r:id="rId54" o:title=""/>
-          </v:shape>
-        </w:pict>
-      </w:r>
-    </w:p>
-    <w:p>
+        <w:jc w:val="both"/>
+      </w:pPr>
       <w:r>
         <w:t>Una vez que se hayan arreglado los archivos erróneos el jefe de cuenta deberá reprocesar el/los archivo/s y validar que esta vez no tire errores.</w:t>
       </w:r>
     </w:p>
     <w:sectPr>
-      <w:headerReference w:type="default" r:id="rId55"/>
-      <w:footerReference w:type="default" r:id="rId56"/>
+      <w:headerReference w:type="default" r:id="rId54"/>
+      <w:footerReference w:type="default" r:id="rId55"/>
       <w:pgSz w:w="11906" w:h="16838"/>
       <w:pgMar w:top="720" w:right="720" w:bottom="720" w:left="720" w:header="708" w:footer="708" w:gutter="0"/>
       <w:cols w:space="708"/>
@@ -3664,7 +4230,7 @@
 <w:ftr xmlns:ve="http://schemas.openxmlformats.org/markup-compatibility/2006" xmlns:o="urn:schemas-microsoft-com:office:office" xmlns:r="http://schemas.openxmlformats.org/officeDocument/2006/relationships" xmlns:m="http://schemas.openxmlformats.org/officeDocument/2006/math" xmlns:v="urn:schemas-microsoft-com:vml" xmlns:wp="http://schemas.openxmlformats.org/drawingml/2006/wordprocessingDrawing" xmlns:w10="urn:schemas-microsoft-com:office:word" xmlns:w="http://schemas.openxmlformats.org/wordprocessingml/2006/main" xmlns:wne="http://schemas.microsoft.com/office/word/2006/wordml">
   <w:p>
     <w:pPr>
-      <w:pStyle w:val="Footer"/>
+      <w:pStyle w:val="Piedepgina"/>
       <w:jc w:val="right"/>
     </w:pPr>
     <w:r>
@@ -3693,7 +4259,7 @@
         <w:b/>
         <w:noProof/>
       </w:rPr>
-      <w:t>2</w:t>
+      <w:t>23</w:t>
     </w:r>
     <w:r>
       <w:rPr>
@@ -3727,7 +4293,7 @@
         <w:b/>
         <w:noProof/>
       </w:rPr>
-      <w:t>25</w:t>
+      <w:t>23</w:t>
     </w:r>
     <w:r>
       <w:rPr>
@@ -3738,7 +4304,7 @@
   </w:p>
   <w:p>
     <w:pPr>
-      <w:pStyle w:val="Footer"/>
+      <w:pStyle w:val="Piedepgina"/>
     </w:pPr>
   </w:p>
 </w:ftr>
@@ -3773,7 +4339,7 @@
 <w:hdr xmlns:ve="http://schemas.openxmlformats.org/markup-compatibility/2006" xmlns:o="urn:schemas-microsoft-com:office:office" xmlns:r="http://schemas.openxmlformats.org/officeDocument/2006/relationships" xmlns:m="http://schemas.openxmlformats.org/officeDocument/2006/math" xmlns:v="urn:schemas-microsoft-com:vml" xmlns:wp="http://schemas.openxmlformats.org/drawingml/2006/wordprocessingDrawing" xmlns:w10="urn:schemas-microsoft-com:office:word" xmlns:w="http://schemas.openxmlformats.org/wordprocessingml/2006/main" xmlns:wne="http://schemas.microsoft.com/office/word/2006/wordml">
   <w:p>
     <w:pPr>
-      <w:pStyle w:val="Header"/>
+      <w:pStyle w:val="Encabezado"/>
       <w:spacing w:before="40" w:after="40"/>
       <w:jc w:val="right"/>
       <w:rPr>
@@ -3806,7 +4372,7 @@
           <v:path o:extrusionok="f" gradientshapeok="t" o:connecttype="rect"/>
           <o:lock v:ext="edit" aspectratio="t"/>
         </v:shapetype>
-        <v:shape id="Picture 1" o:spid="_x0000_s2049" type="#_x0000_t75" alt="isologofinal" style="position:absolute;left:0;text-align:left;margin-left:-1.3pt;margin-top:1.3pt;width:84.75pt;height:24.45pt;z-index:251660288;visibility:visible">
+        <v:shape id="Picture 1" o:spid="_x0000_s2049" type="#_x0000_t75" alt="isologofinal" style="position:absolute;left:0;text-align:left;margin-left:-1.3pt;margin-top:1.3pt;width:84.75pt;height:24.45pt;z-index:1;visibility:visible">
           <v:imagedata r:id="rId1" o:title=""/>
         </v:shape>
       </w:pict>
@@ -3821,7 +4387,7 @@
   </w:p>
   <w:p>
     <w:pPr>
-      <w:pStyle w:val="Header"/>
+      <w:pStyle w:val="Encabezado"/>
       <w:pBdr>
         <w:bottom w:val="single" w:sz="6" w:space="6" w:color="auto"/>
       </w:pBdr>
@@ -3849,7 +4415,7 @@
   </w:p>
   <w:p>
     <w:pPr>
-      <w:pStyle w:val="Header"/>
+      <w:pStyle w:val="Encabezado"/>
       <w:pBdr>
         <w:bottom w:val="single" w:sz="6" w:space="6" w:color="auto"/>
       </w:pBdr>
@@ -3887,7 +4453,7 @@
         <v:path o:extrusionok="f" gradientshapeok="t" o:connecttype="rect"/>
         <o:lock v:ext="edit" aspectratio="t"/>
       </v:shapetype>
-      <v:shape id="_x0000_i1025" type="#_x0000_t75" style="width:21.75pt;height:13.5pt" o:bullet="t">
+      <v:shape id="_x0000_i1034" type="#_x0000_t75" style="width:21.75pt;height:13.5pt" o:bullet="t">
         <v:imagedata r:id="rId1" o:title=""/>
       </v:shape>
     </w:pict>
@@ -4017,9 +4583,7 @@
     <w:rPrDefault>
       <w:rPr>
         <w:rFonts w:ascii="Calibri" w:eastAsia="Calibri" w:hAnsi="Calibri" w:cs="Times New Roman"/>
-        <w:sz w:val="22"/>
-        <w:szCs w:val="22"/>
-        <w:lang w:val="en-US" w:eastAsia="en-US" w:bidi="ar-SA"/>
+        <w:lang w:val="es-AR" w:eastAsia="es-AR" w:bidi="ar-SA"/>
       </w:rPr>
     </w:rPrDefault>
     <w:pPrDefault/>
@@ -4172,14 +4736,16 @@
       <w:spacing w:after="200" w:line="276" w:lineRule="auto"/>
     </w:pPr>
     <w:rPr>
-      <w:lang w:val="es-ES"/>
+      <w:sz w:val="22"/>
+      <w:szCs w:val="22"/>
+      <w:lang w:val="es-ES" w:eastAsia="en-US"/>
     </w:rPr>
   </w:style>
-  <w:style w:type="paragraph" w:styleId="Heading1">
+  <w:style w:type="paragraph" w:styleId="Ttulo1">
     <w:name w:val="heading 1"/>
     <w:basedOn w:val="Normal"/>
     <w:next w:val="Normal"/>
-    <w:link w:val="Heading1Char"/>
+    <w:link w:val="Ttulo1Car"/>
     <w:uiPriority w:val="99"/>
     <w:qFormat/>
     <w:rsid w:val="00286355"/>
@@ -4198,11 +4764,11 @@
       <w:szCs w:val="28"/>
     </w:rPr>
   </w:style>
-  <w:style w:type="paragraph" w:styleId="Heading2">
+  <w:style w:type="paragraph" w:styleId="Ttulo2">
     <w:name w:val="heading 2"/>
     <w:basedOn w:val="Normal"/>
     <w:next w:val="Normal"/>
-    <w:link w:val="Heading2Char"/>
+    <w:link w:val="Ttulo2Car"/>
     <w:uiPriority w:val="99"/>
     <w:qFormat/>
     <w:rsid w:val="00DF4874"/>
@@ -4221,11 +4787,11 @@
       <w:szCs w:val="26"/>
     </w:rPr>
   </w:style>
-  <w:style w:type="paragraph" w:styleId="Heading3">
+  <w:style w:type="paragraph" w:styleId="Ttulo3">
     <w:name w:val="heading 3"/>
     <w:basedOn w:val="Normal"/>
     <w:next w:val="Normal"/>
-    <w:link w:val="Heading3Char"/>
+    <w:link w:val="Ttulo3Car"/>
     <w:uiPriority w:val="99"/>
     <w:qFormat/>
     <w:rsid w:val="00DF4874"/>
@@ -4242,11 +4808,11 @@
       <w:color w:val="4F81BD"/>
     </w:rPr>
   </w:style>
-  <w:style w:type="paragraph" w:styleId="Heading4">
+  <w:style w:type="paragraph" w:styleId="Ttulo4">
     <w:name w:val="heading 4"/>
     <w:basedOn w:val="Normal"/>
     <w:next w:val="Normal"/>
-    <w:link w:val="Heading4Char"/>
+    <w:link w:val="Ttulo4Car"/>
     <w:uiPriority w:val="99"/>
     <w:qFormat/>
     <w:rsid w:val="00877844"/>
@@ -4265,12 +4831,13 @@
       <w:color w:val="4F81BD"/>
     </w:rPr>
   </w:style>
-  <w:style w:type="character" w:default="1" w:styleId="DefaultParagraphFont">
+  <w:style w:type="character" w:default="1" w:styleId="Fuentedeprrafopredeter">
     <w:name w:val="Default Paragraph Font"/>
-    <w:uiPriority w:val="99"/>
+    <w:uiPriority w:val="1"/>
     <w:semiHidden/>
+    <w:unhideWhenUsed/>
   </w:style>
-  <w:style w:type="table" w:default="1" w:styleId="TableNormal">
+  <w:style w:type="table" w:default="1" w:styleId="Tablanormal">
     <w:name w:val="Normal Table"/>
     <w:uiPriority w:val="99"/>
     <w:semiHidden/>
@@ -4286,16 +4853,16 @@
       </w:tblCellMar>
     </w:tblPr>
   </w:style>
-  <w:style w:type="numbering" w:default="1" w:styleId="NoList">
+  <w:style w:type="numbering" w:default="1" w:styleId="Sinlista">
     <w:name w:val="No List"/>
     <w:uiPriority w:val="99"/>
     <w:semiHidden/>
     <w:unhideWhenUsed/>
   </w:style>
-  <w:style w:type="character" w:customStyle="1" w:styleId="Heading1Char">
-    <w:name w:val="Heading 1 Char"/>
-    <w:basedOn w:val="DefaultParagraphFont"/>
-    <w:link w:val="Heading1"/>
+  <w:style w:type="character" w:customStyle="1" w:styleId="Ttulo1Car">
+    <w:name w:val="Título 1 Car"/>
+    <w:basedOn w:val="Fuentedeprrafopredeter"/>
+    <w:link w:val="Ttulo1"/>
     <w:uiPriority w:val="99"/>
     <w:locked/>
     <w:rsid w:val="00286355"/>
@@ -4308,10 +4875,10 @@
       <w:szCs w:val="28"/>
     </w:rPr>
   </w:style>
-  <w:style w:type="character" w:customStyle="1" w:styleId="Heading2Char">
-    <w:name w:val="Heading 2 Char"/>
-    <w:basedOn w:val="DefaultParagraphFont"/>
-    <w:link w:val="Heading2"/>
+  <w:style w:type="character" w:customStyle="1" w:styleId="Ttulo2Car">
+    <w:name w:val="Título 2 Car"/>
+    <w:basedOn w:val="Fuentedeprrafopredeter"/>
+    <w:link w:val="Ttulo2"/>
     <w:uiPriority w:val="99"/>
     <w:locked/>
     <w:rsid w:val="00DF4874"/>
@@ -4324,10 +4891,10 @@
       <w:szCs w:val="26"/>
     </w:rPr>
   </w:style>
-  <w:style w:type="character" w:customStyle="1" w:styleId="Heading3Char">
-    <w:name w:val="Heading 3 Char"/>
-    <w:basedOn w:val="DefaultParagraphFont"/>
-    <w:link w:val="Heading3"/>
+  <w:style w:type="character" w:customStyle="1" w:styleId="Ttulo3Car">
+    <w:name w:val="Título 3 Car"/>
+    <w:basedOn w:val="Fuentedeprrafopredeter"/>
+    <w:link w:val="Ttulo3"/>
     <w:uiPriority w:val="99"/>
     <w:locked/>
     <w:rsid w:val="00DF4874"/>
@@ -4338,10 +4905,10 @@
       <w:color w:val="4F81BD"/>
     </w:rPr>
   </w:style>
-  <w:style w:type="character" w:customStyle="1" w:styleId="Heading4Char">
-    <w:name w:val="Heading 4 Char"/>
-    <w:basedOn w:val="DefaultParagraphFont"/>
-    <w:link w:val="Heading4"/>
+  <w:style w:type="character" w:customStyle="1" w:styleId="Ttulo4Car">
+    <w:name w:val="Título 4 Car"/>
+    <w:basedOn w:val="Fuentedeprrafopredeter"/>
+    <w:link w:val="Ttulo4"/>
     <w:uiPriority w:val="99"/>
     <w:locked/>
     <w:rsid w:val="00877844"/>
@@ -4354,10 +4921,10 @@
       <w:color w:val="4F81BD"/>
     </w:rPr>
   </w:style>
-  <w:style w:type="paragraph" w:styleId="BalloonText">
+  <w:style w:type="paragraph" w:styleId="Textodeglobo">
     <w:name w:val="Balloon Text"/>
     <w:basedOn w:val="Normal"/>
-    <w:link w:val="BalloonTextChar"/>
+    <w:link w:val="TextodegloboCar"/>
     <w:uiPriority w:val="99"/>
     <w:semiHidden/>
     <w:rsid w:val="002546F6"/>
@@ -4370,10 +4937,10 @@
       <w:szCs w:val="16"/>
     </w:rPr>
   </w:style>
-  <w:style w:type="character" w:customStyle="1" w:styleId="BalloonTextChar">
-    <w:name w:val="Balloon Text Char"/>
-    <w:basedOn w:val="DefaultParagraphFont"/>
-    <w:link w:val="BalloonText"/>
+  <w:style w:type="character" w:customStyle="1" w:styleId="TextodegloboCar">
+    <w:name w:val="Texto de globo Car"/>
+    <w:basedOn w:val="Fuentedeprrafopredeter"/>
+    <w:link w:val="Textodeglobo"/>
     <w:uiPriority w:val="99"/>
     <w:semiHidden/>
     <w:locked/>
@@ -4384,7 +4951,7 @@
       <w:szCs w:val="16"/>
     </w:rPr>
   </w:style>
-  <w:style w:type="paragraph" w:styleId="ListParagraph">
+  <w:style w:type="paragraph" w:styleId="Prrafodelista">
     <w:name w:val="List Paragraph"/>
     <w:basedOn w:val="Normal"/>
     <w:uiPriority w:val="99"/>
@@ -4395,9 +4962,9 @@
       <w:contextualSpacing/>
     </w:pPr>
   </w:style>
-  <w:style w:type="paragraph" w:styleId="TOCHeading">
+  <w:style w:type="paragraph" w:styleId="TtulodeTDC">
     <w:name w:val="TOC Heading"/>
-    <w:basedOn w:val="Heading1"/>
+    <w:basedOn w:val="Ttulo1"/>
     <w:next w:val="Normal"/>
     <w:uiPriority w:val="99"/>
     <w:qFormat/>
@@ -4409,7 +4976,7 @@
       <w:lang w:val="en-US"/>
     </w:rPr>
   </w:style>
-  <w:style w:type="paragraph" w:styleId="TOC2">
+  <w:style w:type="paragraph" w:styleId="TDC2">
     <w:name w:val="toc 2"/>
     <w:basedOn w:val="Normal"/>
     <w:next w:val="Normal"/>
@@ -4421,7 +4988,7 @@
       <w:ind w:left="220"/>
     </w:pPr>
   </w:style>
-  <w:style w:type="paragraph" w:styleId="TOC3">
+  <w:style w:type="paragraph" w:styleId="TDC3">
     <w:name w:val="toc 3"/>
     <w:basedOn w:val="Normal"/>
     <w:next w:val="Normal"/>
@@ -4433,9 +5000,9 @@
       <w:ind w:left="440"/>
     </w:pPr>
   </w:style>
-  <w:style w:type="character" w:styleId="Hyperlink">
+  <w:style w:type="character" w:styleId="Hipervnculo">
     <w:name w:val="Hyperlink"/>
-    <w:basedOn w:val="DefaultParagraphFont"/>
+    <w:basedOn w:val="Fuentedeprrafopredeter"/>
     <w:uiPriority w:val="99"/>
     <w:rsid w:val="00286355"/>
     <w:rPr>
@@ -4444,7 +5011,7 @@
       <w:u w:val="single"/>
     </w:rPr>
   </w:style>
-  <w:style w:type="paragraph" w:styleId="TOC1">
+  <w:style w:type="paragraph" w:styleId="TDC1">
     <w:name w:val="toc 1"/>
     <w:basedOn w:val="Normal"/>
     <w:next w:val="Normal"/>
@@ -4455,34 +5022,37 @@
       <w:spacing w:after="100"/>
     </w:pPr>
   </w:style>
-  <w:style w:type="paragraph" w:styleId="NoSpacing">
+  <w:style w:type="paragraph" w:styleId="Sinespaciado">
     <w:name w:val="No Spacing"/>
-    <w:link w:val="NoSpacingChar"/>
+    <w:link w:val="SinespaciadoCar"/>
     <w:uiPriority w:val="99"/>
     <w:qFormat/>
     <w:rsid w:val="00F249EF"/>
     <w:rPr>
       <w:rFonts w:eastAsia="Times New Roman"/>
+      <w:sz w:val="22"/>
+      <w:szCs w:val="22"/>
+      <w:lang w:val="en-US" w:eastAsia="en-US"/>
     </w:rPr>
   </w:style>
-  <w:style w:type="character" w:customStyle="1" w:styleId="NoSpacingChar">
-    <w:name w:val="No Spacing Char"/>
-    <w:basedOn w:val="DefaultParagraphFont"/>
-    <w:link w:val="NoSpacing"/>
+  <w:style w:type="character" w:customStyle="1" w:styleId="SinespaciadoCar">
+    <w:name w:val="Sin espaciado Car"/>
+    <w:basedOn w:val="Fuentedeprrafopredeter"/>
+    <w:link w:val="Sinespaciado"/>
     <w:uiPriority w:val="99"/>
     <w:locked/>
     <w:rsid w:val="00F249EF"/>
     <w:rPr>
-      <w:rFonts w:eastAsia="Times New Roman" w:cs="Times New Roman"/>
+      <w:rFonts w:eastAsia="Times New Roman"/>
       <w:sz w:val="22"/>
       <w:szCs w:val="22"/>
       <w:lang w:val="en-US" w:eastAsia="en-US" w:bidi="ar-SA"/>
     </w:rPr>
   </w:style>
-  <w:style w:type="paragraph" w:styleId="Header">
+  <w:style w:type="paragraph" w:styleId="Encabezado">
     <w:name w:val="header"/>
     <w:basedOn w:val="Normal"/>
-    <w:link w:val="HeaderChar"/>
+    <w:link w:val="EncabezadoCar"/>
     <w:uiPriority w:val="99"/>
     <w:rsid w:val="00384F05"/>
     <w:pPr>
@@ -4493,10 +5063,10 @@
       <w:spacing w:after="0" w:line="240" w:lineRule="auto"/>
     </w:pPr>
   </w:style>
-  <w:style w:type="character" w:customStyle="1" w:styleId="HeaderChar">
-    <w:name w:val="Header Char"/>
-    <w:basedOn w:val="DefaultParagraphFont"/>
-    <w:link w:val="Header"/>
+  <w:style w:type="character" w:customStyle="1" w:styleId="EncabezadoCar">
+    <w:name w:val="Encabezado Car"/>
+    <w:basedOn w:val="Fuentedeprrafopredeter"/>
+    <w:link w:val="Encabezado"/>
     <w:uiPriority w:val="99"/>
     <w:locked/>
     <w:rsid w:val="00384F05"/>
@@ -4504,10 +5074,10 @@
       <w:rFonts w:cs="Times New Roman"/>
     </w:rPr>
   </w:style>
-  <w:style w:type="paragraph" w:styleId="Footer">
+  <w:style w:type="paragraph" w:styleId="Piedepgina">
     <w:name w:val="footer"/>
     <w:basedOn w:val="Normal"/>
-    <w:link w:val="FooterChar"/>
+    <w:link w:val="PiedepginaCar"/>
     <w:uiPriority w:val="99"/>
     <w:rsid w:val="00384F05"/>
     <w:pPr>
@@ -4518,10 +5088,10 @@
       <w:spacing w:after="0" w:line="240" w:lineRule="auto"/>
     </w:pPr>
   </w:style>
-  <w:style w:type="character" w:customStyle="1" w:styleId="FooterChar">
-    <w:name w:val="Footer Char"/>
-    <w:basedOn w:val="DefaultParagraphFont"/>
-    <w:link w:val="Footer"/>
+  <w:style w:type="character" w:customStyle="1" w:styleId="PiedepginaCar">
+    <w:name w:val="Pie de página Car"/>
+    <w:basedOn w:val="Fuentedeprrafopredeter"/>
+    <w:link w:val="Piedepgina"/>
     <w:uiPriority w:val="99"/>
     <w:locked/>
     <w:rsid w:val="00384F05"/>
@@ -4529,15 +5099,13 @@
       <w:rFonts w:cs="Times New Roman"/>
     </w:rPr>
   </w:style>
-  <w:style w:type="table" w:styleId="LightList-Accent1">
+  <w:style w:type="table" w:styleId="Listaclara-nfasis1">
     <w:name w:val="Light List Accent 1"/>
-    <w:basedOn w:val="TableNormal"/>
+    <w:basedOn w:val="Tablanormal"/>
     <w:uiPriority w:val="99"/>
     <w:rsid w:val="00733075"/>
     <w:rPr>
       <w:rFonts w:eastAsia="Times New Roman"/>
-      <w:sz w:val="20"/>
-      <w:szCs w:val="20"/>
     </w:rPr>
     <w:tblPr>
       <w:tblStyleRowBandSize w:val="1"/>

</xml_diff>

<commit_message>
se corrigió la forma de importar un archivo.
</commit_message>
<xml_diff>
--- a/Manual de usuario/Manual de usuario.docx
+++ b/Manual de usuario/Manual de usuario.docx
@@ -1941,6 +1941,79 @@
           </w:p>
         </w:tc>
       </w:tr>
+      <w:tr>
+        <w:tc>
+          <w:tcPr>
+            <w:tcW w:w="829" w:type="pct"/>
+            <w:tcBorders>
+              <w:top w:val="single" w:sz="8" w:space="0" w:color="4F81BD"/>
+              <w:bottom w:val="single" w:sz="8" w:space="0" w:color="4F81BD"/>
+            </w:tcBorders>
+          </w:tcPr>
+          <w:p>
+            <w:pPr>
+              <w:spacing w:after="0" w:line="240" w:lineRule="auto"/>
+              <w:rPr>
+                <w:bCs/>
+                <w:lang w:val="es-AR"/>
+              </w:rPr>
+            </w:pPr>
+            <w:r>
+              <w:rPr>
+                <w:bCs/>
+                <w:lang w:val="es-AR"/>
+              </w:rPr>
+              <w:t>27/11/2010</w:t>
+            </w:r>
+          </w:p>
+        </w:tc>
+        <w:tc>
+          <w:tcPr>
+            <w:tcW w:w="2650" w:type="pct"/>
+            <w:tcBorders>
+              <w:top w:val="single" w:sz="8" w:space="0" w:color="4F81BD"/>
+              <w:bottom w:val="single" w:sz="8" w:space="0" w:color="4F81BD"/>
+            </w:tcBorders>
+          </w:tcPr>
+          <w:p>
+            <w:pPr>
+              <w:spacing w:after="0" w:line="240" w:lineRule="auto"/>
+              <w:rPr>
+                <w:lang w:val="es-AR"/>
+              </w:rPr>
+            </w:pPr>
+            <w:r>
+              <w:rPr>
+                <w:lang w:val="es-AR"/>
+              </w:rPr>
+              <w:t>Corrección forma de importar archivos</w:t>
+            </w:r>
+          </w:p>
+        </w:tc>
+        <w:tc>
+          <w:tcPr>
+            <w:tcW w:w="1521" w:type="pct"/>
+            <w:tcBorders>
+              <w:top w:val="single" w:sz="8" w:space="0" w:color="4F81BD"/>
+              <w:bottom w:val="single" w:sz="8" w:space="0" w:color="4F81BD"/>
+            </w:tcBorders>
+          </w:tcPr>
+          <w:p>
+            <w:pPr>
+              <w:spacing w:after="0" w:line="240" w:lineRule="auto"/>
+              <w:rPr>
+                <w:lang w:val="es-AR"/>
+              </w:rPr>
+            </w:pPr>
+            <w:r>
+              <w:rPr>
+                <w:lang w:val="es-AR"/>
+              </w:rPr>
+              <w:t>Duilio Hernández</w:t>
+            </w:r>
+          </w:p>
+        </w:tc>
+      </w:tr>
     </w:tbl>
     <w:p/>
     <w:p/>
@@ -2369,14 +2442,14 @@
     <w:p>
       <w:pPr>
         <w:rPr>
-          <w:lang w:val="en-US"/>
+          <w:lang w:val="es-AR"/>
         </w:rPr>
       </w:pPr>
       <w:hyperlink r:id="rId7" w:history="1">
         <w:r>
           <w:rPr>
             <w:rStyle w:val="Hipervnculo"/>
-            <w:lang w:val="en-US"/>
+            <w:lang w:val="es-AR"/>
           </w:rPr>
           <w:t>../self_managment_web/login.jsf</w:t>
         </w:r>
@@ -2506,7 +2579,13 @@
         <w:jc w:val="both"/>
       </w:pPr>
       <w:r>
-        <w:t>En caso que el agente quisiera consultar alguna información histórica, debería modificar el periodo, y colocar el periodo histórico el cual desea consultar. El agente deberá visualizar la siguiente información:</w:t>
+        <w:t>En caso que el agente quisiera consultar alguna información hist</w:t>
+      </w:r>
+      <w:r>
+        <w:t>órica, debería modificar el período, y colocar el perí</w:t>
+      </w:r>
+      <w:r>
+        <w:t>odo histórico el cual desea consultar. El agente deberá visualizar la siguiente información:</w:t>
       </w:r>
     </w:p>
     <w:p>
@@ -2524,7 +2603,19 @@
         <w:jc w:val="both"/>
       </w:pPr>
       <w:r>
-        <w:t>Vemos que en este caso, el agente no visualiza lo proyectado, esto es porque estamos consultando un periodo histórico, es decir, que ya se completo, por lo cual no hay información proyectada, sino que existe la información que dicho agente logro en el periodo consultado.</w:t>
+        <w:t>Vemos que en este caso, el agente no visualiza lo proyectado, esto es po</w:t>
+      </w:r>
+      <w:r>
+        <w:t>rque estamos consultando un perí</w:t>
+      </w:r>
+      <w:r>
+        <w:t>odo histórico, es decir, que ya se completo, por lo cual no hay información proyectada, sino que existe la información que dicho agente logro en el</w:t>
+      </w:r>
+      <w:r>
+        <w:t xml:space="preserve"> perí</w:t>
+      </w:r>
+      <w:r>
+        <w:t>odo consultado.</w:t>
       </w:r>
     </w:p>
     <w:p>
@@ -2552,7 +2643,13 @@
         <w:t>Salir</w:t>
       </w:r>
       <w:r>
-        <w:t>” que lo redireccionara a la pantalla de login.</w:t>
+        <w:t xml:space="preserve">” que lo </w:t>
+      </w:r>
+      <w:r>
+        <w:t>re direccionará</w:t>
+      </w:r>
+      <w:r>
+        <w:t xml:space="preserve"> a la pantalla de login.</w:t>
       </w:r>
     </w:p>
     <w:p>
@@ -2713,25 +2810,43 @@
         <w:jc w:val="both"/>
       </w:pPr>
       <w:r>
-        <w:t>Además se visualizara la información de a que campaña esta asociado dicho supervisor y en consecuencia sus agentes.</w:t>
-      </w:r>
-    </w:p>
-    <w:p>
-      <w:pPr>
-        <w:jc w:val="both"/>
-      </w:pPr>
-    </w:p>
-    <w:p>
-      <w:pPr>
-        <w:jc w:val="both"/>
-      </w:pPr>
+        <w:t>Además se visualizar</w:t>
+      </w:r>
+      <w:r>
+        <w:t>á</w:t>
+      </w:r>
+      <w:r>
+        <w:t xml:space="preserve"> la información de que campaña </w:t>
+      </w:r>
+      <w:r>
+        <w:t>está</w:t>
+      </w:r>
+      <w:r>
+        <w:t xml:space="preserve"> asociado dicho supervisor y en consecuencia sus agentes.</w:t>
+      </w:r>
+    </w:p>
+    <w:p>
+      <w:pPr>
+        <w:jc w:val="both"/>
+      </w:pPr>
+    </w:p>
+    <w:p>
+      <w:pPr>
+        <w:jc w:val="both"/>
+      </w:pPr>
+      <w:r>
+        <w:t>El ag</w:t>
+      </w:r>
+      <w:r>
+        <w:t>ente sobre el cual se consultará</w:t>
+      </w:r>
+      <w:r>
+        <w:t xml:space="preserve"> la información puede modificarse a partir del combo:</w:t>
+      </w:r>
+    </w:p>
+    <w:p>
       <w:r>
         <w:lastRenderedPageBreak/>
-        <w:t>El agente sobre el cual se consultara la información puede modificarse a partir del combo:</w:t>
-      </w:r>
-    </w:p>
-    <w:p>
-      <w:r>
         <w:pict>
           <v:shape id="_x0000_i1032" type="#_x0000_t75" style="width:223.5pt;height:16.5pt">
             <v:imagedata r:id="rId15" o:title=""/>
@@ -2752,7 +2867,13 @@
         <w:jc w:val="both"/>
       </w:pPr>
       <w:r>
-        <w:t>Una vez efectuada esta opción él supervisor vera la siguiente información para el mes en curso.</w:t>
+        <w:t>Una vez efectuad</w:t>
+      </w:r>
+      <w:r>
+        <w:t>a esta opción él supervisor verá</w:t>
+      </w:r>
+      <w:r>
+        <w:t xml:space="preserve"> la siguiente información para el mes en curso.</w:t>
       </w:r>
     </w:p>
     <w:p>
@@ -2786,7 +2907,13 @@
         <w:jc w:val="both"/>
       </w:pPr>
       <w:r>
-        <w:t>En caso que el supervisor quisiera consultar alguna información histórica, debería modificar el periodo, y colocar el periodo histórico el cual desea consultar. El supervisor deberá visualizar la siguiente información:</w:t>
+        <w:t>En caso que el supervisor quisiera consultar alguna información hist</w:t>
+      </w:r>
+      <w:r>
+        <w:t>órica, debería modificar el período, y colocar el perí</w:t>
+      </w:r>
+      <w:r>
+        <w:t>odo histórico el cual desea consultar. El supervisor deberá visualizar la siguiente información:</w:t>
       </w:r>
     </w:p>
     <w:p/>
@@ -2806,7 +2933,19 @@
         <w:jc w:val="both"/>
       </w:pPr>
       <w:r>
-        <w:t>Vemos que en este caso, el supervisor no visualiza lo proyectado, esto es porque estamos consultando un periodo histórico, es decir, que ya se completo, por lo cual no hay información proyectada, sino que existe la información que dicho agente logro en el periodo consultado.</w:t>
+        <w:t>Vemos que en este caso, el supervisor no visualiza lo proyectado, esto es po</w:t>
+      </w:r>
+      <w:r>
+        <w:t>rque estamos consultando un perí</w:t>
+      </w:r>
+      <w:r>
+        <w:t>odo histórico, es decir, que ya se completo, por lo cual no hay información proyectada, sino que existe la información q</w:t>
+      </w:r>
+      <w:r>
+        <w:t>ue dicho agente logro en el perí</w:t>
+      </w:r>
+      <w:r>
+        <w:t>odo consultado.</w:t>
       </w:r>
     </w:p>
     <w:p>
@@ -2833,7 +2972,13 @@
         <w:t>Salario por agente</w:t>
       </w:r>
       <w:r>
-        <w:t>” con la particularidad de que el supervisor visualizara la información totalizada para TODOS los agentes que le fueron asociados.</w:t>
+        <w:t xml:space="preserve">” con la particularidad </w:t>
+      </w:r>
+      <w:r>
+        <w:t>de que el supervisor visualizará</w:t>
+      </w:r>
+      <w:r>
+        <w:t xml:space="preserve"> la información totalizada para TODOS los agentes que le fueron asociados.</w:t>
       </w:r>
     </w:p>
     <w:p>
@@ -2849,7 +2994,13 @@
         <w:jc w:val="both"/>
       </w:pPr>
       <w:r>
-        <w:t>Si consulta la información para el periodo vigente, visualizara la siguiente información:</w:t>
+        <w:t>Si consulta la información para el per</w:t>
+      </w:r>
+      <w:r>
+        <w:t>íodo vigente, visualizará</w:t>
+      </w:r>
+      <w:r>
+        <w:t xml:space="preserve"> la siguiente información:</w:t>
       </w:r>
     </w:p>
     <w:p>
@@ -2868,7 +3019,16 @@
         <w:jc w:val="both"/>
       </w:pPr>
       <w:r>
-        <w:t xml:space="preserve">Si consulta la información histórica, deberá modificar el periodo y visualizara: </w:t>
+        <w:t>Si consulta la información his</w:t>
+      </w:r>
+      <w:r>
+        <w:t>tórica, deberá modificar el perí</w:t>
+      </w:r>
+      <w:r>
+        <w:t>odo y visualizará</w:t>
+      </w:r>
+      <w:r>
+        <w:t xml:space="preserve">: </w:t>
       </w:r>
     </w:p>
     <w:p>
@@ -2934,7 +3094,10 @@
         </w:r>
       </w:smartTag>
       <w:r>
-        <w:t xml:space="preserve"> 1, vera los gráficos uno debajo del otro ocupando todo el ancho de la pa</w:t>
+        <w:t xml:space="preserve"> 1, verá</w:t>
+      </w:r>
+      <w:r>
+        <w:t xml:space="preserve"> los gráficos uno debajo del otro ocupando todo el ancho de la pa</w:t>
       </w:r>
       <w:r>
         <w:t>ntalla y permitiéndole ver en má</w:t>
@@ -2967,7 +3130,10 @@
     </w:p>
     <w:p>
       <w:r>
-        <w:t>Para un periodo histórico vera:</w:t>
+        <w:t>Para un perí</w:t>
+      </w:r>
+      <w:r>
+        <w:t>odo histórico vera:</w:t>
       </w:r>
     </w:p>
     <w:p>
@@ -3009,15 +3175,24 @@
         <w:t>Salir</w:t>
       </w:r>
       <w:r>
-        <w:t>” que lo redireccionara a la pantalla de login.</w:t>
-      </w:r>
-    </w:p>
-    <w:p>
-      <w:pPr>
-        <w:jc w:val="both"/>
-      </w:pPr>
-      <w:r>
-        <w:t>La opción salir se visualizara en el extremo superior derecho de la pantalla.</w:t>
+        <w:t xml:space="preserve">” que lo </w:t>
+      </w:r>
+      <w:r>
+        <w:t>re direccionará</w:t>
+      </w:r>
+      <w:r>
+        <w:t xml:space="preserve"> a la pantalla de login.</w:t>
+      </w:r>
+    </w:p>
+    <w:p>
+      <w:pPr>
+        <w:jc w:val="both"/>
+      </w:pPr>
+      <w:r>
+        <w:t>La opción salir se visualizará</w:t>
+      </w:r>
+      <w:r>
+        <w:t xml:space="preserve"> en el extremo superior derecho de la pantalla.</w:t>
       </w:r>
     </w:p>
     <w:p>
@@ -3237,7 +3412,13 @@
         <w:jc w:val="both"/>
       </w:pPr>
       <w:r>
-        <w:t>Donde ID es un valor numérico al igual que DNI. A su vez se deberá ingresar Nombre y Apellido del supervisor y si el mismo esta asociado a una campaña. Una vez completados los datos:</w:t>
+        <w:t xml:space="preserve">Donde ID es un valor numérico al igual que DNI. A su vez se deberá ingresar Nombre y Apellido del supervisor y si el mismo </w:t>
+      </w:r>
+      <w:r>
+        <w:t>está</w:t>
+      </w:r>
+      <w:r>
+        <w:t xml:space="preserve"> asociado a una campaña. Una vez completados los datos:</w:t>
       </w:r>
     </w:p>
     <w:p>
@@ -3367,7 +3548,7 @@
       </w:r>
       <w:r>
         <w:pict>
-          <v:shape id="_x0000_i1079" type="#_x0000_t75" style="width:13.5pt;height:12pt">
+          <v:shape id="_x0000_i1053" type="#_x0000_t75" style="width:13.5pt;height:12pt">
             <v:imagedata r:id="rId29" o:title=""/>
           </v:shape>
         </w:pict>
@@ -3377,7 +3558,7 @@
       </w:r>
       <w:r>
         <w:pict>
-          <v:shape id="_x0000_i1082" type="#_x0000_t75" style="width:12pt;height:12.75pt">
+          <v:shape id="_x0000_i1054" type="#_x0000_t75" style="width:12pt;height:12.75pt">
             <v:imagedata r:id="rId30" o:title=""/>
           </v:shape>
         </w:pict>
@@ -3389,7 +3570,7 @@
     <w:p>
       <w:r>
         <w:pict>
-          <v:shape id="_x0000_i1053" type="#_x0000_t75" style="width:517.5pt;height:147.75pt">
+          <v:shape id="_x0000_i1055" type="#_x0000_t75" style="width:517.5pt;height:147.75pt">
             <v:imagedata r:id="rId34" o:title=""/>
           </v:shape>
         </w:pict>
@@ -3424,7 +3605,7 @@
       </w:r>
       <w:r>
         <w:pict>
-          <v:shape id="_x0000_i1054" type="#_x0000_t75" style="width:15.75pt;height:17.25pt">
+          <v:shape id="_x0000_i1056" type="#_x0000_t75" style="width:15.75pt;height:17.25pt">
             <v:imagedata r:id="rId35" o:title=""/>
           </v:shape>
         </w:pict>
@@ -3439,7 +3620,7 @@
       </w:r>
       <w:r>
         <w:pict>
-          <v:shape id="_x0000_i1055" type="#_x0000_t75" style="width:15.75pt;height:17.25pt">
+          <v:shape id="_x0000_i1057" type="#_x0000_t75" style="width:15.75pt;height:17.25pt">
             <v:imagedata r:id="rId35" o:title=""/>
           </v:shape>
         </w:pict>
@@ -3452,7 +3633,7 @@
       <w:r>
         <w:lastRenderedPageBreak/>
         <w:pict>
-          <v:shape id="_x0000_i1056" type="#_x0000_t75" style="width:396.75pt;height:225.75pt">
+          <v:shape id="_x0000_i1058" type="#_x0000_t75" style="width:396.75pt;height:225.75pt">
             <v:imagedata r:id="rId36" o:title=""/>
           </v:shape>
         </w:pict>
@@ -3497,13 +3678,19 @@
     <w:p/>
     <w:p>
       <w:r>
-        <w:t>El jefe de cuenta al loguearse vera la siguiente pantalla:</w:t>
-      </w:r>
-    </w:p>
-    <w:p>
-      <w:r>
-        <w:pict>
-          <v:shape id="_x0000_i1057" type="#_x0000_t75" style="width:516.75pt;height:21pt">
+        <w:t xml:space="preserve">El </w:t>
+      </w:r>
+      <w:r>
+        <w:t>jefe de cuenta al loguearse verá</w:t>
+      </w:r>
+      <w:r>
+        <w:t xml:space="preserve"> la siguiente pantalla:</w:t>
+      </w:r>
+    </w:p>
+    <w:p>
+      <w:r>
+        <w:pict>
+          <v:shape id="_x0000_i1059" type="#_x0000_t75" style="width:516.75pt;height:21pt">
             <v:imagedata r:id="rId24" o:title=""/>
           </v:shape>
         </w:pict>
@@ -3526,7 +3713,7 @@
     <w:p>
       <w:r>
         <w:pict>
-          <v:shape id="_x0000_i1058" type="#_x0000_t75" style="width:517.5pt;height:93pt">
+          <v:shape id="_x0000_i1060" type="#_x0000_t75" style="width:517.5pt;height:93pt">
             <v:imagedata r:id="rId37" o:title=""/>
           </v:shape>
         </w:pict>
@@ -3561,7 +3748,7 @@
           <w:b/>
         </w:rPr>
         <w:pict>
-          <v:shape id="_x0000_i1059" type="#_x0000_t75" style="width:91.5pt;height:18.75pt">
+          <v:shape id="_x0000_i1061" type="#_x0000_t75" style="width:91.5pt;height:18.75pt">
             <v:imagedata r:id="rId38" o:title=""/>
           </v:shape>
         </w:pict>
@@ -3598,7 +3785,7 @@
       <w:r>
         <w:lastRenderedPageBreak/>
         <w:pict>
-          <v:shape id="_x0000_i1060" type="#_x0000_t75" style="width:519.75pt;height:276.75pt">
+          <v:shape id="_x0000_i1062" type="#_x0000_t75" style="width:519.75pt;height:276.75pt">
             <v:imagedata r:id="rId39" o:title=""/>
           </v:shape>
         </w:pict>
@@ -3609,7 +3796,25 @@
         <w:jc w:val="both"/>
       </w:pPr>
       <w:r>
-        <w:t>Aquí deberemos colocar las fechas de inicio y fin (Este ultimo dato opcional), considerando que la fecha de inicio debe ser anterior a la de fin. ID campaña que deberá ser un valor numérico. Nombre de la misma. Tipo (Si es INBOUND o OUTBOUND). Descripción (Dato opcional).Valor optimo, objetivo y mínimo.</w:t>
+        <w:t xml:space="preserve">Aquí deberemos colocar las fechas de inicio y fin (Este </w:t>
+      </w:r>
+      <w:r>
+        <w:t>último</w:t>
+      </w:r>
+      <w:r>
+        <w:t xml:space="preserve"> dato opcional), considerando que la fecha de inicio debe ser anterior a la de fin. ID campaña que deberá ser un valor numérico. Nombre de la misma. Tipo (Si es INBOUND </w:t>
+      </w:r>
+      <w:r>
+        <w:t>u</w:t>
+      </w:r>
+      <w:r>
+        <w:t xml:space="preserve"> OUTBOUND). Des</w:t>
+      </w:r>
+      <w:r>
+        <w:t>cripción (Dato opcional).Valor ó</w:t>
+      </w:r>
+      <w:r>
+        <w:t>ptimo, objetivo y mínimo.</w:t>
       </w:r>
     </w:p>
     <w:p>
@@ -3621,7 +3826,7 @@
       </w:r>
       <w:r>
         <w:pict>
-          <v:shape id="_x0000_i1061" type="#_x0000_t75" style="width:71.25pt;height:10.5pt">
+          <v:shape id="_x0000_i1063" type="#_x0000_t75" style="width:71.25pt;height:10.5pt">
             <v:imagedata r:id="rId40" o:title=""/>
           </v:shape>
         </w:pict>
@@ -3641,7 +3846,7 @@
     <w:p>
       <w:r>
         <w:pict>
-          <v:shape id="_x0000_i1062" type="#_x0000_t75" style="width:519.75pt;height:276.75pt">
+          <v:shape id="_x0000_i1064" type="#_x0000_t75" style="width:519.75pt;height:276.75pt">
             <v:imagedata r:id="rId41" o:title=""/>
           </v:shape>
         </w:pict>
@@ -3653,11 +3858,17 @@
       </w:pPr>
       <w:r>
         <w:lastRenderedPageBreak/>
-        <w:t xml:space="preserve">Una vez que se seleccione el supervisor el jefe de cuenta ejecutara </w:t>
-      </w:r>
-      <w:r>
-        <w:pict>
-          <v:shape id="_x0000_i1078" type="#_x0000_t75" style="width:18pt;height:15pt">
+        <w:t>Una vez que se seleccione el superv</w:t>
+      </w:r>
+      <w:r>
+        <w:t>isor el jefe de cuenta ejecutará</w:t>
+      </w:r>
+      <w:r>
+        <w:t xml:space="preserve"> </w:t>
+      </w:r>
+      <w:r>
+        <w:pict>
+          <v:shape id="_x0000_i1065" type="#_x0000_t75" style="width:18pt;height:15pt">
             <v:imagedata r:id="rId42" o:title=""/>
           </v:shape>
         </w:pict>
@@ -3667,7 +3878,7 @@
       </w:r>
       <w:r>
         <w:pict>
-          <v:shape id="_x0000_i1083" type="#_x0000_t75" style="width:12pt;height:12.75pt">
+          <v:shape id="_x0000_i1066" type="#_x0000_t75" style="width:12pt;height:12.75pt">
             <v:imagedata r:id="rId30" o:title=""/>
           </v:shape>
         </w:pict>
@@ -3685,7 +3896,7 @@
       </w:r>
       <w:r>
         <w:pict>
-          <v:shape id="_x0000_i1063" type="#_x0000_t75" style="width:60pt;height:9pt">
+          <v:shape id="_x0000_i1067" type="#_x0000_t75" style="width:60pt;height:9pt">
             <v:imagedata r:id="rId43" o:title=""/>
           </v:shape>
         </w:pict>
@@ -3705,7 +3916,7 @@
     <w:p>
       <w:r>
         <w:pict>
-          <v:shape id="_x0000_i1064" type="#_x0000_t75" style="width:518.25pt;height:274.5pt">
+          <v:shape id="_x0000_i1068" type="#_x0000_t75" style="width:518.25pt;height:274.5pt">
             <v:imagedata r:id="rId44" o:title=""/>
           </v:shape>
         </w:pict>
@@ -3716,11 +3927,17 @@
         <w:jc w:val="both"/>
       </w:pPr>
       <w:r>
-        <w:t xml:space="preserve">Una vez que se seleccione la métrica el jefe de cuenta ejecutara </w:t>
-      </w:r>
-      <w:r>
-        <w:pict>
-          <v:shape id="_x0000_i1087" type="#_x0000_t75" style="width:18pt;height:15pt">
+        <w:t>Una vez que se seleccione la mét</w:t>
+      </w:r>
+      <w:r>
+        <w:t>rica el jefe de cuenta ejecutará</w:t>
+      </w:r>
+      <w:r>
+        <w:t xml:space="preserve"> </w:t>
+      </w:r>
+      <w:r>
+        <w:pict>
+          <v:shape id="_x0000_i1069" type="#_x0000_t75" style="width:18pt;height:15pt">
             <v:imagedata r:id="rId42" o:title=""/>
           </v:shape>
         </w:pict>
@@ -3730,7 +3947,7 @@
       </w:r>
       <w:r>
         <w:pict>
-          <v:shape id="_x0000_i1084" type="#_x0000_t75" style="width:12pt;height:12.75pt">
+          <v:shape id="_x0000_i1070" type="#_x0000_t75" style="width:12pt;height:12.75pt">
             <v:imagedata r:id="rId30" o:title=""/>
           </v:shape>
         </w:pict>
@@ -3756,7 +3973,7 @@
       <w:r>
         <w:lastRenderedPageBreak/>
         <w:pict>
-          <v:shape id="_x0000_i1065" type="#_x0000_t75" style="width:518.25pt;height:273pt">
+          <v:shape id="_x0000_i1071" type="#_x0000_t75" style="width:518.25pt;height:273pt">
             <v:imagedata r:id="rId45" o:title=""/>
           </v:shape>
         </w:pict>
@@ -3771,7 +3988,7 @@
       </w:r>
       <w:r>
         <w:pict>
-          <v:shape id="_x0000_i1080" type="#_x0000_t75" style="width:13.5pt;height:12pt">
+          <v:shape id="_x0000_i1072" type="#_x0000_t75" style="width:13.5pt;height:12pt">
             <v:imagedata r:id="rId29" o:title=""/>
           </v:shape>
         </w:pict>
@@ -3781,7 +3998,7 @@
       </w:r>
       <w:r>
         <w:pict>
-          <v:shape id="_x0000_i1085" type="#_x0000_t75" style="width:12pt;height:12.75pt">
+          <v:shape id="_x0000_i1073" type="#_x0000_t75" style="width:12pt;height:12.75pt">
             <v:imagedata r:id="rId30" o:title=""/>
           </v:shape>
         </w:pict>
@@ -3801,7 +4018,7 @@
     <w:p>
       <w:r>
         <w:pict>
-          <v:shape id="_x0000_i1066" type="#_x0000_t75" style="width:517.5pt;height:99.75pt">
+          <v:shape id="_x0000_i1074" type="#_x0000_t75" style="width:517.5pt;height:99.75pt">
             <v:imagedata r:id="rId46" o:title=""/>
           </v:shape>
         </w:pict>
@@ -3847,7 +4064,7 @@
       </w:r>
       <w:r>
         <w:pict>
-          <v:shape id="_x0000_i1067" type="#_x0000_t75" style="width:19.5pt;height:14.25pt">
+          <v:shape id="_x0000_i1075" type="#_x0000_t75" style="width:19.5pt;height:14.25pt">
             <v:imagedata r:id="rId32" o:title=""/>
           </v:shape>
         </w:pict>
@@ -3865,7 +4082,7 @@
       </w:r>
       <w:r>
         <w:pict>
-          <v:shape id="_x0000_i1068" type="#_x0000_t75" style="width:19.5pt;height:14.25pt">
+          <v:shape id="_x0000_i1076" type="#_x0000_t75" style="width:19.5pt;height:14.25pt">
             <v:imagedata r:id="rId32" o:title=""/>
           </v:shape>
         </w:pict>
@@ -3878,7 +4095,7 @@
       <w:r>
         <w:lastRenderedPageBreak/>
         <w:pict>
-          <v:shape id="_x0000_i1069" type="#_x0000_t75" style="width:519pt;height:276.75pt">
+          <v:shape id="_x0000_i1077" type="#_x0000_t75" style="width:519pt;height:276.75pt">
             <v:imagedata r:id="rId47" o:title=""/>
           </v:shape>
         </w:pict>
@@ -3893,7 +4110,7 @@
       </w:r>
       <w:r>
         <w:pict>
-          <v:shape id="_x0000_i1081" type="#_x0000_t75" style="width:13.5pt;height:12pt">
+          <v:shape id="_x0000_i1078" type="#_x0000_t75" style="width:13.5pt;height:12pt">
             <v:imagedata r:id="rId29" o:title=""/>
           </v:shape>
         </w:pict>
@@ -3903,7 +4120,7 @@
       </w:r>
       <w:r>
         <w:pict>
-          <v:shape id="_x0000_i1086" type="#_x0000_t75" style="width:12pt;height:12.75pt">
+          <v:shape id="_x0000_i1079" type="#_x0000_t75" style="width:12pt;height:12.75pt">
             <v:imagedata r:id="rId30" o:title=""/>
           </v:shape>
         </w:pict>
@@ -3944,7 +4161,7 @@
       </w:pPr>
       <w:r>
         <w:pict>
-          <v:shape id="_x0000_i1070" type="#_x0000_t75" style="width:243pt;height:15.75pt">
+          <v:shape id="_x0000_i1080" type="#_x0000_t75" style="width:243pt;height:15.75pt">
             <v:imagedata r:id="rId48" o:title=""/>
           </v:shape>
         </w:pict>
@@ -3962,7 +4179,7 @@
       <w:r>
         <w:lastRenderedPageBreak/>
         <w:pict>
-          <v:shape id="_x0000_i1071" type="#_x0000_t75" style="width:517.5pt;height:258.75pt">
+          <v:shape id="_x0000_i1081" type="#_x0000_t75" style="width:517.5pt;height:258.75pt">
             <v:imagedata r:id="rId49" o:title=""/>
           </v:shape>
         </w:pict>
@@ -3977,7 +4194,7 @@
     <w:p>
       <w:r>
         <w:pict>
-          <v:shape id="_x0000_i1072" type="#_x0000_t75" style="width:518.25pt;height:258.75pt">
+          <v:shape id="_x0000_i1082" type="#_x0000_t75" style="width:518.25pt;height:258.75pt">
             <v:imagedata r:id="rId50" o:title=""/>
           </v:shape>
         </w:pict>
@@ -3994,14 +4211,26 @@
         <w:jc w:val="both"/>
       </w:pPr>
       <w:r>
-        <w:t>Si el jefe de cuenta quisiera ver los gráficos mas grandes, para ver mas en detalle como fue la evolución de las métricas, debe ejecutar la opción que se encuentra debajo de la matriz de umbrales de las métricas. Esta opción es la siguiente:</w:t>
+        <w:t xml:space="preserve">Si el jefe de cuenta quisiera ver los gráficos </w:t>
+      </w:r>
+      <w:r>
+        <w:t>más</w:t>
+      </w:r>
+      <w:r>
+        <w:t xml:space="preserve"> grandes, para ver </w:t>
+      </w:r>
+      <w:r>
+        <w:t>más</w:t>
+      </w:r>
+      <w:r>
+        <w:t xml:space="preserve"> en detalle como fue la evolución de las métricas, debe ejecutar la opción que se encuentra debajo de la matriz de umbrales de las métricas. Esta opción es la siguiente:</w:t>
       </w:r>
     </w:p>
     <w:p>
       <w:r>
         <w:lastRenderedPageBreak/>
         <w:pict>
-          <v:shape id="_x0000_i1073" type="#_x0000_t75" style="width:150pt;height:19.5pt">
+          <v:shape id="_x0000_i1083" type="#_x0000_t75" style="width:150pt;height:19.5pt">
             <v:imagedata r:id="rId20" o:title=""/>
           </v:shape>
         </w:pict>
@@ -4032,7 +4261,7 @@
     <w:p>
       <w:r>
         <w:pict>
-          <v:shape id="_x0000_i1074" type="#_x0000_t75" style="width:516.75pt;height:225pt">
+          <v:shape id="_x0000_i1084" type="#_x0000_t75" style="width:516.75pt;height:225pt">
             <v:imagedata r:id="rId51" o:title=""/>
           </v:shape>
         </w:pict>
@@ -4051,7 +4280,7 @@
     <w:p>
       <w:r>
         <w:pict>
-          <v:shape id="_x0000_i1075" type="#_x0000_t75" style="width:520.5pt;height:242.25pt">
+          <v:shape id="_x0000_i1085" type="#_x0000_t75" style="width:520.5pt;height:242.25pt">
             <v:imagedata r:id="rId52" o:title=""/>
           </v:shape>
         </w:pict>
@@ -4096,7 +4325,13 @@
         <w:t>Salir</w:t>
       </w:r>
       <w:r>
-        <w:t>” que lo redireccionara a la pantalla de login.</w:t>
+        <w:t xml:space="preserve">” que lo </w:t>
+      </w:r>
+      <w:r>
+        <w:t>re direccionará</w:t>
+      </w:r>
+      <w:r>
+        <w:t xml:space="preserve"> a la pantalla de login.</w:t>
       </w:r>
     </w:p>
     <w:p>
@@ -4110,7 +4345,7 @@
     <w:p>
       <w:r>
         <w:pict>
-          <v:shape id="_x0000_i1076" type="#_x0000_t75" style="width:21.75pt;height:13.5pt" o:bullet="t">
+          <v:shape id="_x0000_i1086" type="#_x0000_t75" style="width:21.75pt;height:13.5pt" o:bullet="t">
             <v:imagedata r:id="rId12" o:title=""/>
           </v:shape>
         </w:pict>
@@ -4138,10 +4373,70 @@
         <w:rPr>
           <w:b/>
         </w:rPr>
-        <w:t>import.bat</w:t>
-      </w:r>
-      <w:r>
-        <w:t>”, el mismo realizara la importación de los archivos existentes  y generara los archivos de errores para su posterior manejo explicado en la siguiente sección.</w:t>
+        <w:t>self_managment-1.0-SNAPSHOT-jar-with-dependencies.jar</w:t>
+      </w:r>
+      <w:r>
+        <w:t>”</w:t>
+      </w:r>
+      <w:r>
+        <w:t>. Para ello abrir una consola y ejecutar el comando “</w:t>
+      </w:r>
+      <w:r>
+        <w:t>%/</w:t>
+      </w:r>
+      <w:r>
+        <w:rPr>
+          <w:b/>
+        </w:rPr>
+        <w:t>java -jar self_managment-1.0-SNAPSHOT-jar-with-dependencies.jar</w:t>
+      </w:r>
+      <w:r>
+        <w:t>”</w:t>
+      </w:r>
+      <w:r>
+        <w:t>.</w:t>
+      </w:r>
+    </w:p>
+    <w:p>
+      <w:pPr>
+        <w:jc w:val="both"/>
+      </w:pPr>
+      <w:r>
+        <w:pict>
+          <v:shape id="_x0000_i1088" type="#_x0000_t75" style="width:501.75pt;height:208.5pt">
+            <v:imagedata r:id="rId53" o:title=""/>
+          </v:shape>
+        </w:pict>
+      </w:r>
+    </w:p>
+    <w:p>
+      <w:pPr>
+        <w:jc w:val="both"/>
+      </w:pPr>
+      <w:r>
+        <w:t>Para importar un archivo de QA se deberá ejecutar de la siguiente manera:</w:t>
+      </w:r>
+    </w:p>
+    <w:p>
+      <w:pPr>
+        <w:jc w:val="both"/>
+        <w:rPr>
+          <w:b/>
+          <w:lang w:val="en-US"/>
+        </w:rPr>
+      </w:pPr>
+      <w:r>
+        <w:rPr>
+          <w:b/>
+        </w:rPr>
+        <w:tab/>
+      </w:r>
+      <w:r>
+        <w:rPr>
+          <w:b/>
+          <w:lang w:val="en-US"/>
+        </w:rPr>
+        <w:t>%/java -jar self_managment-1.0-SNAPSHOT-jar-with-dependencies.jar -f "QA_20101119-29.csv" -t "QA"</w:t>
       </w:r>
     </w:p>
     <w:p>
@@ -4159,7 +4454,13 @@
         <w:jc w:val="both"/>
       </w:pPr>
       <w:r>
-        <w:t>En caso de existir algún error en la importación de archivos (Ver Documento Validación de archivos), el sistema guardara en la carpeta donde se encuentra el archivo erróneo un archivo de log cuyo nombre será “</w:t>
+        <w:t>En caso de existir algún error en la importación de archivos (Ver Documento Validación d</w:t>
+      </w:r>
+      <w:r>
+        <w:t>e archivos), el sistema guardará</w:t>
+      </w:r>
+      <w:r>
+        <w:t xml:space="preserve"> en la carpeta donde se encuentra el archivo erróneo un archivo de log cuyo nombre será “</w:t>
       </w:r>
       <w:r>
         <w:rPr>
@@ -4174,8 +4475,8 @@
     <w:p>
       <w:r>
         <w:pict>
-          <v:shape id="_x0000_i1077" type="#_x0000_t75" style="width:515.25pt;height:79.5pt">
-            <v:imagedata r:id="rId53" o:title=""/>
+          <v:shape id="_x0000_i1087" type="#_x0000_t75" style="width:515.25pt;height:79.5pt">
+            <v:imagedata r:id="rId54" o:title=""/>
           </v:shape>
         </w:pict>
       </w:r>
@@ -4189,8 +4490,8 @@
       </w:r>
     </w:p>
     <w:sectPr>
-      <w:headerReference w:type="default" r:id="rId54"/>
-      <w:footerReference w:type="default" r:id="rId55"/>
+      <w:headerReference w:type="default" r:id="rId55"/>
+      <w:footerReference w:type="default" r:id="rId56"/>
       <w:pgSz w:w="11906" w:h="16838"/>
       <w:pgMar w:top="720" w:right="720" w:bottom="720" w:left="720" w:header="708" w:footer="708" w:gutter="0"/>
       <w:cols w:space="708"/>
@@ -4259,7 +4560,7 @@
         <w:b/>
         <w:noProof/>
       </w:rPr>
-      <w:t>23</w:t>
+      <w:t>2</w:t>
     </w:r>
     <w:r>
       <w:rPr>
@@ -4453,7 +4754,7 @@
         <v:path o:extrusionok="f" gradientshapeok="t" o:connecttype="rect"/>
         <o:lock v:ext="edit" aspectratio="t"/>
       </v:shapetype>
-      <v:shape id="_x0000_i1034" type="#_x0000_t75" style="width:21.75pt;height:13.5pt" o:bullet="t">
+      <v:shape id="_x0000_i1051" type="#_x0000_t75" style="width:21.75pt;height:13.5pt" o:bullet="t">
         <v:imagedata r:id="rId1" o:title=""/>
       </v:shape>
     </w:pict>

</xml_diff>

<commit_message>
se agrega el alta de usuarios para el login
</commit_message>
<xml_diff>
--- a/Manual de usuario/Manual de usuario.docx
+++ b/Manual de usuario/Manual de usuario.docx
@@ -259,11 +259,9 @@
           <w:tab w:val="right" w:leader="dot" w:pos="10456"/>
         </w:tabs>
         <w:rPr>
-          <w:rFonts w:ascii="Times New Roman" w:hAnsi="Times New Roman"/>
+          <w:rFonts w:asciiTheme="minorHAnsi" w:eastAsiaTheme="minorEastAsia" w:hAnsiTheme="minorHAnsi" w:cstheme="minorBidi"/>
           <w:noProof/>
-          <w:sz w:val="24"/>
-          <w:szCs w:val="24"/>
-          <w:lang w:eastAsia="es-ES"/>
+          <w:lang w:val="es-AR" w:eastAsia="es-AR"/>
         </w:rPr>
       </w:pPr>
       <w:r>
@@ -275,7 +273,7 @@
       <w:r>
         <w:fldChar w:fldCharType="separate"/>
       </w:r>
-      <w:hyperlink w:anchor="_Toc277842226" w:history="1">
+      <w:hyperlink w:anchor="_Toc278725160" w:history="1">
         <w:r>
           <w:rPr>
             <w:rStyle w:val="Hipervnculo"/>
@@ -303,7 +301,7 @@
             <w:noProof/>
             <w:webHidden/>
           </w:rPr>
-          <w:instrText xml:space="preserve"> PAGEREF _Toc277842226 \h </w:instrText>
+          <w:instrText xml:space="preserve"> PAGEREF _Toc278725160 \h </w:instrText>
         </w:r>
         <w:r>
           <w:rPr>
@@ -341,14 +339,12 @@
           <w:tab w:val="right" w:leader="dot" w:pos="10456"/>
         </w:tabs>
         <w:rPr>
-          <w:rFonts w:ascii="Times New Roman" w:hAnsi="Times New Roman"/>
+          <w:rFonts w:asciiTheme="minorHAnsi" w:eastAsiaTheme="minorEastAsia" w:hAnsiTheme="minorHAnsi" w:cstheme="minorBidi"/>
           <w:noProof/>
-          <w:sz w:val="24"/>
-          <w:szCs w:val="24"/>
-          <w:lang w:eastAsia="es-ES"/>
-        </w:rPr>
-      </w:pPr>
-      <w:hyperlink w:anchor="_Toc277842227" w:history="1">
+          <w:lang w:val="es-AR" w:eastAsia="es-AR"/>
+        </w:rPr>
+      </w:pPr>
+      <w:hyperlink w:anchor="_Toc278725161" w:history="1">
         <w:r>
           <w:rPr>
             <w:rStyle w:val="Hipervnculo"/>
@@ -375,7 +371,7 @@
             <w:noProof/>
             <w:webHidden/>
           </w:rPr>
-          <w:instrText xml:space="preserve"> PAGEREF _Toc277842227 \h </w:instrText>
+          <w:instrText xml:space="preserve"> PAGEREF _Toc278725161 \h </w:instrText>
         </w:r>
         <w:r>
           <w:rPr>
@@ -413,14 +409,12 @@
           <w:tab w:val="right" w:leader="dot" w:pos="10456"/>
         </w:tabs>
         <w:rPr>
-          <w:rFonts w:ascii="Times New Roman" w:hAnsi="Times New Roman"/>
+          <w:rFonts w:asciiTheme="minorHAnsi" w:eastAsiaTheme="minorEastAsia" w:hAnsiTheme="minorHAnsi" w:cstheme="minorBidi"/>
           <w:noProof/>
-          <w:sz w:val="24"/>
-          <w:szCs w:val="24"/>
-          <w:lang w:eastAsia="es-ES"/>
-        </w:rPr>
-      </w:pPr>
-      <w:hyperlink w:anchor="_Toc277842228" w:history="1">
+          <w:lang w:val="es-AR" w:eastAsia="es-AR"/>
+        </w:rPr>
+      </w:pPr>
+      <w:hyperlink w:anchor="_Toc278725162" w:history="1">
         <w:r>
           <w:rPr>
             <w:rStyle w:val="Hipervnculo"/>
@@ -447,7 +441,7 @@
             <w:noProof/>
             <w:webHidden/>
           </w:rPr>
-          <w:instrText xml:space="preserve"> PAGEREF _Toc277842228 \h </w:instrText>
+          <w:instrText xml:space="preserve"> PAGEREF _Toc278725162 \h </w:instrText>
         </w:r>
         <w:r>
           <w:rPr>
@@ -485,14 +479,12 @@
           <w:tab w:val="right" w:leader="dot" w:pos="10456"/>
         </w:tabs>
         <w:rPr>
-          <w:rFonts w:ascii="Times New Roman" w:hAnsi="Times New Roman"/>
+          <w:rFonts w:asciiTheme="minorHAnsi" w:eastAsiaTheme="minorEastAsia" w:hAnsiTheme="minorHAnsi" w:cstheme="minorBidi"/>
           <w:noProof/>
-          <w:sz w:val="24"/>
-          <w:szCs w:val="24"/>
-          <w:lang w:eastAsia="es-ES"/>
-        </w:rPr>
-      </w:pPr>
-      <w:hyperlink w:anchor="_Toc277842229" w:history="1">
+          <w:lang w:val="es-AR" w:eastAsia="es-AR"/>
+        </w:rPr>
+      </w:pPr>
+      <w:hyperlink w:anchor="_Toc278725163" w:history="1">
         <w:r>
           <w:rPr>
             <w:rStyle w:val="Hipervnculo"/>
@@ -519,7 +511,7 @@
             <w:noProof/>
             <w:webHidden/>
           </w:rPr>
-          <w:instrText xml:space="preserve"> PAGEREF _Toc277842229 \h </w:instrText>
+          <w:instrText xml:space="preserve"> PAGEREF _Toc278725163 \h </w:instrText>
         </w:r>
         <w:r>
           <w:rPr>
@@ -557,14 +549,12 @@
           <w:tab w:val="right" w:leader="dot" w:pos="10456"/>
         </w:tabs>
         <w:rPr>
-          <w:rFonts w:ascii="Times New Roman" w:hAnsi="Times New Roman"/>
+          <w:rFonts w:asciiTheme="minorHAnsi" w:eastAsiaTheme="minorEastAsia" w:hAnsiTheme="minorHAnsi" w:cstheme="minorBidi"/>
           <w:noProof/>
-          <w:sz w:val="24"/>
-          <w:szCs w:val="24"/>
-          <w:lang w:eastAsia="es-ES"/>
-        </w:rPr>
-      </w:pPr>
-      <w:hyperlink w:anchor="_Toc277842230" w:history="1">
+          <w:lang w:val="es-AR" w:eastAsia="es-AR"/>
+        </w:rPr>
+      </w:pPr>
+      <w:hyperlink w:anchor="_Toc278725164" w:history="1">
         <w:r>
           <w:rPr>
             <w:rStyle w:val="Hipervnculo"/>
@@ -591,7 +581,7 @@
             <w:noProof/>
             <w:webHidden/>
           </w:rPr>
-          <w:instrText xml:space="preserve"> PAGEREF _Toc277842230 \h </w:instrText>
+          <w:instrText xml:space="preserve"> PAGEREF _Toc278725164 \h </w:instrText>
         </w:r>
         <w:r>
           <w:rPr>
@@ -629,14 +619,12 @@
           <w:tab w:val="right" w:leader="dot" w:pos="10456"/>
         </w:tabs>
         <w:rPr>
-          <w:rFonts w:ascii="Times New Roman" w:hAnsi="Times New Roman"/>
+          <w:rFonts w:asciiTheme="minorHAnsi" w:eastAsiaTheme="minorEastAsia" w:hAnsiTheme="minorHAnsi" w:cstheme="minorBidi"/>
           <w:noProof/>
-          <w:sz w:val="24"/>
-          <w:szCs w:val="24"/>
-          <w:lang w:eastAsia="es-ES"/>
-        </w:rPr>
-      </w:pPr>
-      <w:hyperlink w:anchor="_Toc277842231" w:history="1">
+          <w:lang w:val="es-AR" w:eastAsia="es-AR"/>
+        </w:rPr>
+      </w:pPr>
+      <w:hyperlink w:anchor="_Toc278725165" w:history="1">
         <w:r>
           <w:rPr>
             <w:rStyle w:val="Hipervnculo"/>
@@ -663,7 +651,7 @@
             <w:noProof/>
             <w:webHidden/>
           </w:rPr>
-          <w:instrText xml:space="preserve"> PAGEREF _Toc277842231 \h </w:instrText>
+          <w:instrText xml:space="preserve"> PAGEREF _Toc278725165 \h </w:instrText>
         </w:r>
         <w:r>
           <w:rPr>
@@ -701,14 +689,12 @@
           <w:tab w:val="right" w:leader="dot" w:pos="10456"/>
         </w:tabs>
         <w:rPr>
-          <w:rFonts w:ascii="Times New Roman" w:hAnsi="Times New Roman"/>
+          <w:rFonts w:asciiTheme="minorHAnsi" w:eastAsiaTheme="minorEastAsia" w:hAnsiTheme="minorHAnsi" w:cstheme="minorBidi"/>
           <w:noProof/>
-          <w:sz w:val="24"/>
-          <w:szCs w:val="24"/>
-          <w:lang w:eastAsia="es-ES"/>
-        </w:rPr>
-      </w:pPr>
-      <w:hyperlink w:anchor="_Toc277842232" w:history="1">
+          <w:lang w:val="es-AR" w:eastAsia="es-AR"/>
+        </w:rPr>
+      </w:pPr>
+      <w:hyperlink w:anchor="_Toc278725166" w:history="1">
         <w:r>
           <w:rPr>
             <w:rStyle w:val="Hipervnculo"/>
@@ -735,7 +721,7 @@
             <w:noProof/>
             <w:webHidden/>
           </w:rPr>
-          <w:instrText xml:space="preserve"> PAGEREF _Toc277842232 \h </w:instrText>
+          <w:instrText xml:space="preserve"> PAGEREF _Toc278725166 \h </w:instrText>
         </w:r>
         <w:r>
           <w:rPr>
@@ -773,14 +759,12 @@
           <w:tab w:val="right" w:leader="dot" w:pos="10456"/>
         </w:tabs>
         <w:rPr>
-          <w:rFonts w:ascii="Times New Roman" w:hAnsi="Times New Roman"/>
+          <w:rFonts w:asciiTheme="minorHAnsi" w:eastAsiaTheme="minorEastAsia" w:hAnsiTheme="minorHAnsi" w:cstheme="minorBidi"/>
           <w:noProof/>
-          <w:sz w:val="24"/>
-          <w:szCs w:val="24"/>
-          <w:lang w:eastAsia="es-ES"/>
-        </w:rPr>
-      </w:pPr>
-      <w:hyperlink w:anchor="_Toc277842233" w:history="1">
+          <w:lang w:val="es-AR" w:eastAsia="es-AR"/>
+        </w:rPr>
+      </w:pPr>
+      <w:hyperlink w:anchor="_Toc278725167" w:history="1">
         <w:r>
           <w:rPr>
             <w:rStyle w:val="Hipervnculo"/>
@@ -807,7 +791,7 @@
             <w:noProof/>
             <w:webHidden/>
           </w:rPr>
-          <w:instrText xml:space="preserve"> PAGEREF _Toc277842233 \h </w:instrText>
+          <w:instrText xml:space="preserve"> PAGEREF _Toc278725167 \h </w:instrText>
         </w:r>
         <w:r>
           <w:rPr>
@@ -845,14 +829,12 @@
           <w:tab w:val="right" w:leader="dot" w:pos="10456"/>
         </w:tabs>
         <w:rPr>
-          <w:rFonts w:ascii="Times New Roman" w:hAnsi="Times New Roman"/>
+          <w:rFonts w:asciiTheme="minorHAnsi" w:eastAsiaTheme="minorEastAsia" w:hAnsiTheme="minorHAnsi" w:cstheme="minorBidi"/>
           <w:noProof/>
-          <w:sz w:val="24"/>
-          <w:szCs w:val="24"/>
-          <w:lang w:eastAsia="es-ES"/>
-        </w:rPr>
-      </w:pPr>
-      <w:hyperlink w:anchor="_Toc277842234" w:history="1">
+          <w:lang w:val="es-AR" w:eastAsia="es-AR"/>
+        </w:rPr>
+      </w:pPr>
+      <w:hyperlink w:anchor="_Toc278725168" w:history="1">
         <w:r>
           <w:rPr>
             <w:rStyle w:val="Hipervnculo"/>
@@ -879,7 +861,7 @@
             <w:noProof/>
             <w:webHidden/>
           </w:rPr>
-          <w:instrText xml:space="preserve"> PAGEREF _Toc277842234 \h </w:instrText>
+          <w:instrText xml:space="preserve"> PAGEREF _Toc278725168 \h </w:instrText>
         </w:r>
         <w:r>
           <w:rPr>
@@ -917,14 +899,12 @@
           <w:tab w:val="right" w:leader="dot" w:pos="10456"/>
         </w:tabs>
         <w:rPr>
-          <w:rFonts w:ascii="Times New Roman" w:hAnsi="Times New Roman"/>
+          <w:rFonts w:asciiTheme="minorHAnsi" w:eastAsiaTheme="minorEastAsia" w:hAnsiTheme="minorHAnsi" w:cstheme="minorBidi"/>
           <w:noProof/>
-          <w:sz w:val="24"/>
-          <w:szCs w:val="24"/>
-          <w:lang w:eastAsia="es-ES"/>
-        </w:rPr>
-      </w:pPr>
-      <w:hyperlink w:anchor="_Toc277842235" w:history="1">
+          <w:lang w:val="es-AR" w:eastAsia="es-AR"/>
+        </w:rPr>
+      </w:pPr>
+      <w:hyperlink w:anchor="_Toc278725169" w:history="1">
         <w:r>
           <w:rPr>
             <w:rStyle w:val="Hipervnculo"/>
@@ -951,7 +931,7 @@
             <w:noProof/>
             <w:webHidden/>
           </w:rPr>
-          <w:instrText xml:space="preserve"> PAGEREF _Toc277842235 \h </w:instrText>
+          <w:instrText xml:space="preserve"> PAGEREF _Toc278725169 \h </w:instrText>
         </w:r>
         <w:r>
           <w:rPr>
@@ -989,14 +969,12 @@
           <w:tab w:val="right" w:leader="dot" w:pos="10456"/>
         </w:tabs>
         <w:rPr>
-          <w:rFonts w:ascii="Times New Roman" w:hAnsi="Times New Roman"/>
+          <w:rFonts w:asciiTheme="minorHAnsi" w:eastAsiaTheme="minorEastAsia" w:hAnsiTheme="minorHAnsi" w:cstheme="minorBidi"/>
           <w:noProof/>
-          <w:sz w:val="24"/>
-          <w:szCs w:val="24"/>
-          <w:lang w:eastAsia="es-ES"/>
-        </w:rPr>
-      </w:pPr>
-      <w:hyperlink w:anchor="_Toc277842236" w:history="1">
+          <w:lang w:val="es-AR" w:eastAsia="es-AR"/>
+        </w:rPr>
+      </w:pPr>
+      <w:hyperlink w:anchor="_Toc278725170" w:history="1">
         <w:r>
           <w:rPr>
             <w:rStyle w:val="Hipervnculo"/>
@@ -1023,7 +1001,7 @@
             <w:noProof/>
             <w:webHidden/>
           </w:rPr>
-          <w:instrText xml:space="preserve"> PAGEREF _Toc277842236 \h </w:instrText>
+          <w:instrText xml:space="preserve"> PAGEREF _Toc278725170 \h </w:instrText>
         </w:r>
         <w:r>
           <w:rPr>
@@ -1061,14 +1039,12 @@
           <w:tab w:val="right" w:leader="dot" w:pos="10456"/>
         </w:tabs>
         <w:rPr>
-          <w:rFonts w:ascii="Times New Roman" w:hAnsi="Times New Roman"/>
+          <w:rFonts w:asciiTheme="minorHAnsi" w:eastAsiaTheme="minorEastAsia" w:hAnsiTheme="minorHAnsi" w:cstheme="minorBidi"/>
           <w:noProof/>
-          <w:sz w:val="24"/>
-          <w:szCs w:val="24"/>
-          <w:lang w:eastAsia="es-ES"/>
-        </w:rPr>
-      </w:pPr>
-      <w:hyperlink w:anchor="_Toc277842237" w:history="1">
+          <w:lang w:val="es-AR" w:eastAsia="es-AR"/>
+        </w:rPr>
+      </w:pPr>
+      <w:hyperlink w:anchor="_Toc278725171" w:history="1">
         <w:r>
           <w:rPr>
             <w:rStyle w:val="Hipervnculo"/>
@@ -1095,7 +1071,7 @@
             <w:noProof/>
             <w:webHidden/>
           </w:rPr>
-          <w:instrText xml:space="preserve"> PAGEREF _Toc277842237 \h </w:instrText>
+          <w:instrText xml:space="preserve"> PAGEREF _Toc278725171 \h </w:instrText>
         </w:r>
         <w:r>
           <w:rPr>
@@ -1133,14 +1109,12 @@
           <w:tab w:val="right" w:leader="dot" w:pos="10456"/>
         </w:tabs>
         <w:rPr>
-          <w:rFonts w:ascii="Times New Roman" w:hAnsi="Times New Roman"/>
+          <w:rFonts w:asciiTheme="minorHAnsi" w:eastAsiaTheme="minorEastAsia" w:hAnsiTheme="minorHAnsi" w:cstheme="minorBidi"/>
           <w:noProof/>
-          <w:sz w:val="24"/>
-          <w:szCs w:val="24"/>
-          <w:lang w:eastAsia="es-ES"/>
-        </w:rPr>
-      </w:pPr>
-      <w:hyperlink w:anchor="_Toc277842238" w:history="1">
+          <w:lang w:val="es-AR" w:eastAsia="es-AR"/>
+        </w:rPr>
+      </w:pPr>
+      <w:hyperlink w:anchor="_Toc278725172" w:history="1">
         <w:r>
           <w:rPr>
             <w:rStyle w:val="Hipervnculo"/>
@@ -1167,7 +1141,7 @@
             <w:noProof/>
             <w:webHidden/>
           </w:rPr>
-          <w:instrText xml:space="preserve"> PAGEREF _Toc277842238 \h </w:instrText>
+          <w:instrText xml:space="preserve"> PAGEREF _Toc278725172 \h </w:instrText>
         </w:r>
         <w:r>
           <w:rPr>
@@ -1205,14 +1179,12 @@
           <w:tab w:val="right" w:leader="dot" w:pos="10456"/>
         </w:tabs>
         <w:rPr>
-          <w:rFonts w:ascii="Times New Roman" w:hAnsi="Times New Roman"/>
+          <w:rFonts w:asciiTheme="minorHAnsi" w:eastAsiaTheme="minorEastAsia" w:hAnsiTheme="minorHAnsi" w:cstheme="minorBidi"/>
           <w:noProof/>
-          <w:sz w:val="24"/>
-          <w:szCs w:val="24"/>
-          <w:lang w:eastAsia="es-ES"/>
-        </w:rPr>
-      </w:pPr>
-      <w:hyperlink w:anchor="_Toc277842239" w:history="1">
+          <w:lang w:val="es-AR" w:eastAsia="es-AR"/>
+        </w:rPr>
+      </w:pPr>
+      <w:hyperlink w:anchor="_Toc278725173" w:history="1">
         <w:r>
           <w:rPr>
             <w:rStyle w:val="Hipervnculo"/>
@@ -1239,7 +1211,7 @@
             <w:noProof/>
             <w:webHidden/>
           </w:rPr>
-          <w:instrText xml:space="preserve"> PAGEREF _Toc277842239 \h </w:instrText>
+          <w:instrText xml:space="preserve"> PAGEREF _Toc278725173 \h </w:instrText>
         </w:r>
         <w:r>
           <w:rPr>
@@ -1259,7 +1231,7 @@
             <w:noProof/>
             <w:webHidden/>
           </w:rPr>
-          <w:t>13</w:t>
+          <w:t>12</w:t>
         </w:r>
         <w:r>
           <w:rPr>
@@ -1277,14 +1249,12 @@
           <w:tab w:val="right" w:leader="dot" w:pos="10456"/>
         </w:tabs>
         <w:rPr>
-          <w:rFonts w:ascii="Times New Roman" w:hAnsi="Times New Roman"/>
+          <w:rFonts w:asciiTheme="minorHAnsi" w:eastAsiaTheme="minorEastAsia" w:hAnsiTheme="minorHAnsi" w:cstheme="minorBidi"/>
           <w:noProof/>
-          <w:sz w:val="24"/>
-          <w:szCs w:val="24"/>
-          <w:lang w:eastAsia="es-ES"/>
-        </w:rPr>
-      </w:pPr>
-      <w:hyperlink w:anchor="_Toc277842240" w:history="1">
+          <w:lang w:val="es-AR" w:eastAsia="es-AR"/>
+        </w:rPr>
+      </w:pPr>
+      <w:hyperlink w:anchor="_Toc278725174" w:history="1">
         <w:r>
           <w:rPr>
             <w:rStyle w:val="Hipervnculo"/>
@@ -1311,7 +1281,7 @@
             <w:noProof/>
             <w:webHidden/>
           </w:rPr>
-          <w:instrText xml:space="preserve"> PAGEREF _Toc277842240 \h </w:instrText>
+          <w:instrText xml:space="preserve"> PAGEREF _Toc278725174 \h </w:instrText>
         </w:r>
         <w:r>
           <w:rPr>
@@ -1331,7 +1301,7 @@
             <w:noProof/>
             <w:webHidden/>
           </w:rPr>
-          <w:t>17</w:t>
+          <w:t>16</w:t>
         </w:r>
         <w:r>
           <w:rPr>
@@ -1349,14 +1319,12 @@
           <w:tab w:val="right" w:leader="dot" w:pos="10456"/>
         </w:tabs>
         <w:rPr>
-          <w:rFonts w:ascii="Times New Roman" w:hAnsi="Times New Roman"/>
+          <w:rFonts w:asciiTheme="minorHAnsi" w:eastAsiaTheme="minorEastAsia" w:hAnsiTheme="minorHAnsi" w:cstheme="minorBidi"/>
           <w:noProof/>
-          <w:sz w:val="24"/>
-          <w:szCs w:val="24"/>
-          <w:lang w:eastAsia="es-ES"/>
-        </w:rPr>
-      </w:pPr>
-      <w:hyperlink w:anchor="_Toc277842241" w:history="1">
+          <w:lang w:val="es-AR" w:eastAsia="es-AR"/>
+        </w:rPr>
+      </w:pPr>
+      <w:hyperlink w:anchor="_Toc278725175" w:history="1">
         <w:r>
           <w:rPr>
             <w:rStyle w:val="Hipervnculo"/>
@@ -1383,7 +1351,7 @@
             <w:noProof/>
             <w:webHidden/>
           </w:rPr>
-          <w:instrText xml:space="preserve"> PAGEREF _Toc277842241 \h </w:instrText>
+          <w:instrText xml:space="preserve"> PAGEREF _Toc278725175 \h </w:instrText>
         </w:r>
         <w:r>
           <w:rPr>
@@ -1403,7 +1371,7 @@
             <w:noProof/>
             <w:webHidden/>
           </w:rPr>
-          <w:t>21</w:t>
+          <w:t>20</w:t>
         </w:r>
         <w:r>
           <w:rPr>
@@ -1421,14 +1389,12 @@
           <w:tab w:val="right" w:leader="dot" w:pos="10456"/>
         </w:tabs>
         <w:rPr>
-          <w:rFonts w:ascii="Times New Roman" w:hAnsi="Times New Roman"/>
+          <w:rFonts w:asciiTheme="minorHAnsi" w:eastAsiaTheme="minorEastAsia" w:hAnsiTheme="minorHAnsi" w:cstheme="minorBidi"/>
           <w:noProof/>
-          <w:sz w:val="24"/>
-          <w:szCs w:val="24"/>
-          <w:lang w:eastAsia="es-ES"/>
-        </w:rPr>
-      </w:pPr>
-      <w:hyperlink w:anchor="_Toc277842242" w:history="1">
+          <w:lang w:val="es-AR" w:eastAsia="es-AR"/>
+        </w:rPr>
+      </w:pPr>
+      <w:hyperlink w:anchor="_Toc278725176" w:history="1">
         <w:r>
           <w:rPr>
             <w:rStyle w:val="Hipervnculo"/>
@@ -1455,7 +1421,7 @@
             <w:noProof/>
             <w:webHidden/>
           </w:rPr>
-          <w:instrText xml:space="preserve"> PAGEREF _Toc277842242 \h </w:instrText>
+          <w:instrText xml:space="preserve"> PAGEREF _Toc278725176 \h </w:instrText>
         </w:r>
         <w:r>
           <w:rPr>
@@ -1475,7 +1441,7 @@
             <w:noProof/>
             <w:webHidden/>
           </w:rPr>
-          <w:t>24</w:t>
+          <w:t>23</w:t>
         </w:r>
         <w:r>
           <w:rPr>
@@ -1493,14 +1459,12 @@
           <w:tab w:val="right" w:leader="dot" w:pos="10456"/>
         </w:tabs>
         <w:rPr>
-          <w:rFonts w:ascii="Times New Roman" w:hAnsi="Times New Roman"/>
+          <w:rFonts w:asciiTheme="minorHAnsi" w:eastAsiaTheme="minorEastAsia" w:hAnsiTheme="minorHAnsi" w:cstheme="minorBidi"/>
           <w:noProof/>
-          <w:sz w:val="24"/>
-          <w:szCs w:val="24"/>
-          <w:lang w:eastAsia="es-ES"/>
-        </w:rPr>
-      </w:pPr>
-      <w:hyperlink w:anchor="_Toc277842243" w:history="1">
+          <w:lang w:val="es-AR" w:eastAsia="es-AR"/>
+        </w:rPr>
+      </w:pPr>
+      <w:hyperlink w:anchor="_Toc278725177" w:history="1">
         <w:r>
           <w:rPr>
             <w:rStyle w:val="Hipervnculo"/>
@@ -1527,7 +1491,7 @@
             <w:noProof/>
             <w:webHidden/>
           </w:rPr>
-          <w:instrText xml:space="preserve"> PAGEREF _Toc277842243 \h </w:instrText>
+          <w:instrText xml:space="preserve"> PAGEREF _Toc278725177 \h </w:instrText>
         </w:r>
         <w:r>
           <w:rPr>
@@ -1547,7 +1511,7 @@
             <w:noProof/>
             <w:webHidden/>
           </w:rPr>
-          <w:t>24</w:t>
+          <w:t>23</w:t>
         </w:r>
         <w:r>
           <w:rPr>
@@ -1565,14 +1529,12 @@
           <w:tab w:val="right" w:leader="dot" w:pos="10456"/>
         </w:tabs>
         <w:rPr>
-          <w:rFonts w:ascii="Times New Roman" w:hAnsi="Times New Roman"/>
+          <w:rFonts w:asciiTheme="minorHAnsi" w:eastAsiaTheme="minorEastAsia" w:hAnsiTheme="minorHAnsi" w:cstheme="minorBidi"/>
           <w:noProof/>
-          <w:sz w:val="24"/>
-          <w:szCs w:val="24"/>
-          <w:lang w:eastAsia="es-ES"/>
-        </w:rPr>
-      </w:pPr>
-      <w:hyperlink w:anchor="_Toc277842244" w:history="1">
+          <w:lang w:val="es-AR" w:eastAsia="es-AR"/>
+        </w:rPr>
+      </w:pPr>
+      <w:hyperlink w:anchor="_Toc278725178" w:history="1">
         <w:r>
           <w:rPr>
             <w:rStyle w:val="Hipervnculo"/>
@@ -1599,7 +1561,77 @@
             <w:noProof/>
             <w:webHidden/>
           </w:rPr>
-          <w:instrText xml:space="preserve"> PAGEREF _Toc277842244 \h </w:instrText>
+          <w:instrText xml:space="preserve"> PAGEREF _Toc278725178 \h </w:instrText>
+        </w:r>
+        <w:r>
+          <w:rPr>
+            <w:noProof/>
+            <w:webHidden/>
+          </w:rPr>
+        </w:r>
+        <w:r>
+          <w:rPr>
+            <w:noProof/>
+            <w:webHidden/>
+          </w:rPr>
+          <w:fldChar w:fldCharType="separate"/>
+        </w:r>
+        <w:r>
+          <w:rPr>
+            <w:noProof/>
+            <w:webHidden/>
+          </w:rPr>
+          <w:t>23</w:t>
+        </w:r>
+        <w:r>
+          <w:rPr>
+            <w:noProof/>
+            <w:webHidden/>
+          </w:rPr>
+          <w:fldChar w:fldCharType="end"/>
+        </w:r>
+      </w:hyperlink>
+    </w:p>
+    <w:p>
+      <w:pPr>
+        <w:pStyle w:val="TDC1"/>
+        <w:tabs>
+          <w:tab w:val="right" w:leader="dot" w:pos="10456"/>
+        </w:tabs>
+        <w:rPr>
+          <w:rFonts w:asciiTheme="minorHAnsi" w:eastAsiaTheme="minorEastAsia" w:hAnsiTheme="minorHAnsi" w:cstheme="minorBidi"/>
+          <w:noProof/>
+          <w:lang w:val="es-AR" w:eastAsia="es-AR"/>
+        </w:rPr>
+      </w:pPr>
+      <w:hyperlink w:anchor="_Toc278725179" w:history="1">
+        <w:r>
+          <w:rPr>
+            <w:rStyle w:val="Hipervnculo"/>
+            <w:noProof/>
+          </w:rPr>
+          <w:t>Sección 4: Alta de usuarios.</w:t>
+        </w:r>
+        <w:r>
+          <w:rPr>
+            <w:noProof/>
+            <w:webHidden/>
+          </w:rPr>
+          <w:tab/>
+        </w:r>
+        <w:r>
+          <w:rPr>
+            <w:noProof/>
+            <w:webHidden/>
+          </w:rPr>
+          <w:fldChar w:fldCharType="begin"/>
+        </w:r>
+        <w:r>
+          <w:rPr>
+            <w:noProof/>
+            <w:webHidden/>
+          </w:rPr>
+          <w:instrText xml:space="preserve"> PAGEREF _Toc278725179 \h </w:instrText>
         </w:r>
         <w:r>
           <w:rPr>
@@ -1658,7 +1690,7 @@
         </w:rPr>
       </w:pPr>
       <w:bookmarkStart w:id="1" w:name="_Toc264450625"/>
-      <w:bookmarkStart w:id="2" w:name="_Toc277842226"/>
+      <w:bookmarkStart w:id="2" w:name="_Toc278725160"/>
       <w:r>
         <w:rPr>
           <w:lang w:val="es-AR"/>
@@ -2014,6 +2046,87 @@
           </w:p>
         </w:tc>
       </w:tr>
+      <w:tr>
+        <w:tc>
+          <w:tcPr>
+            <w:tcW w:w="829" w:type="pct"/>
+            <w:tcBorders>
+              <w:top w:val="single" w:sz="8" w:space="0" w:color="4F81BD"/>
+              <w:bottom w:val="single" w:sz="8" w:space="0" w:color="4F81BD"/>
+            </w:tcBorders>
+          </w:tcPr>
+          <w:p>
+            <w:pPr>
+              <w:spacing w:after="0" w:line="240" w:lineRule="auto"/>
+              <w:rPr>
+                <w:bCs/>
+                <w:lang w:val="es-AR"/>
+              </w:rPr>
+            </w:pPr>
+            <w:r>
+              <w:rPr>
+                <w:bCs/>
+                <w:lang w:val="es-AR"/>
+              </w:rPr>
+              <w:t>28/11/2010</w:t>
+            </w:r>
+          </w:p>
+        </w:tc>
+        <w:tc>
+          <w:tcPr>
+            <w:tcW w:w="2650" w:type="pct"/>
+            <w:tcBorders>
+              <w:top w:val="single" w:sz="8" w:space="0" w:color="4F81BD"/>
+              <w:bottom w:val="single" w:sz="8" w:space="0" w:color="4F81BD"/>
+            </w:tcBorders>
+          </w:tcPr>
+          <w:p>
+            <w:pPr>
+              <w:spacing w:after="0" w:line="240" w:lineRule="auto"/>
+              <w:rPr>
+                <w:lang w:val="es-AR"/>
+              </w:rPr>
+            </w:pPr>
+            <w:r>
+              <w:rPr>
+                <w:lang w:val="es-AR"/>
+              </w:rPr>
+              <w:t>Se agrega  la forma de agregar usuarios</w:t>
+            </w:r>
+          </w:p>
+        </w:tc>
+        <w:tc>
+          <w:tcPr>
+            <w:tcW w:w="1521" w:type="pct"/>
+            <w:tcBorders>
+              <w:top w:val="single" w:sz="8" w:space="0" w:color="4F81BD"/>
+              <w:bottom w:val="single" w:sz="8" w:space="0" w:color="4F81BD"/>
+            </w:tcBorders>
+          </w:tcPr>
+          <w:p>
+            <w:pPr>
+              <w:spacing w:after="0" w:line="240" w:lineRule="auto"/>
+              <w:rPr>
+                <w:lang w:val="es-AR"/>
+              </w:rPr>
+            </w:pPr>
+            <w:proofErr w:type="spellStart"/>
+            <w:r>
+              <w:rPr>
+                <w:lang w:val="es-AR"/>
+              </w:rPr>
+              <w:t>Duilio</w:t>
+            </w:r>
+            <w:proofErr w:type="spellEnd"/>
+            <w:r>
+              <w:rPr>
+                <w:lang w:val="es-AR"/>
+              </w:rPr>
+              <w:t xml:space="preserve"> Hernández</w:t>
+            </w:r>
+          </w:p>
+        </w:tc>
+      </w:tr>
     </w:tbl>
     <w:p/>
     <w:p/>
@@ -2117,7 +2230,7 @@
       <w:pPr>
         <w:pStyle w:val="Ttulo1"/>
       </w:pPr>
-      <w:bookmarkStart w:id="3" w:name="_Toc277842227"/>
+      <w:bookmarkStart w:id="3" w:name="_Toc278725161"/>
       <w:r>
         <w:lastRenderedPageBreak/>
         <w:t>Introducción</w:t>
@@ -2413,7 +2526,7 @@
         <w:pStyle w:val="Ttulo1"/>
       </w:pPr>
       <w:bookmarkStart w:id="4" w:name="_Toc264998487"/>
-      <w:bookmarkStart w:id="5" w:name="_Toc277842228"/>
+      <w:bookmarkStart w:id="5" w:name="_Toc278725162"/>
       <w:r>
         <w:lastRenderedPageBreak/>
         <w:t xml:space="preserve">Sección 1: Usuario </w:t>
@@ -2428,7 +2541,7 @@
       <w:pPr>
         <w:pStyle w:val="Ttulo2"/>
       </w:pPr>
-      <w:bookmarkStart w:id="6" w:name="_Toc277842229"/>
+      <w:bookmarkStart w:id="6" w:name="_Toc278725163"/>
       <w:r>
         <w:t>Iniciar sesión</w:t>
       </w:r>
@@ -2488,7 +2601,7 @@
       <w:pPr>
         <w:pStyle w:val="Ttulo2"/>
       </w:pPr>
-      <w:bookmarkStart w:id="7" w:name="_Toc277842230"/>
+      <w:bookmarkStart w:id="7" w:name="_Toc278725164"/>
       <w:r>
         <w:t>Consultar Salario por agente</w:t>
       </w:r>
@@ -2622,12 +2735,12 @@
       <w:pPr>
         <w:pStyle w:val="Ttulo2"/>
       </w:pPr>
-      <w:bookmarkStart w:id="8" w:name="_Toc277842231"/>
-      <w:bookmarkStart w:id="9" w:name="_Toc264998489"/>
+      <w:bookmarkStart w:id="8" w:name="_Toc264998489"/>
+      <w:bookmarkStart w:id="9" w:name="_Toc278725165"/>
       <w:r>
         <w:t>Salir</w:t>
       </w:r>
-      <w:bookmarkEnd w:id="8"/>
+      <w:bookmarkEnd w:id="9"/>
     </w:p>
     <w:p>
       <w:pPr>
@@ -2673,7 +2786,7 @@
       <w:pPr>
         <w:pStyle w:val="Ttulo1"/>
       </w:pPr>
-      <w:bookmarkStart w:id="10" w:name="_Toc277842232"/>
+      <w:bookmarkStart w:id="10" w:name="_Toc278725166"/>
       <w:r>
         <w:t>Sección 2: Usuario Supervisor</w:t>
       </w:r>
@@ -2683,7 +2796,7 @@
       <w:pPr>
         <w:pStyle w:val="Ttulo2"/>
       </w:pPr>
-      <w:bookmarkStart w:id="11" w:name="_Toc277842233"/>
+      <w:bookmarkStart w:id="11" w:name="_Toc278725167"/>
       <w:r>
         <w:t>Iniciar sesión</w:t>
       </w:r>
@@ -2754,7 +2867,7 @@
       <w:pPr>
         <w:pStyle w:val="Ttulo2"/>
       </w:pPr>
-      <w:bookmarkStart w:id="12" w:name="_Toc277842234"/>
+      <w:bookmarkStart w:id="12" w:name="_Toc278725168"/>
       <w:r>
         <w:t>Consultar Salario por agente</w:t>
       </w:r>
@@ -2952,7 +3065,7 @@
       <w:pPr>
         <w:pStyle w:val="Ttulo2"/>
       </w:pPr>
-      <w:bookmarkStart w:id="13" w:name="_Toc277842235"/>
+      <w:bookmarkStart w:id="13" w:name="_Toc278725169"/>
       <w:r>
         <w:t>Consultar Totales por supervisor</w:t>
       </w:r>
@@ -3154,7 +3267,7 @@
       <w:pPr>
         <w:pStyle w:val="Ttulo2"/>
       </w:pPr>
-      <w:bookmarkStart w:id="14" w:name="_Toc277842236"/>
+      <w:bookmarkStart w:id="14" w:name="_Toc278725170"/>
       <w:r>
         <w:lastRenderedPageBreak/>
         <w:t>Salir</w:t>
@@ -3208,7 +3321,7 @@
       <w:pPr>
         <w:pStyle w:val="Ttulo1"/>
       </w:pPr>
-      <w:bookmarkStart w:id="15" w:name="_Toc277842237"/>
+      <w:bookmarkStart w:id="15" w:name="_Toc278725171"/>
       <w:r>
         <w:t>Sección 3: Usuario Jefe de cuenta</w:t>
       </w:r>
@@ -3218,7 +3331,7 @@
       <w:pPr>
         <w:pStyle w:val="Ttulo2"/>
       </w:pPr>
-      <w:bookmarkStart w:id="16" w:name="_Toc277842238"/>
+      <w:bookmarkStart w:id="16" w:name="_Toc278725172"/>
       <w:r>
         <w:t>Iniciar sesión</w:t>
       </w:r>
@@ -3289,7 +3402,7 @@
       <w:pPr>
         <w:pStyle w:val="Ttulo2"/>
       </w:pPr>
-      <w:bookmarkStart w:id="17" w:name="_Toc277842239"/>
+      <w:bookmarkStart w:id="17" w:name="_Toc278725173"/>
       <w:r>
         <w:t>Supervisores</w:t>
       </w:r>
@@ -3669,7 +3782,7 @@
       <w:pPr>
         <w:pStyle w:val="Ttulo2"/>
       </w:pPr>
-      <w:bookmarkStart w:id="18" w:name="_Toc277842240"/>
+      <w:bookmarkStart w:id="18" w:name="_Toc278725174"/>
       <w:r>
         <w:t>Campañas</w:t>
       </w:r>
@@ -4133,7 +4246,7 @@
       <w:pPr>
         <w:pStyle w:val="Ttulo2"/>
       </w:pPr>
-      <w:bookmarkStart w:id="19" w:name="_Toc277842241"/>
+      <w:bookmarkStart w:id="19" w:name="_Toc278725175"/>
       <w:r>
         <w:t>Consultar Totales por Campaña</w:t>
       </w:r>
@@ -4305,7 +4418,7 @@
       <w:pPr>
         <w:pStyle w:val="Ttulo2"/>
       </w:pPr>
-      <w:bookmarkStart w:id="20" w:name="_Toc277842242"/>
+      <w:bookmarkStart w:id="20" w:name="_Toc278725176"/>
       <w:r>
         <w:t>Salir</w:t>
       </w:r>
@@ -4355,8 +4468,8 @@
       <w:pPr>
         <w:pStyle w:val="Ttulo2"/>
       </w:pPr>
-      <w:bookmarkStart w:id="21" w:name="_Toc277842243"/>
-      <w:bookmarkEnd w:id="9"/>
+      <w:bookmarkStart w:id="21" w:name="_Toc278725177"/>
+      <w:bookmarkEnd w:id="8"/>
       <w:r>
         <w:t>Importar archivos entrantes</w:t>
       </w:r>
@@ -4403,7 +4516,7 @@
       </w:pPr>
       <w:r>
         <w:pict>
-          <v:shape id="_x0000_i1088" type="#_x0000_t75" style="width:501.75pt;height:208.5pt">
+          <v:shape id="_x0000_i1087" type="#_x0000_t75" style="width:501.75pt;height:208.5pt">
             <v:imagedata r:id="rId53" o:title=""/>
           </v:shape>
         </w:pict>
@@ -4443,7 +4556,7 @@
       <w:pPr>
         <w:pStyle w:val="Ttulo2"/>
       </w:pPr>
-      <w:bookmarkStart w:id="22" w:name="_Toc277842244"/>
+      <w:bookmarkStart w:id="22" w:name="_Toc278725178"/>
       <w:r>
         <w:t>Manejo de errores en archivos importados</w:t>
       </w:r>
@@ -4475,7 +4588,7 @@
     <w:p>
       <w:r>
         <w:pict>
-          <v:shape id="_x0000_i1087" type="#_x0000_t75" style="width:515.25pt;height:79.5pt">
+          <v:shape id="_x0000_i1088" type="#_x0000_t75" style="width:515.25pt;height:79.5pt">
             <v:imagedata r:id="rId54" o:title=""/>
           </v:shape>
         </w:pict>
@@ -4489,9 +4602,129 @@
         <w:t>Una vez que se hayan arreglado los archivos erróneos el jefe de cuenta deberá reprocesar el/los archivo/s y validar que esta vez no tire errores.</w:t>
       </w:r>
     </w:p>
+    <w:p>
+      <w:pPr>
+        <w:pStyle w:val="Ttulo1"/>
+      </w:pPr>
+      <w:bookmarkStart w:id="23" w:name="_Toc278725179"/>
+      <w:r>
+        <w:lastRenderedPageBreak/>
+        <w:t>Sección 4: Alta de usuarios.</w:t>
+      </w:r>
+      <w:bookmarkEnd w:id="23"/>
+    </w:p>
+    <w:p>
+      <w:r>
+        <w:t>Para dar de alta usuarios modificar el archivo “%/</w:t>
+      </w:r>
+      <w:proofErr w:type="spellStart"/>
+      <w:r>
+        <w:t>self_managment_web</w:t>
+      </w:r>
+      <w:proofErr w:type="spellEnd"/>
+      <w:r>
+        <w:t>/WEB-INF/</w:t>
+      </w:r>
+      <w:proofErr w:type="spellStart"/>
+      <w:r>
+        <w:t>spring</w:t>
+      </w:r>
+      <w:proofErr w:type="spellEnd"/>
+      <w:r>
+        <w:t>/</w:t>
+      </w:r>
+      <w:r>
+        <w:t xml:space="preserve"> applicationContext-security.xml</w:t>
+      </w:r>
+      <w:r>
+        <w:t>”</w:t>
+      </w:r>
+      <w:r>
+        <w:t>.</w:t>
+      </w:r>
+    </w:p>
+    <w:p>
+      <w:r>
+        <w:pict>
+          <v:shape id="_x0000_i1089" type="#_x0000_t75" style="width:485.25pt;height:309pt">
+            <v:imagedata r:id="rId55" o:title=""/>
+          </v:shape>
+        </w:pict>
+      </w:r>
+    </w:p>
+    <w:p>
+      <w:pPr>
+        <w:jc w:val="both"/>
+      </w:pPr>
+      <w:r>
+        <w:t>Por ejemplo para agregar un nuevo agente cuyo nombre es pepe, agregar el siguiente elemento:</w:t>
+      </w:r>
+    </w:p>
+    <w:p>
+      <w:pPr>
+        <w:jc w:val="both"/>
+        <w:rPr>
+          <w:lang w:val="en-US"/>
+        </w:rPr>
+      </w:pPr>
+      <w:r>
+        <w:rPr>
+          <w:lang w:val="en-US"/>
+        </w:rPr>
+        <w:t>&lt;user name="</w:t>
+      </w:r>
+      <w:proofErr w:type="spellStart"/>
+      <w:r>
+        <w:rPr>
+          <w:lang w:val="en-US"/>
+        </w:rPr>
+        <w:t>pepe</w:t>
+      </w:r>
+      <w:proofErr w:type="spellEnd"/>
+      <w:r>
+        <w:rPr>
+          <w:lang w:val="en-US"/>
+        </w:rPr>
+        <w:t>" password="</w:t>
+      </w:r>
+      <w:proofErr w:type="spellStart"/>
+      <w:r>
+        <w:rPr>
+          <w:lang w:val="en-US"/>
+        </w:rPr>
+        <w:t>acá</w:t>
+      </w:r>
+      <w:proofErr w:type="spellEnd"/>
+      <w:r>
+        <w:rPr>
+          <w:lang w:val="en-US"/>
+        </w:rPr>
+        <w:t xml:space="preserve"> </w:t>
+      </w:r>
+      <w:proofErr w:type="spellStart"/>
+      <w:r>
+        <w:rPr>
+          <w:lang w:val="en-US"/>
+        </w:rPr>
+        <w:t>va</w:t>
+      </w:r>
+      <w:proofErr w:type="spellEnd"/>
+      <w:r>
+        <w:rPr>
+          <w:lang w:val="en-US"/>
+        </w:rPr>
+        <w:t xml:space="preserve"> la clave</w:t>
+      </w:r>
+      <w:r>
+        <w:rPr>
+          <w:lang w:val="en-US"/>
+        </w:rPr>
+        <w:t>" authorities="ROLE_USER, Agent" /&gt;</w:t>
+      </w:r>
+    </w:p>
     <w:sectPr>
-      <w:headerReference w:type="default" r:id="rId55"/>
-      <w:footerReference w:type="default" r:id="rId56"/>
+      <w:headerReference w:type="default" r:id="rId56"/>
+      <w:footerReference w:type="default" r:id="rId57"/>
       <w:pgSz w:w="11906" w:h="16838"/>
       <w:pgMar w:top="720" w:right="720" w:bottom="720" w:left="720" w:header="708" w:footer="708" w:gutter="0"/>
       <w:cols w:space="708"/>
@@ -4560,7 +4793,7 @@
         <w:b/>
         <w:noProof/>
       </w:rPr>
-      <w:t>2</w:t>
+      <w:t>24</w:t>
     </w:r>
     <w:r>
       <w:rPr>
@@ -4594,7 +4827,7 @@
         <w:b/>
         <w:noProof/>
       </w:rPr>
-      <w:t>23</w:t>
+      <w:t>24</w:t>
     </w:r>
     <w:r>
       <w:rPr>
@@ -4754,7 +4987,7 @@
         <v:path o:extrusionok="f" gradientshapeok="t" o:connecttype="rect"/>
         <o:lock v:ext="edit" aspectratio="t"/>
       </v:shapetype>
-      <v:shape id="_x0000_i1051" type="#_x0000_t75" style="width:21.75pt;height:13.5pt" o:bullet="t">
+      <v:shape id="_x0000_i1031" type="#_x0000_t75" style="width:21.75pt;height:13.5pt" o:bullet="t">
         <v:imagedata r:id="rId1" o:title=""/>
       </v:shape>
     </w:pict>
@@ -4900,8 +5133,8 @@
     <w:lsdException w:name="heading 7" w:locked="1" w:uiPriority="0" w:qFormat="1"/>
     <w:lsdException w:name="heading 8" w:locked="1" w:uiPriority="0" w:qFormat="1"/>
     <w:lsdException w:name="heading 9" w:locked="1" w:uiPriority="0" w:qFormat="1"/>
-    <w:lsdException w:name="toc 1" w:locked="1" w:semiHidden="0" w:uiPriority="0" w:unhideWhenUsed="0"/>
-    <w:lsdException w:name="toc 2" w:locked="1" w:semiHidden="0" w:uiPriority="0" w:unhideWhenUsed="0"/>
+    <w:lsdException w:name="toc 1" w:locked="1" w:semiHidden="0" w:uiPriority="39" w:unhideWhenUsed="0"/>
+    <w:lsdException w:name="toc 2" w:locked="1" w:semiHidden="0" w:uiPriority="39" w:unhideWhenUsed="0"/>
     <w:lsdException w:name="toc 3" w:locked="1" w:semiHidden="0" w:uiPriority="0" w:unhideWhenUsed="0"/>
     <w:lsdException w:name="toc 4" w:locked="1" w:semiHidden="0" w:uiPriority="0" w:unhideWhenUsed="0"/>
     <w:lsdException w:name="toc 5" w:locked="1" w:semiHidden="0" w:uiPriority="0" w:unhideWhenUsed="0"/>
@@ -5282,7 +5515,7 @@
     <w:basedOn w:val="Normal"/>
     <w:next w:val="Normal"/>
     <w:autoRedefine/>
-    <w:uiPriority w:val="99"/>
+    <w:uiPriority w:val="39"/>
     <w:rsid w:val="00286355"/>
     <w:pPr>
       <w:spacing w:after="100"/>
@@ -5317,7 +5550,7 @@
     <w:basedOn w:val="Normal"/>
     <w:next w:val="Normal"/>
     <w:autoRedefine/>
-    <w:uiPriority w:val="99"/>
+    <w:uiPriority w:val="39"/>
     <w:rsid w:val="0039423F"/>
     <w:pPr>
       <w:spacing w:after="100"/>

</xml_diff>